<commit_message>
sua cap nhat diem
</commit_message>
<xml_diff>
--- a/Nội dung báo cáo/Mô hình DFD/DFD.docx
+++ b/Nội dung báo cáo/Mô hình DFD/DFD.docx
@@ -48,35 +48,25 @@
       <w:pPr>
         <w:pStyle w:val="5"/>
         <w:numPr>
+          <w:ilvl w:val="0"/>
           <w:numId w:val="0"/>
         </w:numPr>
         <w:outlineLvl w:val="2"/>
       </w:pPr>
       <w:r>
-        <w:rPr>
-          <w:lang w:val="en-GB" w:eastAsia="en-GB"/>
-        </w:rPr>
         <w:drawing>
-          <wp:anchor distT="0" distB="0" distL="114300" distR="114300" simplePos="0" relativeHeight="251677696" behindDoc="0" locked="0" layoutInCell="1" allowOverlap="1">
+          <wp:anchor distT="0" distB="0" distL="114300" distR="114300" simplePos="0" relativeHeight="251686912" behindDoc="0" locked="0" layoutInCell="1" allowOverlap="1">
             <wp:simplePos x="0" y="0"/>
-            <wp:positionH relativeFrom="margin">
+            <wp:positionH relativeFrom="column">
               <wp:posOffset>0</wp:posOffset>
             </wp:positionH>
             <wp:positionV relativeFrom="paragraph">
-              <wp:posOffset>142240</wp:posOffset>
+              <wp:posOffset>0</wp:posOffset>
             </wp:positionV>
-            <wp:extent cx="2550160" cy="2646680"/>
-            <wp:effectExtent l="0" t="0" r="2540" b="39370"/>
-            <wp:wrapThrough wrapText="largest">
-              <wp:wrapPolygon>
-                <wp:start x="0" y="0"/>
-                <wp:lineTo x="0" y="21455"/>
-                <wp:lineTo x="21460" y="21455"/>
-                <wp:lineTo x="21460" y="0"/>
-                <wp:lineTo x="0" y="0"/>
-              </wp:wrapPolygon>
-            </wp:wrapThrough>
-            <wp:docPr id="1" name="Picture 1"/>
+            <wp:extent cx="2524125" cy="2820035"/>
+            <wp:effectExtent l="0" t="0" r="9525" b="18415"/>
+            <wp:wrapSquare wrapText="bothSides"/>
+            <wp:docPr id="5" name="Picture 3"/>
             <wp:cNvGraphicFramePr>
               <a:graphicFrameLocks xmlns:a="http://schemas.openxmlformats.org/drawingml/2006/main" noChangeAspect="1"/>
             </wp:cNvGraphicFramePr>
@@ -84,19 +74,13 @@
               <a:graphicData uri="http://schemas.openxmlformats.org/drawingml/2006/picture">
                 <pic:pic xmlns:pic="http://schemas.openxmlformats.org/drawingml/2006/picture">
                   <pic:nvPicPr>
-                    <pic:cNvPr id="1" name="Picture 1"/>
+                    <pic:cNvPr id="5" name="Picture 3"/>
                     <pic:cNvPicPr>
                       <a:picLocks noChangeAspect="1"/>
                     </pic:cNvPicPr>
                   </pic:nvPicPr>
                   <pic:blipFill>
-                    <a:blip r:embed="rId4">
-                      <a:extLst>
-                        <a:ext uri="{28A0092B-C50C-407E-A947-70E740481C1C}">
-                          <a14:useLocalDpi xmlns:a14="http://schemas.microsoft.com/office/drawing/2010/main" val="0"/>
-                        </a:ext>
-                      </a:extLst>
-                    </a:blip>
+                    <a:blip r:embed="rId4"/>
                     <a:stretch>
                       <a:fillRect/>
                     </a:stretch>
@@ -104,11 +88,15 @@
                   <pic:spPr>
                     <a:xfrm>
                       <a:off x="0" y="0"/>
-                      <a:ext cx="2550160" cy="2646680"/>
+                      <a:ext cx="2524125" cy="2820035"/>
                     </a:xfrm>
                     <a:prstGeom prst="rect">
                       <a:avLst/>
                     </a:prstGeom>
+                    <a:noFill/>
+                    <a:ln w="9525">
+                      <a:noFill/>
+                    </a:ln>
                   </pic:spPr>
                 </pic:pic>
               </a:graphicData>
@@ -149,9 +137,9 @@
         <w:ind w:left="1440" w:firstLine="720"/>
         <w:rPr>
           <w:rFonts w:ascii="Times New Roman" w:hAnsi="Times New Roman" w:cs="Times New Roman"/>
-          <w:color w:val="FF0000"/>
-          <w:sz w:val="26"/>
-          <w:szCs w:val="26"/>
+          <w:sz w:val="26"/>
+          <w:szCs w:val="26"/>
+          <w:lang w:val="vi-VN"/>
         </w:rPr>
       </w:pPr>
       <w:r>
@@ -180,6 +168,35 @@
           <w:rFonts w:ascii="Times New Roman" w:hAnsi="Times New Roman" w:cs="Times New Roman"/>
           <w:sz w:val="26"/>
           <w:szCs w:val="26"/>
+          <w:lang w:val="vi-VN"/>
+        </w:rPr>
+      </w:pPr>
+      <w:r>
+        <w:rPr>
+          <w:rFonts w:ascii="Times New Roman" w:hAnsi="Times New Roman" w:cs="Times New Roman"/>
+          <w:sz w:val="26"/>
+          <w:szCs w:val="26"/>
+        </w:rPr>
+        <w:t>+ D3: 15 ≤ tuổi học sinh ≤ 20</w:t>
+      </w:r>
+      <w:r>
+        <w:rPr>
+          <w:rFonts w:ascii="Times New Roman" w:hAnsi="Times New Roman" w:cs="Times New Roman"/>
+          <w:sz w:val="26"/>
+          <w:szCs w:val="26"/>
+          <w:lang w:val="en-US"/>
+        </w:rPr>
+        <w:t>.</w:t>
+      </w:r>
+    </w:p>
+    <w:p>
+      <w:pPr>
+        <w:pStyle w:val="5"/>
+        <w:ind w:left="1440" w:firstLine="720"/>
+        <w:rPr>
+          <w:rFonts w:ascii="Times New Roman" w:hAnsi="Times New Roman" w:cs="Times New Roman"/>
+          <w:sz w:val="26"/>
+          <w:szCs w:val="26"/>
         </w:rPr>
       </w:pPr>
       <w:r>
@@ -207,24 +224,14 @@
         </w:rPr>
         <w:t xml:space="preserve"> thông tin học sinh</w:t>
       </w:r>
-    </w:p>
-    <w:p>
-      <w:pPr>
-        <w:pStyle w:val="5"/>
-        <w:ind w:left="1440" w:firstLine="720"/>
-        <w:rPr>
-          <w:rFonts w:ascii="Times New Roman" w:hAnsi="Times New Roman" w:cs="Times New Roman"/>
-          <w:sz w:val="26"/>
-          <w:szCs w:val="26"/>
-        </w:rPr>
-      </w:pPr>
-      <w:r>
-        <w:rPr>
-          <w:rFonts w:ascii="Times New Roman" w:hAnsi="Times New Roman" w:cs="Times New Roman"/>
-          <w:sz w:val="26"/>
-          <w:szCs w:val="26"/>
-        </w:rPr>
-        <w:t>+ D3: 15 ≤ tuổi học sinh ≤ 20</w:t>
+      <w:r>
+        <w:rPr>
+          <w:rFonts w:ascii="Times New Roman" w:hAnsi="Times New Roman" w:cs="Times New Roman"/>
+          <w:sz w:val="26"/>
+          <w:szCs w:val="26"/>
+          <w:lang w:val="en-US"/>
+        </w:rPr>
+        <w:t>.</w:t>
       </w:r>
     </w:p>
     <w:p>
@@ -586,9 +593,9 @@
         <w:pStyle w:val="5"/>
         <w:numPr>
           <w:ilvl w:val="0"/>
-          <w:numId w:val="0"/>
+          <w:numId w:val="1"/>
         </w:numPr>
-        <w:ind w:left="628" w:leftChars="0"/>
+        <w:ind w:left="628" w:leftChars="0" w:firstLine="0" w:firstLineChars="0"/>
         <w:outlineLvl w:val="2"/>
         <w:rPr>
           <w:rFonts w:hint="default" w:ascii="Times New Roman" w:hAnsi="Times New Roman" w:cs="Times New Roman"/>
@@ -599,30 +606,6 @@
           <w:u w:val="none"/>
         </w:rPr>
       </w:pPr>
-      <w:r>
-        <w:rPr>
-          <w:rFonts w:hint="default" w:ascii="Times New Roman" w:hAnsi="Times New Roman" w:cs="Times New Roman"/>
-          <w:b/>
-          <w:bCs w:val="0"/>
-          <w:sz w:val="26"/>
-          <w:szCs w:val="26"/>
-          <w:u w:val="none"/>
-          <w:lang w:val="en-US"/>
-        </w:rPr>
-        <w:t>2</w:t>
-      </w:r>
-      <w:r>
-        <w:rPr>
-          <w:rFonts w:hint="default" w:ascii="Times New Roman" w:hAnsi="Times New Roman" w:cs="Times New Roman"/>
-          <w:b/>
-          <w:bCs w:val="0"/>
-          <w:sz w:val="26"/>
-          <w:szCs w:val="26"/>
-          <w:u w:val="none"/>
-          <w:lang w:val="vi-VN"/>
-        </w:rPr>
-        <w:t xml:space="preserve">) </w:t>
-      </w:r>
       <w:r>
         <w:rPr>
           <w:rFonts w:hint="default" w:ascii="Times New Roman" w:hAnsi="Times New Roman" w:cs="Times New Roman"/>
@@ -741,9 +724,9 @@
         <w:ind w:left="1440" w:firstLine="720"/>
         <w:rPr>
           <w:rFonts w:ascii="Times New Roman" w:hAnsi="Times New Roman" w:cs="Times New Roman"/>
-          <w:color w:val="FF0000"/>
-          <w:sz w:val="26"/>
-          <w:szCs w:val="26"/>
+          <w:sz w:val="26"/>
+          <w:szCs w:val="26"/>
+          <w:lang w:val="vi-VN"/>
         </w:rPr>
       </w:pPr>
       <w:r>
@@ -772,6 +755,86 @@
           <w:rFonts w:ascii="Times New Roman" w:hAnsi="Times New Roman" w:cs="Times New Roman"/>
           <w:sz w:val="26"/>
           <w:szCs w:val="26"/>
+          <w:lang w:val="vi-VN"/>
+        </w:rPr>
+      </w:pPr>
+      <w:r>
+        <w:rPr>
+          <w:rFonts w:ascii="Times New Roman" w:hAnsi="Times New Roman" w:cs="Times New Roman"/>
+          <w:sz w:val="26"/>
+          <w:szCs w:val="26"/>
+        </w:rPr>
+        <w:t>+ D</w:t>
+      </w:r>
+      <w:r>
+        <w:rPr>
+          <w:rFonts w:ascii="Times New Roman" w:hAnsi="Times New Roman" w:cs="Times New Roman"/>
+          <w:sz w:val="26"/>
+          <w:szCs w:val="26"/>
+          <w:lang w:val="en-US"/>
+        </w:rPr>
+        <w:t>3</w:t>
+      </w:r>
+      <w:r>
+        <w:rPr>
+          <w:rFonts w:ascii="Times New Roman" w:hAnsi="Times New Roman" w:cs="Times New Roman"/>
+          <w:sz w:val="26"/>
+          <w:szCs w:val="26"/>
+        </w:rPr>
+        <w:t xml:space="preserve">: </w:t>
+      </w:r>
+      <w:r>
+        <w:rPr>
+          <w:rFonts w:ascii="Times New Roman" w:hAnsi="Times New Roman" w:cs="Times New Roman"/>
+          <w:sz w:val="26"/>
+          <w:szCs w:val="26"/>
+          <w:lang w:val="en-US"/>
+        </w:rPr>
+        <w:t>T</w:t>
+      </w:r>
+      <w:r>
+        <w:rPr>
+          <w:rFonts w:ascii="Times New Roman" w:hAnsi="Times New Roman" w:cs="Times New Roman"/>
+          <w:sz w:val="26"/>
+          <w:szCs w:val="26"/>
+        </w:rPr>
+        <w:t>hông tin học sinh: Mã học sinh, họ tên, ngày sinh, địa chỉ, giới tính,</w:t>
+      </w:r>
+      <w:r>
+        <w:rPr>
+          <w:rFonts w:ascii="Times New Roman" w:hAnsi="Times New Roman" w:cs="Times New Roman"/>
+          <w:sz w:val="26"/>
+          <w:szCs w:val="26"/>
+          <w:lang w:val="vi-VN"/>
+        </w:rPr>
+        <w:t xml:space="preserve"> </w:t>
+      </w:r>
+      <w:r>
+        <w:rPr>
+          <w:rFonts w:ascii="Times New Roman" w:hAnsi="Times New Roman" w:cs="Times New Roman"/>
+          <w:sz w:val="26"/>
+          <w:szCs w:val="26"/>
+        </w:rPr>
+        <w:t>điện thoại, dân tộc, tôn giáo</w:t>
+      </w:r>
+      <w:r>
+        <w:rPr>
+          <w:rFonts w:ascii="Times New Roman" w:hAnsi="Times New Roman" w:cs="Times New Roman"/>
+          <w:sz w:val="26"/>
+          <w:szCs w:val="26"/>
+          <w:lang w:val="vi-VN"/>
+        </w:rPr>
+        <w:t>, họ tên cha, nghề nghiệp cha, họ tên mẹ, nghề nghiệp mẹ.</w:t>
+      </w:r>
+    </w:p>
+    <w:p>
+      <w:pPr>
+        <w:pStyle w:val="5"/>
+        <w:ind w:left="1440" w:firstLine="720"/>
+        <w:rPr>
+          <w:rFonts w:ascii="Times New Roman" w:hAnsi="Times New Roman" w:cs="Times New Roman"/>
+          <w:sz w:val="26"/>
+          <w:szCs w:val="26"/>
         </w:rPr>
       </w:pPr>
       <w:r>
@@ -799,84 +862,14 @@
         </w:rPr>
         <w:t xml:space="preserve"> thông tin học sinh</w:t>
       </w:r>
-    </w:p>
-    <w:p>
-      <w:pPr>
-        <w:pStyle w:val="5"/>
-        <w:ind w:left="1440" w:firstLine="720"/>
-        <w:rPr>
-          <w:rFonts w:ascii="Times New Roman" w:hAnsi="Times New Roman" w:cs="Times New Roman"/>
-          <w:sz w:val="26"/>
-          <w:szCs w:val="26"/>
-        </w:rPr>
-      </w:pPr>
-      <w:r>
-        <w:rPr>
-          <w:rFonts w:ascii="Times New Roman" w:hAnsi="Times New Roman" w:cs="Times New Roman"/>
-          <w:sz w:val="26"/>
-          <w:szCs w:val="26"/>
-        </w:rPr>
-        <w:t>+ D</w:t>
-      </w:r>
-      <w:r>
-        <w:rPr>
-          <w:rFonts w:ascii="Times New Roman" w:hAnsi="Times New Roman" w:cs="Times New Roman"/>
-          <w:sz w:val="26"/>
-          <w:szCs w:val="26"/>
-          <w:lang w:val="en-US"/>
-        </w:rPr>
-        <w:t>3</w:t>
-      </w:r>
-      <w:r>
-        <w:rPr>
-          <w:rFonts w:ascii="Times New Roman" w:hAnsi="Times New Roman" w:cs="Times New Roman"/>
-          <w:sz w:val="26"/>
-          <w:szCs w:val="26"/>
-        </w:rPr>
-        <w:t xml:space="preserve">: </w:t>
-      </w:r>
-      <w:r>
-        <w:rPr>
-          <w:rFonts w:ascii="Times New Roman" w:hAnsi="Times New Roman" w:cs="Times New Roman"/>
-          <w:sz w:val="26"/>
-          <w:szCs w:val="26"/>
-          <w:lang w:val="en-US"/>
-        </w:rPr>
-        <w:t>T</w:t>
-      </w:r>
-      <w:r>
-        <w:rPr>
-          <w:rFonts w:ascii="Times New Roman" w:hAnsi="Times New Roman" w:cs="Times New Roman"/>
-          <w:sz w:val="26"/>
-          <w:szCs w:val="26"/>
-        </w:rPr>
-        <w:t>hông tin học sinh: Mã học sinh, họ tên, ngày sinh, địa chỉ, giới tính,</w:t>
-      </w:r>
-      <w:r>
-        <w:rPr>
-          <w:rFonts w:ascii="Times New Roman" w:hAnsi="Times New Roman" w:cs="Times New Roman"/>
-          <w:sz w:val="26"/>
-          <w:szCs w:val="26"/>
-          <w:lang w:val="vi-VN"/>
-        </w:rPr>
-        <w:t xml:space="preserve"> </w:t>
-      </w:r>
-      <w:r>
-        <w:rPr>
-          <w:rFonts w:ascii="Times New Roman" w:hAnsi="Times New Roman" w:cs="Times New Roman"/>
-          <w:sz w:val="26"/>
-          <w:szCs w:val="26"/>
-        </w:rPr>
-        <w:t>điện thoại, dân tộc, tôn giáo</w:t>
-      </w:r>
-      <w:r>
-        <w:rPr>
-          <w:rFonts w:ascii="Times New Roman" w:hAnsi="Times New Roman" w:cs="Times New Roman"/>
-          <w:sz w:val="26"/>
-          <w:szCs w:val="26"/>
-          <w:lang w:val="vi-VN"/>
-        </w:rPr>
-        <w:t>, họ tên cha, nghề nghiệp cha, họ tên mẹ, nghề nghiệp mẹ.</w:t>
+      <w:r>
+        <w:rPr>
+          <w:rFonts w:ascii="Times New Roman" w:hAnsi="Times New Roman" w:cs="Times New Roman"/>
+          <w:sz w:val="26"/>
+          <w:szCs w:val="26"/>
+          <w:lang w:val="en-US"/>
+        </w:rPr>
+        <w:t>.</w:t>
       </w:r>
     </w:p>
     <w:p>
@@ -1251,6 +1244,7 @@
       <w:pPr>
         <w:pStyle w:val="5"/>
         <w:numPr>
+          <w:ilvl w:val="0"/>
           <w:numId w:val="0"/>
         </w:numPr>
         <w:ind w:left="628" w:leftChars="0"/>
@@ -1348,9 +1342,9 @@
         <w:ind w:left="1440" w:firstLine="720"/>
         <w:rPr>
           <w:rFonts w:ascii="Times New Roman" w:hAnsi="Times New Roman" w:cs="Times New Roman"/>
-          <w:color w:val="FF0000"/>
-          <w:sz w:val="26"/>
-          <w:szCs w:val="26"/>
+          <w:sz w:val="26"/>
+          <w:szCs w:val="26"/>
+          <w:lang w:val="vi-VN"/>
         </w:rPr>
       </w:pPr>
       <w:r>
@@ -1379,6 +1373,44 @@
           <w:rFonts w:ascii="Times New Roman" w:hAnsi="Times New Roman" w:cs="Times New Roman"/>
           <w:sz w:val="26"/>
           <w:szCs w:val="26"/>
+          <w:lang w:val="vi-VN"/>
+        </w:rPr>
+      </w:pPr>
+      <w:r>
+        <w:rPr>
+          <w:rFonts w:ascii="Times New Roman" w:hAnsi="Times New Roman" w:cs="Times New Roman"/>
+          <w:sz w:val="26"/>
+          <w:szCs w:val="26"/>
+          <w:lang w:val="en-US"/>
+        </w:rPr>
+        <w:t xml:space="preserve">+ D3: </w:t>
+      </w:r>
+      <w:r>
+        <w:rPr>
+          <w:rFonts w:ascii="Times New Roman" w:hAnsi="Times New Roman" w:cs="Times New Roman"/>
+          <w:sz w:val="26"/>
+          <w:szCs w:val="26"/>
+        </w:rPr>
+        <w:t>15 ≤ tuổi học sinh ≤ 20</w:t>
+      </w:r>
+      <w:r>
+        <w:rPr>
+          <w:rFonts w:ascii="Times New Roman" w:hAnsi="Times New Roman" w:cs="Times New Roman"/>
+          <w:sz w:val="26"/>
+          <w:szCs w:val="26"/>
+          <w:lang w:val="en-US"/>
+        </w:rPr>
+        <w:t>.</w:t>
+      </w:r>
+    </w:p>
+    <w:p>
+      <w:pPr>
+        <w:pStyle w:val="5"/>
+        <w:ind w:left="1440" w:firstLine="720"/>
+        <w:rPr>
+          <w:rFonts w:ascii="Times New Roman" w:hAnsi="Times New Roman" w:cs="Times New Roman"/>
+          <w:sz w:val="26"/>
+          <w:szCs w:val="26"/>
           <w:lang w:val="en-US"/>
         </w:rPr>
       </w:pPr>
@@ -1406,44 +1438,6 @@
           <w:szCs w:val="26"/>
         </w:rPr>
         <w:t xml:space="preserve"> thông tin học sinh</w:t>
-      </w:r>
-      <w:r>
-        <w:rPr>
-          <w:rFonts w:ascii="Times New Roman" w:hAnsi="Times New Roman" w:cs="Times New Roman"/>
-          <w:sz w:val="26"/>
-          <w:szCs w:val="26"/>
-          <w:lang w:val="en-US"/>
-        </w:rPr>
-        <w:t>.</w:t>
-      </w:r>
-    </w:p>
-    <w:p>
-      <w:pPr>
-        <w:pStyle w:val="5"/>
-        <w:ind w:left="1440" w:firstLine="720"/>
-        <w:rPr>
-          <w:rFonts w:ascii="Times New Roman" w:hAnsi="Times New Roman" w:cs="Times New Roman"/>
-          <w:sz w:val="26"/>
-          <w:szCs w:val="26"/>
-          <w:lang w:val="en-US"/>
-        </w:rPr>
-      </w:pPr>
-      <w:r>
-        <w:rPr>
-          <w:rFonts w:ascii="Times New Roman" w:hAnsi="Times New Roman" w:cs="Times New Roman"/>
-          <w:sz w:val="26"/>
-          <w:szCs w:val="26"/>
-          <w:lang w:val="en-US"/>
-        </w:rPr>
-        <w:t xml:space="preserve">+ D3: </w:t>
-      </w:r>
-      <w:r>
-        <w:rPr>
-          <w:rFonts w:ascii="Times New Roman" w:hAnsi="Times New Roman" w:cs="Times New Roman"/>
-          <w:sz w:val="26"/>
-          <w:szCs w:val="26"/>
-        </w:rPr>
-        <w:t>15 ≤ tuổi học sinh ≤ 20</w:t>
       </w:r>
       <w:r>
         <w:rPr>
@@ -1932,7 +1926,6 @@
           <w:rFonts w:ascii="Times New Roman" w:hAnsi="Times New Roman" w:cs="Times New Roman"/>
           <w:sz w:val="26"/>
           <w:szCs w:val="26"/>
-          <w:lang w:val="en-US"/>
         </w:rPr>
       </w:pPr>
       <w:r>
@@ -1978,69 +1971,6 @@
         </w:rPr>
         <w:t>.</w:t>
       </w:r>
-    </w:p>
-    <w:p>
-      <w:pPr>
-        <w:rPr>
-          <w:rFonts w:ascii="Times New Roman" w:hAnsi="Times New Roman" w:cs="Times New Roman"/>
-          <w:sz w:val="26"/>
-          <w:szCs w:val="26"/>
-        </w:rPr>
-      </w:pPr>
-    </w:p>
-    <w:p>
-      <w:pPr>
-        <w:rPr>
-          <w:rFonts w:ascii="Times New Roman" w:hAnsi="Times New Roman" w:cs="Times New Roman"/>
-          <w:sz w:val="26"/>
-          <w:szCs w:val="26"/>
-        </w:rPr>
-      </w:pPr>
-    </w:p>
-    <w:p>
-      <w:pPr>
-        <w:rPr>
-          <w:rFonts w:ascii="Times New Roman" w:hAnsi="Times New Roman" w:cs="Times New Roman"/>
-          <w:sz w:val="26"/>
-          <w:szCs w:val="26"/>
-        </w:rPr>
-      </w:pPr>
-    </w:p>
-    <w:p>
-      <w:pPr>
-        <w:rPr>
-          <w:rFonts w:ascii="Times New Roman" w:hAnsi="Times New Roman" w:cs="Times New Roman"/>
-          <w:sz w:val="26"/>
-          <w:szCs w:val="26"/>
-        </w:rPr>
-      </w:pPr>
-    </w:p>
-    <w:p>
-      <w:pPr>
-        <w:rPr>
-          <w:rFonts w:ascii="Times New Roman" w:hAnsi="Times New Roman" w:cs="Times New Roman"/>
-          <w:sz w:val="26"/>
-          <w:szCs w:val="26"/>
-        </w:rPr>
-      </w:pPr>
-    </w:p>
-    <w:p>
-      <w:pPr>
-        <w:rPr>
-          <w:rFonts w:ascii="Times New Roman" w:hAnsi="Times New Roman" w:cs="Times New Roman"/>
-          <w:sz w:val="26"/>
-          <w:szCs w:val="26"/>
-        </w:rPr>
-      </w:pPr>
-    </w:p>
-    <w:p>
-      <w:pPr>
-        <w:rPr>
-          <w:rFonts w:ascii="Times New Roman" w:hAnsi="Times New Roman" w:cs="Times New Roman"/>
-          <w:sz w:val="26"/>
-          <w:szCs w:val="26"/>
-        </w:rPr>
-      </w:pPr>
     </w:p>
     <w:p>
       <w:pPr>
@@ -2065,8 +1995,9 @@
         <w:pStyle w:val="5"/>
         <w:numPr>
           <w:ilvl w:val="0"/>
-          <w:numId w:val="3"/>
+          <w:numId w:val="1"/>
         </w:numPr>
+        <w:ind w:left="628" w:leftChars="0" w:firstLine="0" w:firstLineChars="0"/>
         <w:outlineLvl w:val="2"/>
         <w:rPr>
           <w:rFonts w:ascii="Times New Roman" w:hAnsi="Times New Roman" w:cs="Times New Roman"/>
@@ -2089,13 +2020,13 @@
       <w:pPr>
         <w:pStyle w:val="5"/>
         <w:numPr>
-          <w:ilvl w:val="0"/>
-          <w:numId w:val="2"/>
+          <w:numId w:val="0"/>
         </w:numPr>
-        <w:rPr>
-          <w:rFonts w:ascii="Times New Roman" w:hAnsi="Times New Roman" w:cs="Times New Roman"/>
-          <w:b/>
-          <w:bCs/>
+        <w:ind w:left="628" w:leftChars="0"/>
+        <w:outlineLvl w:val="2"/>
+        <w:rPr>
+          <w:rFonts w:ascii="Times New Roman" w:hAnsi="Times New Roman" w:cs="Times New Roman"/>
+          <w:b/>
           <w:sz w:val="26"/>
           <w:szCs w:val="26"/>
         </w:rPr>
@@ -2113,18 +2044,18 @@
           <wp:anchor distT="0" distB="0" distL="114300" distR="114300" simplePos="0" relativeHeight="251660288" behindDoc="0" locked="0" layoutInCell="1" allowOverlap="1">
             <wp:simplePos x="0" y="0"/>
             <wp:positionH relativeFrom="margin">
-              <wp:align>left</wp:align>
+              <wp:posOffset>0</wp:posOffset>
             </wp:positionH>
             <wp:positionV relativeFrom="paragraph">
-              <wp:posOffset>60960</wp:posOffset>
+              <wp:posOffset>142875</wp:posOffset>
             </wp:positionV>
-            <wp:extent cx="2675255" cy="2854325"/>
-            <wp:effectExtent l="0" t="0" r="0" b="3175"/>
+            <wp:extent cx="2675255" cy="2977515"/>
+            <wp:effectExtent l="0" t="0" r="10795" b="13335"/>
             <wp:wrapThrough wrapText="right">
               <wp:wrapPolygon>
                 <wp:start x="0" y="0"/>
-                <wp:lineTo x="0" y="21480"/>
-                <wp:lineTo x="21380" y="21480"/>
+                <wp:lineTo x="0" y="21420"/>
+                <wp:lineTo x="21380" y="21420"/>
                 <wp:lineTo x="21380" y="0"/>
                 <wp:lineTo x="0" y="0"/>
               </wp:wrapPolygon>
@@ -2157,7 +2088,7 @@
                   <pic:spPr>
                     <a:xfrm>
                       <a:off x="0" y="0"/>
-                      <a:ext cx="2675255" cy="2854325"/>
+                      <a:ext cx="2675255" cy="2977515"/>
                     </a:xfrm>
                     <a:prstGeom prst="rect">
                       <a:avLst/>
@@ -2169,171 +2100,6 @@
           </wp:anchor>
         </w:drawing>
       </w:r>
-      <w:r>
-        <w:rPr>
-          <w:rFonts w:ascii="Times New Roman" w:hAnsi="Times New Roman" w:cs="Times New Roman"/>
-          <w:b/>
-          <w:bCs/>
-          <w:sz w:val="26"/>
-          <w:szCs w:val="26"/>
-        </w:rPr>
-        <w:t xml:space="preserve"> Ý nghĩa từng dòng dữ liệu:</w:t>
-      </w:r>
-    </w:p>
-    <w:p>
-      <w:pPr>
-        <w:pStyle w:val="5"/>
-        <w:ind w:left="1440" w:firstLine="720"/>
-        <w:rPr>
-          <w:rFonts w:ascii="Times New Roman" w:hAnsi="Times New Roman" w:cs="Times New Roman"/>
-          <w:sz w:val="26"/>
-          <w:szCs w:val="26"/>
-        </w:rPr>
-      </w:pPr>
-      <w:r>
-        <w:rPr>
-          <w:rFonts w:ascii="Times New Roman" w:hAnsi="Times New Roman" w:cs="Times New Roman"/>
-          <w:sz w:val="26"/>
-          <w:szCs w:val="26"/>
-        </w:rPr>
-        <w:t>+ D1: Nhập thông tin lớp: Mã lớp, tên lớp, sỉ số, mã khối, Mã học sinh, họ tên, ngày sinh, địa chỉ, giới tính, email, số điện thoại, dân tộc, tôn giáo.</w:t>
-      </w:r>
-    </w:p>
-    <w:p>
-      <w:pPr>
-        <w:pStyle w:val="5"/>
-        <w:ind w:left="1440"/>
-        <w:rPr>
-          <w:rFonts w:ascii="Times New Roman" w:hAnsi="Times New Roman" w:cs="Times New Roman"/>
-          <w:sz w:val="26"/>
-          <w:szCs w:val="26"/>
-        </w:rPr>
-      </w:pPr>
-      <w:r>
-        <w:rPr>
-          <w:rFonts w:ascii="Times New Roman" w:hAnsi="Times New Roman" w:cs="Times New Roman"/>
-          <w:sz w:val="26"/>
-          <w:szCs w:val="26"/>
-        </w:rPr>
-        <w:t>+ D2: Kết quả chia lớp</w:t>
-      </w:r>
-    </w:p>
-    <w:p>
-      <w:pPr>
-        <w:pStyle w:val="5"/>
-        <w:ind w:left="1440"/>
-        <w:rPr>
-          <w:rFonts w:ascii="Times New Roman" w:hAnsi="Times New Roman" w:cs="Times New Roman"/>
-          <w:sz w:val="26"/>
-          <w:szCs w:val="26"/>
-        </w:rPr>
-      </w:pPr>
-      <w:r>
-        <w:rPr>
-          <w:rFonts w:ascii="Times New Roman" w:hAnsi="Times New Roman" w:cs="Times New Roman"/>
-          <w:sz w:val="26"/>
-          <w:szCs w:val="26"/>
-        </w:rPr>
-        <w:t>+ D3: Có 3 khối lớp (10, 11, 12). Mỗi lớp không quá 40 học sinh.</w:t>
-      </w:r>
-    </w:p>
-    <w:p>
-      <w:pPr>
-        <w:pStyle w:val="5"/>
-        <w:ind w:left="1440"/>
-        <w:rPr>
-          <w:rFonts w:ascii="Times New Roman" w:hAnsi="Times New Roman" w:cs="Times New Roman"/>
-          <w:sz w:val="26"/>
-          <w:szCs w:val="26"/>
-        </w:rPr>
-      </w:pPr>
-      <w:r>
-        <w:rPr>
-          <w:rFonts w:ascii="Times New Roman" w:hAnsi="Times New Roman" w:cs="Times New Roman"/>
-          <w:sz w:val="26"/>
-          <w:szCs w:val="26"/>
-        </w:rPr>
-        <w:t>+ D4: Lưu danh sách lớp.</w:t>
-      </w:r>
-    </w:p>
-    <w:p>
-      <w:pPr>
-        <w:pStyle w:val="5"/>
-        <w:ind w:left="1440"/>
-        <w:rPr>
-          <w:rFonts w:ascii="Times New Roman" w:hAnsi="Times New Roman" w:cs="Times New Roman"/>
-          <w:sz w:val="26"/>
-          <w:szCs w:val="26"/>
-        </w:rPr>
-      </w:pPr>
-    </w:p>
-    <w:p>
-      <w:pPr>
-        <w:pStyle w:val="5"/>
-        <w:ind w:left="1440"/>
-        <w:rPr>
-          <w:rFonts w:ascii="Times New Roman" w:hAnsi="Times New Roman" w:cs="Times New Roman"/>
-          <w:sz w:val="26"/>
-          <w:szCs w:val="26"/>
-        </w:rPr>
-      </w:pPr>
-    </w:p>
-    <w:p>
-      <w:pPr>
-        <w:pStyle w:val="5"/>
-        <w:ind w:left="1440"/>
-        <w:rPr>
-          <w:rFonts w:ascii="Times New Roman" w:hAnsi="Times New Roman" w:cs="Times New Roman"/>
-          <w:sz w:val="26"/>
-          <w:szCs w:val="26"/>
-        </w:rPr>
-      </w:pPr>
-    </w:p>
-    <w:p>
-      <w:pPr>
-        <w:pStyle w:val="5"/>
-        <w:ind w:left="1440"/>
-        <w:rPr>
-          <w:rFonts w:ascii="Times New Roman" w:hAnsi="Times New Roman" w:cs="Times New Roman"/>
-          <w:sz w:val="26"/>
-          <w:szCs w:val="26"/>
-        </w:rPr>
-      </w:pPr>
-    </w:p>
-    <w:p>
-      <w:pPr>
-        <w:pStyle w:val="5"/>
-        <w:ind w:left="1440"/>
-        <w:rPr>
-          <w:rFonts w:ascii="Times New Roman" w:hAnsi="Times New Roman" w:cs="Times New Roman"/>
-          <w:sz w:val="26"/>
-          <w:szCs w:val="26"/>
-        </w:rPr>
-      </w:pPr>
-    </w:p>
-    <w:p>
-      <w:pPr>
-        <w:pStyle w:val="5"/>
-        <w:ind w:left="1440"/>
-        <w:rPr>
-          <w:rFonts w:ascii="Times New Roman" w:hAnsi="Times New Roman" w:cs="Times New Roman"/>
-          <w:sz w:val="26"/>
-          <w:szCs w:val="26"/>
-        </w:rPr>
-      </w:pPr>
-    </w:p>
-    <w:p>
-      <w:pPr>
-        <w:pStyle w:val="5"/>
-        <w:ind w:left="1440"/>
-        <w:rPr>
-          <w:rFonts w:ascii="Times New Roman" w:hAnsi="Times New Roman" w:cs="Times New Roman"/>
-          <w:sz w:val="26"/>
-          <w:szCs w:val="26"/>
-        </w:rPr>
-      </w:pPr>
-      <w:bookmarkStart w:id="0" w:name="_GoBack"/>
-      <w:bookmarkEnd w:id="0"/>
     </w:p>
     <w:p>
       <w:pPr>
@@ -2358,331 +2124,185 @@
           <w:sz w:val="26"/>
           <w:szCs w:val="26"/>
         </w:rPr>
-        <w:t xml:space="preserve">Thuật toán xử lí: </w:t>
-      </w:r>
-    </w:p>
-    <w:p>
-      <w:pPr>
-        <w:pStyle w:val="5"/>
-        <w:ind w:left="1440"/>
-        <w:rPr>
-          <w:rFonts w:ascii="Times New Roman" w:hAnsi="Times New Roman" w:cs="Times New Roman"/>
-          <w:sz w:val="26"/>
-          <w:szCs w:val="26"/>
-        </w:rPr>
-      </w:pPr>
-      <w:r>
-        <w:rPr>
-          <w:rFonts w:ascii="Times New Roman" w:hAnsi="Times New Roman" w:cs="Times New Roman"/>
-          <w:sz w:val="26"/>
-          <w:szCs w:val="26"/>
-        </w:rPr>
-        <w:t>+ Bước 1: Nhập Nhập thông tin lớp: Mã lớp, tên lớp, sỉ số, mã khối.</w:t>
-      </w:r>
-    </w:p>
-    <w:p>
-      <w:pPr>
-        <w:pStyle w:val="5"/>
-        <w:ind w:left="1440"/>
-        <w:rPr>
-          <w:rFonts w:ascii="Times New Roman" w:hAnsi="Times New Roman" w:cs="Times New Roman"/>
-          <w:sz w:val="26"/>
-          <w:szCs w:val="26"/>
-        </w:rPr>
-      </w:pPr>
-      <w:r>
-        <w:rPr>
-          <w:rFonts w:ascii="Times New Roman" w:hAnsi="Times New Roman" w:cs="Times New Roman"/>
-          <w:sz w:val="26"/>
-          <w:szCs w:val="26"/>
-        </w:rPr>
-        <w:t>+ Bước 2: Chọn nút Thêm lớp</w:t>
-      </w:r>
-    </w:p>
-    <w:p>
-      <w:pPr>
-        <w:pStyle w:val="5"/>
-        <w:ind w:left="1440"/>
-        <w:rPr>
-          <w:rFonts w:ascii="Times New Roman" w:hAnsi="Times New Roman" w:cs="Times New Roman"/>
-          <w:sz w:val="26"/>
-          <w:szCs w:val="26"/>
-        </w:rPr>
-      </w:pPr>
-      <w:r>
-        <w:rPr>
-          <w:rFonts w:ascii="Times New Roman" w:hAnsi="Times New Roman" w:cs="Times New Roman"/>
-          <w:sz w:val="26"/>
-          <w:szCs w:val="26"/>
-        </w:rPr>
-        <w:t>+ Bước 3: Nếu Sỉ số ≤ 40, Mã khối = {10, 11, 12}. Ngược lại không thêm lớp</w:t>
-      </w:r>
-    </w:p>
-    <w:p>
-      <w:pPr>
-        <w:pStyle w:val="5"/>
-        <w:ind w:left="1440" w:firstLine="720"/>
-        <w:rPr>
-          <w:rFonts w:ascii="Times New Roman" w:hAnsi="Times New Roman" w:cs="Times New Roman"/>
-          <w:sz w:val="26"/>
-          <w:szCs w:val="26"/>
-        </w:rPr>
-      </w:pPr>
-      <w:r>
-        <w:rPr>
-          <w:rFonts w:ascii="Times New Roman" w:hAnsi="Times New Roman" w:cs="Times New Roman"/>
-          <w:sz w:val="26"/>
-          <w:szCs w:val="26"/>
-        </w:rPr>
-        <w:t>+ Bước 3: Nhập thông tin học sinh: Mã học sinh, họ tên, ngày sinh, địa chỉ, giới tính, email, số điện thoại, dân tộc, tôn giáo.</w:t>
-      </w:r>
-    </w:p>
-    <w:p>
-      <w:pPr>
-        <w:pStyle w:val="5"/>
-        <w:ind w:left="1440"/>
-        <w:rPr>
-          <w:rFonts w:ascii="Times New Roman" w:hAnsi="Times New Roman" w:cs="Times New Roman"/>
-          <w:sz w:val="26"/>
-          <w:szCs w:val="26"/>
-        </w:rPr>
-      </w:pPr>
-      <w:r>
-        <w:rPr>
-          <w:rFonts w:ascii="Times New Roman" w:hAnsi="Times New Roman" w:cs="Times New Roman"/>
-          <w:sz w:val="26"/>
-          <w:szCs w:val="26"/>
-        </w:rPr>
-        <w:t>+ Bước 4: Chọn nút Thêm học sinh.</w:t>
-      </w:r>
-    </w:p>
-    <w:p>
-      <w:pPr>
-        <w:pStyle w:val="5"/>
-        <w:ind w:left="1440"/>
-        <w:rPr>
-          <w:rFonts w:ascii="Times New Roman" w:hAnsi="Times New Roman" w:cs="Times New Roman"/>
-          <w:sz w:val="26"/>
-          <w:szCs w:val="26"/>
-        </w:rPr>
-      </w:pPr>
-      <w:r>
-        <w:rPr>
-          <w:rFonts w:ascii="Times New Roman" w:hAnsi="Times New Roman" w:cs="Times New Roman"/>
-          <w:sz w:val="26"/>
-          <w:szCs w:val="26"/>
-        </w:rPr>
-        <w:t>+ Bước 5:  Nếu tổng số học sinh &lt; Sỉ số thêm học sinh thành công, ngược lại không thêm được.</w:t>
-      </w:r>
-    </w:p>
-    <w:p>
-      <w:pPr>
-        <w:pStyle w:val="5"/>
-        <w:ind w:left="1440"/>
-        <w:rPr>
-          <w:rFonts w:ascii="Times New Roman" w:hAnsi="Times New Roman" w:cs="Times New Roman"/>
-          <w:sz w:val="26"/>
-          <w:szCs w:val="26"/>
-        </w:rPr>
-      </w:pPr>
-      <w:r>
-        <w:rPr>
-          <w:rFonts w:ascii="Times New Roman" w:hAnsi="Times New Roman" w:cs="Times New Roman"/>
-          <w:sz w:val="26"/>
-          <w:szCs w:val="26"/>
-        </w:rPr>
-        <w:t>+ Bước 7: Thêm tiếp quay lại bước 1 hoặc bước 2. Ngược lại nhấn nút Thoát để kết thúc.</w:t>
-      </w:r>
-    </w:p>
-    <w:p>
-      <w:pPr>
-        <w:pStyle w:val="5"/>
-        <w:ind w:left="1440"/>
-        <w:rPr>
-          <w:rFonts w:ascii="Times New Roman" w:hAnsi="Times New Roman" w:cs="Times New Roman"/>
-          <w:sz w:val="26"/>
-          <w:szCs w:val="26"/>
-        </w:rPr>
-      </w:pPr>
-    </w:p>
-    <w:p>
-      <w:pPr>
-        <w:pStyle w:val="5"/>
-        <w:ind w:left="1440"/>
-        <w:rPr>
-          <w:rFonts w:ascii="Times New Roman" w:hAnsi="Times New Roman" w:cs="Times New Roman"/>
-          <w:sz w:val="26"/>
-          <w:szCs w:val="26"/>
-        </w:rPr>
-      </w:pPr>
-    </w:p>
-    <w:p>
-      <w:pPr>
-        <w:pStyle w:val="5"/>
-        <w:ind w:left="1440"/>
-        <w:rPr>
-          <w:rFonts w:ascii="Times New Roman" w:hAnsi="Times New Roman" w:cs="Times New Roman"/>
-          <w:sz w:val="26"/>
-          <w:szCs w:val="26"/>
-        </w:rPr>
-      </w:pPr>
-    </w:p>
-    <w:p>
-      <w:pPr>
-        <w:pStyle w:val="5"/>
-        <w:ind w:left="1440"/>
-        <w:rPr>
-          <w:rFonts w:ascii="Times New Roman" w:hAnsi="Times New Roman" w:cs="Times New Roman"/>
-          <w:sz w:val="26"/>
-          <w:szCs w:val="26"/>
-        </w:rPr>
-      </w:pPr>
-    </w:p>
-    <w:p>
-      <w:pPr>
-        <w:pStyle w:val="5"/>
-        <w:ind w:left="1440"/>
-        <w:rPr>
-          <w:rFonts w:ascii="Times New Roman" w:hAnsi="Times New Roman" w:cs="Times New Roman"/>
-          <w:sz w:val="26"/>
-          <w:szCs w:val="26"/>
-        </w:rPr>
-      </w:pPr>
-    </w:p>
-    <w:p>
-      <w:pPr>
-        <w:pStyle w:val="5"/>
-        <w:ind w:left="1440"/>
-        <w:rPr>
-          <w:rFonts w:ascii="Times New Roman" w:hAnsi="Times New Roman" w:cs="Times New Roman"/>
-          <w:sz w:val="26"/>
-          <w:szCs w:val="26"/>
-        </w:rPr>
-      </w:pPr>
-    </w:p>
-    <w:p>
-      <w:pPr>
-        <w:pStyle w:val="5"/>
-        <w:ind w:left="1440"/>
-        <w:rPr>
-          <w:rFonts w:ascii="Times New Roman" w:hAnsi="Times New Roman" w:cs="Times New Roman"/>
-          <w:sz w:val="26"/>
-          <w:szCs w:val="26"/>
-        </w:rPr>
-      </w:pPr>
-    </w:p>
-    <w:p>
-      <w:pPr>
-        <w:pStyle w:val="5"/>
-        <w:ind w:left="1440"/>
-        <w:rPr>
-          <w:rFonts w:ascii="Times New Roman" w:hAnsi="Times New Roman" w:cs="Times New Roman"/>
-          <w:sz w:val="26"/>
-          <w:szCs w:val="26"/>
-        </w:rPr>
-      </w:pPr>
-    </w:p>
-    <w:p>
-      <w:pPr>
-        <w:pStyle w:val="5"/>
-        <w:ind w:left="1440"/>
-        <w:rPr>
-          <w:rFonts w:ascii="Times New Roman" w:hAnsi="Times New Roman" w:cs="Times New Roman"/>
-          <w:sz w:val="26"/>
-          <w:szCs w:val="26"/>
-        </w:rPr>
-      </w:pPr>
-    </w:p>
-    <w:p>
-      <w:pPr>
-        <w:pStyle w:val="5"/>
-        <w:ind w:left="1440"/>
-        <w:rPr>
-          <w:rFonts w:ascii="Times New Roman" w:hAnsi="Times New Roman" w:cs="Times New Roman"/>
-          <w:sz w:val="26"/>
-          <w:szCs w:val="26"/>
-        </w:rPr>
-      </w:pPr>
-    </w:p>
-    <w:p>
-      <w:pPr>
-        <w:pStyle w:val="5"/>
-        <w:ind w:left="1440"/>
-        <w:rPr>
-          <w:rFonts w:ascii="Times New Roman" w:hAnsi="Times New Roman" w:cs="Times New Roman"/>
-          <w:sz w:val="26"/>
-          <w:szCs w:val="26"/>
-        </w:rPr>
-      </w:pPr>
-    </w:p>
-    <w:p>
-      <w:pPr>
-        <w:pStyle w:val="5"/>
-        <w:ind w:left="1440"/>
-        <w:rPr>
-          <w:rFonts w:ascii="Times New Roman" w:hAnsi="Times New Roman" w:cs="Times New Roman"/>
-          <w:sz w:val="26"/>
-          <w:szCs w:val="26"/>
-        </w:rPr>
-      </w:pPr>
-    </w:p>
-    <w:p>
-      <w:pPr>
-        <w:pStyle w:val="5"/>
-        <w:ind w:left="1440"/>
-        <w:rPr>
-          <w:rFonts w:ascii="Times New Roman" w:hAnsi="Times New Roman" w:cs="Times New Roman"/>
-          <w:sz w:val="26"/>
-          <w:szCs w:val="26"/>
-        </w:rPr>
-      </w:pPr>
-    </w:p>
-    <w:p>
-      <w:pPr>
-        <w:pStyle w:val="5"/>
-        <w:ind w:left="1440"/>
-        <w:rPr>
-          <w:rFonts w:ascii="Times New Roman" w:hAnsi="Times New Roman" w:cs="Times New Roman"/>
-          <w:sz w:val="26"/>
-          <w:szCs w:val="26"/>
-        </w:rPr>
-      </w:pPr>
-    </w:p>
-    <w:p>
-      <w:pPr>
-        <w:pStyle w:val="5"/>
-        <w:ind w:left="1440"/>
-        <w:rPr>
-          <w:rFonts w:ascii="Times New Roman" w:hAnsi="Times New Roman" w:cs="Times New Roman"/>
-          <w:sz w:val="26"/>
-          <w:szCs w:val="26"/>
-        </w:rPr>
-      </w:pPr>
-    </w:p>
-    <w:p>
-      <w:pPr>
-        <w:pStyle w:val="5"/>
-        <w:numPr>
-          <w:ilvl w:val="0"/>
-          <w:numId w:val="3"/>
-        </w:numPr>
-        <w:outlineLvl w:val="2"/>
-        <w:rPr>
-          <w:rFonts w:ascii="Times New Roman" w:hAnsi="Times New Roman" w:cs="Times New Roman"/>
-          <w:b/>
-          <w:sz w:val="26"/>
-          <w:szCs w:val="26"/>
-        </w:rPr>
-      </w:pPr>
-      <w:r>
-        <w:rPr>
-          <w:rFonts w:ascii="Times New Roman" w:hAnsi="Times New Roman" w:cs="Times New Roman"/>
-          <w:b/>
-          <w:sz w:val="26"/>
-          <w:szCs w:val="26"/>
-        </w:rPr>
-        <w:t>Tra cứu thông tin học sinh:</w:t>
-      </w:r>
+        <w:t xml:space="preserve"> Ý nghĩa từng dòng dữ liệu:</w:t>
+      </w:r>
+    </w:p>
+    <w:p>
+      <w:pPr>
+        <w:pStyle w:val="5"/>
+        <w:rPr>
+          <w:rFonts w:ascii="Times New Roman" w:hAnsi="Times New Roman" w:cs="Times New Roman"/>
+          <w:sz w:val="26"/>
+          <w:szCs w:val="26"/>
+        </w:rPr>
+      </w:pPr>
+      <w:r>
+        <w:rPr>
+          <w:rFonts w:ascii="Times New Roman" w:hAnsi="Times New Roman" w:cs="Times New Roman"/>
+          <w:sz w:val="26"/>
+          <w:szCs w:val="26"/>
+        </w:rPr>
+        <w:t>+ D1: Nhập thông tin lớp: Mã lớp, tên lớp, s</w:t>
+      </w:r>
+      <w:r>
+        <w:rPr>
+          <w:rFonts w:ascii="Times New Roman" w:hAnsi="Times New Roman" w:cs="Times New Roman"/>
+          <w:sz w:val="26"/>
+          <w:szCs w:val="26"/>
+          <w:lang w:val="en-US"/>
+        </w:rPr>
+        <w:t>ĩ</w:t>
+      </w:r>
+      <w:r>
+        <w:rPr>
+          <w:rFonts w:ascii="Times New Roman" w:hAnsi="Times New Roman" w:cs="Times New Roman"/>
+          <w:sz w:val="26"/>
+          <w:szCs w:val="26"/>
+        </w:rPr>
+        <w:t xml:space="preserve"> số, mã khối, Mã học sinh, họ tên, ngày sinh, địa chỉ, giới tính, số điện thoại, dân tộc, tôn giáo.</w:t>
+      </w:r>
+    </w:p>
+    <w:p>
+      <w:pPr>
+        <w:pStyle w:val="5"/>
+        <w:rPr>
+          <w:rFonts w:ascii="Times New Roman" w:hAnsi="Times New Roman" w:cs="Times New Roman"/>
+          <w:sz w:val="26"/>
+          <w:szCs w:val="26"/>
+        </w:rPr>
+      </w:pPr>
+      <w:r>
+        <w:rPr>
+          <w:rFonts w:ascii="Times New Roman" w:hAnsi="Times New Roman" w:cs="Times New Roman"/>
+          <w:sz w:val="26"/>
+          <w:szCs w:val="26"/>
+        </w:rPr>
+        <w:t>+ D3: Có 3 khối lớp (10, 11, 12). Mỗi lớp không quá 40 học sinh.</w:t>
+      </w:r>
+    </w:p>
+    <w:p>
+      <w:pPr>
+        <w:pStyle w:val="5"/>
+        <w:ind w:left="1440"/>
+        <w:rPr>
+          <w:rFonts w:ascii="Times New Roman" w:hAnsi="Times New Roman" w:cs="Times New Roman"/>
+          <w:sz w:val="26"/>
+          <w:szCs w:val="26"/>
+        </w:rPr>
+      </w:pPr>
+      <w:r>
+        <w:rPr>
+          <w:rFonts w:ascii="Times New Roman" w:hAnsi="Times New Roman" w:cs="Times New Roman"/>
+          <w:sz w:val="26"/>
+          <w:szCs w:val="26"/>
+        </w:rPr>
+        <w:t>+ D2: Kết quả chia lớp</w:t>
+      </w:r>
+      <w:r>
+        <w:rPr>
+          <w:rFonts w:ascii="Times New Roman" w:hAnsi="Times New Roman" w:cs="Times New Roman"/>
+          <w:sz w:val="26"/>
+          <w:szCs w:val="26"/>
+          <w:lang w:val="en-US"/>
+        </w:rPr>
+        <w:t>.</w:t>
+      </w:r>
+    </w:p>
+    <w:p>
+      <w:pPr>
+        <w:pStyle w:val="5"/>
+        <w:ind w:left="1440"/>
+        <w:rPr>
+          <w:rFonts w:ascii="Times New Roman" w:hAnsi="Times New Roman" w:cs="Times New Roman"/>
+          <w:sz w:val="26"/>
+          <w:szCs w:val="26"/>
+        </w:rPr>
+      </w:pPr>
+      <w:r>
+        <w:rPr>
+          <w:rFonts w:ascii="Times New Roman" w:hAnsi="Times New Roman" w:cs="Times New Roman"/>
+          <w:sz w:val="26"/>
+          <w:szCs w:val="26"/>
+        </w:rPr>
+        <w:t>+ D4: Lưu danh sách lớp.</w:t>
+      </w:r>
+    </w:p>
+    <w:p>
+      <w:pPr>
+        <w:pStyle w:val="5"/>
+        <w:ind w:left="1440"/>
+        <w:rPr>
+          <w:rFonts w:ascii="Times New Roman" w:hAnsi="Times New Roman" w:cs="Times New Roman"/>
+          <w:sz w:val="26"/>
+          <w:szCs w:val="26"/>
+        </w:rPr>
+      </w:pPr>
+    </w:p>
+    <w:p>
+      <w:pPr>
+        <w:pStyle w:val="5"/>
+        <w:ind w:left="1440"/>
+        <w:rPr>
+          <w:rFonts w:ascii="Times New Roman" w:hAnsi="Times New Roman" w:cs="Times New Roman"/>
+          <w:sz w:val="26"/>
+          <w:szCs w:val="26"/>
+        </w:rPr>
+      </w:pPr>
+    </w:p>
+    <w:p>
+      <w:pPr>
+        <w:pStyle w:val="5"/>
+        <w:ind w:left="1440"/>
+        <w:rPr>
+          <w:rFonts w:ascii="Times New Roman" w:hAnsi="Times New Roman" w:cs="Times New Roman"/>
+          <w:sz w:val="26"/>
+          <w:szCs w:val="26"/>
+        </w:rPr>
+      </w:pPr>
+    </w:p>
+    <w:p>
+      <w:pPr>
+        <w:pStyle w:val="5"/>
+        <w:ind w:left="1440"/>
+        <w:rPr>
+          <w:rFonts w:ascii="Times New Roman" w:hAnsi="Times New Roman" w:cs="Times New Roman"/>
+          <w:sz w:val="26"/>
+          <w:szCs w:val="26"/>
+        </w:rPr>
+      </w:pPr>
+    </w:p>
+    <w:p>
+      <w:pPr>
+        <w:pStyle w:val="5"/>
+        <w:ind w:left="1440"/>
+        <w:rPr>
+          <w:rFonts w:ascii="Times New Roman" w:hAnsi="Times New Roman" w:cs="Times New Roman"/>
+          <w:sz w:val="26"/>
+          <w:szCs w:val="26"/>
+        </w:rPr>
+      </w:pPr>
+    </w:p>
+    <w:p>
+      <w:pPr>
+        <w:pStyle w:val="5"/>
+        <w:ind w:left="1440"/>
+        <w:rPr>
+          <w:rFonts w:ascii="Times New Roman" w:hAnsi="Times New Roman" w:cs="Times New Roman"/>
+          <w:sz w:val="26"/>
+          <w:szCs w:val="26"/>
+        </w:rPr>
+      </w:pPr>
+    </w:p>
+    <w:p>
+      <w:pPr>
+        <w:pStyle w:val="5"/>
+        <w:ind w:left="1440"/>
+        <w:rPr>
+          <w:rFonts w:ascii="Times New Roman" w:hAnsi="Times New Roman" w:cs="Times New Roman"/>
+          <w:sz w:val="26"/>
+          <w:szCs w:val="26"/>
+        </w:rPr>
+      </w:pPr>
     </w:p>
     <w:p>
       <w:pPr>
@@ -2693,13 +2313,454 @@
         </w:numPr>
         <w:rPr>
           <w:rFonts w:ascii="Times New Roman" w:hAnsi="Times New Roman" w:cs="Times New Roman"/>
-          <w:sz w:val="26"/>
-          <w:szCs w:val="26"/>
-        </w:rPr>
-      </w:pPr>
-      <w:r>
-        <w:rPr>
-          <w:rFonts w:ascii="Times New Roman" w:hAnsi="Times New Roman" w:cs="Times New Roman"/>
+          <w:b/>
+          <w:bCs/>
+          <w:sz w:val="26"/>
+          <w:szCs w:val="26"/>
+        </w:rPr>
+      </w:pPr>
+      <w:r>
+        <w:rPr>
+          <w:rFonts w:ascii="Times New Roman" w:hAnsi="Times New Roman" w:cs="Times New Roman"/>
+          <w:b/>
+          <w:bCs/>
+          <w:sz w:val="26"/>
+          <w:szCs w:val="26"/>
+        </w:rPr>
+        <w:t xml:space="preserve">Thuật toán xử lí: </w:t>
+      </w:r>
+    </w:p>
+    <w:p>
+      <w:pPr>
+        <w:pStyle w:val="5"/>
+        <w:ind w:left="1440"/>
+        <w:rPr>
+          <w:rFonts w:ascii="Times New Roman" w:hAnsi="Times New Roman" w:cs="Times New Roman"/>
+          <w:sz w:val="26"/>
+          <w:szCs w:val="26"/>
+        </w:rPr>
+      </w:pPr>
+      <w:r>
+        <w:rPr>
+          <w:rFonts w:ascii="Times New Roman" w:hAnsi="Times New Roman" w:cs="Times New Roman"/>
+          <w:sz w:val="26"/>
+          <w:szCs w:val="26"/>
+        </w:rPr>
+        <w:t xml:space="preserve">+ Bước 1: Nhập thông tin lớp: Mã lớp, tên lớp, </w:t>
+      </w:r>
+      <w:r>
+        <w:rPr>
+          <w:rFonts w:ascii="Times New Roman" w:hAnsi="Times New Roman" w:cs="Times New Roman"/>
+          <w:sz w:val="26"/>
+          <w:szCs w:val="26"/>
+          <w:lang w:val="en-US"/>
+        </w:rPr>
+        <w:t>sĩ</w:t>
+      </w:r>
+      <w:r>
+        <w:rPr>
+          <w:rFonts w:ascii="Times New Roman" w:hAnsi="Times New Roman" w:cs="Times New Roman"/>
+          <w:sz w:val="26"/>
+          <w:szCs w:val="26"/>
+        </w:rPr>
+        <w:t xml:space="preserve"> số, mã khối.</w:t>
+      </w:r>
+    </w:p>
+    <w:p>
+      <w:pPr>
+        <w:pStyle w:val="5"/>
+        <w:ind w:left="1440"/>
+        <w:rPr>
+          <w:rFonts w:ascii="Times New Roman" w:hAnsi="Times New Roman" w:cs="Times New Roman"/>
+          <w:sz w:val="26"/>
+          <w:szCs w:val="26"/>
+        </w:rPr>
+      </w:pPr>
+      <w:r>
+        <w:rPr>
+          <w:rFonts w:ascii="Times New Roman" w:hAnsi="Times New Roman" w:cs="Times New Roman"/>
+          <w:sz w:val="26"/>
+          <w:szCs w:val="26"/>
+        </w:rPr>
+        <w:t>+ Bước 2: Chọn nút Thêm lớp</w:t>
+      </w:r>
+      <w:r>
+        <w:rPr>
+          <w:rFonts w:ascii="Times New Roman" w:hAnsi="Times New Roman" w:cs="Times New Roman"/>
+          <w:sz w:val="26"/>
+          <w:szCs w:val="26"/>
+          <w:lang w:val="en-US"/>
+        </w:rPr>
+        <w:t>.</w:t>
+      </w:r>
+    </w:p>
+    <w:p>
+      <w:pPr>
+        <w:pStyle w:val="5"/>
+        <w:ind w:left="1440"/>
+        <w:rPr>
+          <w:rFonts w:ascii="Times New Roman" w:hAnsi="Times New Roman" w:cs="Times New Roman"/>
+          <w:sz w:val="26"/>
+          <w:szCs w:val="26"/>
+          <w:lang w:val="en-US"/>
+        </w:rPr>
+      </w:pPr>
+      <w:r>
+        <w:rPr>
+          <w:rFonts w:ascii="Times New Roman" w:hAnsi="Times New Roman" w:cs="Times New Roman"/>
+          <w:sz w:val="26"/>
+          <w:szCs w:val="26"/>
+        </w:rPr>
+        <w:t>+ Bước 3:</w:t>
+      </w:r>
+      <w:r>
+        <w:rPr>
+          <w:rFonts w:ascii="Times New Roman" w:hAnsi="Times New Roman" w:cs="Times New Roman"/>
+          <w:sz w:val="26"/>
+          <w:szCs w:val="26"/>
+          <w:lang w:val="en-US"/>
+        </w:rPr>
+        <w:t xml:space="preserve"> Hệ thống kiểm tra</w:t>
+      </w:r>
+      <w:r>
+        <w:rPr>
+          <w:rFonts w:ascii="Times New Roman" w:hAnsi="Times New Roman" w:cs="Times New Roman"/>
+          <w:sz w:val="26"/>
+          <w:szCs w:val="26"/>
+        </w:rPr>
+        <w:t xml:space="preserve"> </w:t>
+      </w:r>
+      <w:r>
+        <w:rPr>
+          <w:rFonts w:ascii="Times New Roman" w:hAnsi="Times New Roman" w:cs="Times New Roman"/>
+          <w:sz w:val="26"/>
+          <w:szCs w:val="26"/>
+          <w:lang w:val="en-US"/>
+        </w:rPr>
+        <w:t>n</w:t>
+      </w:r>
+      <w:r>
+        <w:rPr>
+          <w:rFonts w:ascii="Times New Roman" w:hAnsi="Times New Roman" w:cs="Times New Roman"/>
+          <w:sz w:val="26"/>
+          <w:szCs w:val="26"/>
+        </w:rPr>
+        <w:t>ếu S</w:t>
+      </w:r>
+      <w:r>
+        <w:rPr>
+          <w:rFonts w:ascii="Times New Roman" w:hAnsi="Times New Roman" w:cs="Times New Roman"/>
+          <w:sz w:val="26"/>
+          <w:szCs w:val="26"/>
+          <w:lang w:val="en-US"/>
+        </w:rPr>
+        <w:t>ĩ</w:t>
+      </w:r>
+      <w:r>
+        <w:rPr>
+          <w:rFonts w:ascii="Times New Roman" w:hAnsi="Times New Roman" w:cs="Times New Roman"/>
+          <w:sz w:val="26"/>
+          <w:szCs w:val="26"/>
+        </w:rPr>
+        <w:t xml:space="preserve"> số </w:t>
+      </w:r>
+      <w:r>
+        <w:rPr>
+          <w:rFonts w:ascii="Times New Roman" w:hAnsi="Times New Roman" w:cs="Times New Roman"/>
+          <w:sz w:val="26"/>
+          <w:szCs w:val="26"/>
+          <w:lang w:val="en-US"/>
+        </w:rPr>
+        <w:t>&lt;</w:t>
+      </w:r>
+      <w:r>
+        <w:rPr>
+          <w:rFonts w:ascii="Times New Roman" w:hAnsi="Times New Roman" w:cs="Times New Roman"/>
+          <w:sz w:val="26"/>
+          <w:szCs w:val="26"/>
+        </w:rPr>
+        <w:t xml:space="preserve"> 40, Mã khối = {10, 11, 12}</w:t>
+      </w:r>
+      <w:r>
+        <w:rPr>
+          <w:rFonts w:ascii="Times New Roman" w:hAnsi="Times New Roman" w:cs="Times New Roman"/>
+          <w:sz w:val="26"/>
+          <w:szCs w:val="26"/>
+          <w:lang w:val="en-US"/>
+        </w:rPr>
+        <w:t xml:space="preserve"> thì thêm</w:t>
+      </w:r>
+      <w:r>
+        <w:rPr>
+          <w:rFonts w:ascii="Times New Roman" w:hAnsi="Times New Roman" w:cs="Times New Roman"/>
+          <w:sz w:val="26"/>
+          <w:szCs w:val="26"/>
+        </w:rPr>
+        <w:t>. Ngược lại không thêm lớp</w:t>
+      </w:r>
+      <w:r>
+        <w:rPr>
+          <w:rFonts w:ascii="Times New Roman" w:hAnsi="Times New Roman" w:cs="Times New Roman"/>
+          <w:sz w:val="26"/>
+          <w:szCs w:val="26"/>
+          <w:lang w:val="en-US"/>
+        </w:rPr>
+        <w:t>.</w:t>
+      </w:r>
+    </w:p>
+    <w:p>
+      <w:pPr>
+        <w:pStyle w:val="5"/>
+        <w:ind w:left="1440"/>
+        <w:rPr>
+          <w:rFonts w:ascii="Times New Roman" w:hAnsi="Times New Roman" w:cs="Times New Roman"/>
+          <w:sz w:val="26"/>
+          <w:szCs w:val="26"/>
+          <w:lang w:val="en-US"/>
+        </w:rPr>
+      </w:pPr>
+      <w:r>
+        <w:rPr>
+          <w:rFonts w:ascii="Times New Roman" w:hAnsi="Times New Roman" w:cs="Times New Roman"/>
+          <w:sz w:val="26"/>
+          <w:szCs w:val="26"/>
+          <w:lang w:val="en-US"/>
+        </w:rPr>
+        <w:t xml:space="preserve">+ </w:t>
+      </w:r>
+      <w:r>
+        <w:rPr>
+          <w:rFonts w:ascii="Times New Roman" w:hAnsi="Times New Roman" w:cs="Times New Roman"/>
+          <w:sz w:val="26"/>
+          <w:szCs w:val="26"/>
+        </w:rPr>
+        <w:t>Bước 3: Nhập thông tin học sinh: Mã học sinh, họ tên, ngày sinh, địa chỉ, giới tính, số điện thoại, dân tộc, tôn giáo.</w:t>
+      </w:r>
+    </w:p>
+    <w:p>
+      <w:pPr>
+        <w:pStyle w:val="5"/>
+        <w:ind w:left="1440"/>
+        <w:rPr>
+          <w:rFonts w:ascii="Times New Roman" w:hAnsi="Times New Roman" w:cs="Times New Roman"/>
+          <w:sz w:val="26"/>
+          <w:szCs w:val="26"/>
+        </w:rPr>
+      </w:pPr>
+      <w:r>
+        <w:rPr>
+          <w:rFonts w:ascii="Times New Roman" w:hAnsi="Times New Roman" w:cs="Times New Roman"/>
+          <w:sz w:val="26"/>
+          <w:szCs w:val="26"/>
+        </w:rPr>
+        <w:t>+ Bước 4: Chọn nút Thêm học sinh.</w:t>
+      </w:r>
+    </w:p>
+    <w:p>
+      <w:pPr>
+        <w:pStyle w:val="5"/>
+        <w:ind w:left="1440"/>
+        <w:rPr>
+          <w:rFonts w:ascii="Times New Roman" w:hAnsi="Times New Roman" w:cs="Times New Roman"/>
+          <w:sz w:val="26"/>
+          <w:szCs w:val="26"/>
+        </w:rPr>
+      </w:pPr>
+      <w:r>
+        <w:rPr>
+          <w:rFonts w:ascii="Times New Roman" w:hAnsi="Times New Roman" w:cs="Times New Roman"/>
+          <w:sz w:val="26"/>
+          <w:szCs w:val="26"/>
+        </w:rPr>
+        <w:t>+ Bước 5:  Nếu tổng số học sinh &lt; Sỉ số thêm học sinh thành công, ngược lại không thêm được.</w:t>
+      </w:r>
+    </w:p>
+    <w:p>
+      <w:pPr>
+        <w:pStyle w:val="5"/>
+        <w:ind w:left="1440"/>
+        <w:rPr>
+          <w:rFonts w:ascii="Times New Roman" w:hAnsi="Times New Roman" w:cs="Times New Roman"/>
+          <w:sz w:val="26"/>
+          <w:szCs w:val="26"/>
+        </w:rPr>
+      </w:pPr>
+      <w:r>
+        <w:rPr>
+          <w:rFonts w:ascii="Times New Roman" w:hAnsi="Times New Roman" w:cs="Times New Roman"/>
+          <w:sz w:val="26"/>
+          <w:szCs w:val="26"/>
+        </w:rPr>
+        <w:t>+ Bước 7: Thêm tiếp quay lại bước 1 hoặc bước 2. Ngược lại nhấn nút Thoát để kết thúc.</w:t>
+      </w:r>
+    </w:p>
+    <w:p>
+      <w:pPr>
+        <w:pStyle w:val="5"/>
+        <w:ind w:left="1440"/>
+        <w:rPr>
+          <w:rFonts w:ascii="Times New Roman" w:hAnsi="Times New Roman" w:cs="Times New Roman"/>
+          <w:sz w:val="26"/>
+          <w:szCs w:val="26"/>
+        </w:rPr>
+      </w:pPr>
+    </w:p>
+    <w:p>
+      <w:pPr>
+        <w:pStyle w:val="5"/>
+        <w:ind w:left="1440"/>
+        <w:rPr>
+          <w:rFonts w:ascii="Times New Roman" w:hAnsi="Times New Roman" w:cs="Times New Roman"/>
+          <w:sz w:val="26"/>
+          <w:szCs w:val="26"/>
+        </w:rPr>
+      </w:pPr>
+    </w:p>
+    <w:p>
+      <w:pPr>
+        <w:pStyle w:val="5"/>
+        <w:ind w:left="1440"/>
+        <w:rPr>
+          <w:rFonts w:ascii="Times New Roman" w:hAnsi="Times New Roman" w:cs="Times New Roman"/>
+          <w:sz w:val="26"/>
+          <w:szCs w:val="26"/>
+        </w:rPr>
+      </w:pPr>
+    </w:p>
+    <w:p>
+      <w:pPr>
+        <w:pStyle w:val="5"/>
+        <w:ind w:left="1440"/>
+        <w:rPr>
+          <w:rFonts w:ascii="Times New Roman" w:hAnsi="Times New Roman" w:cs="Times New Roman"/>
+          <w:sz w:val="26"/>
+          <w:szCs w:val="26"/>
+        </w:rPr>
+      </w:pPr>
+    </w:p>
+    <w:p>
+      <w:pPr>
+        <w:pStyle w:val="5"/>
+        <w:ind w:left="1440"/>
+        <w:rPr>
+          <w:rFonts w:ascii="Times New Roman" w:hAnsi="Times New Roman" w:cs="Times New Roman"/>
+          <w:sz w:val="26"/>
+          <w:szCs w:val="26"/>
+        </w:rPr>
+      </w:pPr>
+    </w:p>
+    <w:p>
+      <w:pPr>
+        <w:pStyle w:val="5"/>
+        <w:ind w:left="1440"/>
+        <w:rPr>
+          <w:rFonts w:ascii="Times New Roman" w:hAnsi="Times New Roman" w:cs="Times New Roman"/>
+          <w:sz w:val="26"/>
+          <w:szCs w:val="26"/>
+        </w:rPr>
+      </w:pPr>
+    </w:p>
+    <w:p>
+      <w:pPr>
+        <w:pStyle w:val="5"/>
+        <w:ind w:left="1440"/>
+        <w:rPr>
+          <w:rFonts w:ascii="Times New Roman" w:hAnsi="Times New Roman" w:cs="Times New Roman"/>
+          <w:sz w:val="26"/>
+          <w:szCs w:val="26"/>
+        </w:rPr>
+      </w:pPr>
+    </w:p>
+    <w:p>
+      <w:pPr>
+        <w:pStyle w:val="5"/>
+        <w:ind w:left="1440"/>
+        <w:rPr>
+          <w:rFonts w:ascii="Times New Roman" w:hAnsi="Times New Roman" w:cs="Times New Roman"/>
+          <w:sz w:val="26"/>
+          <w:szCs w:val="26"/>
+        </w:rPr>
+      </w:pPr>
+    </w:p>
+    <w:p>
+      <w:pPr>
+        <w:pStyle w:val="5"/>
+        <w:ind w:left="1440"/>
+        <w:rPr>
+          <w:rFonts w:ascii="Times New Roman" w:hAnsi="Times New Roman" w:cs="Times New Roman"/>
+          <w:sz w:val="26"/>
+          <w:szCs w:val="26"/>
+        </w:rPr>
+      </w:pPr>
+    </w:p>
+    <w:p>
+      <w:pPr>
+        <w:pStyle w:val="5"/>
+        <w:ind w:left="1440"/>
+        <w:rPr>
+          <w:rFonts w:ascii="Times New Roman" w:hAnsi="Times New Roman" w:cs="Times New Roman"/>
+          <w:sz w:val="26"/>
+          <w:szCs w:val="26"/>
+        </w:rPr>
+      </w:pPr>
+    </w:p>
+    <w:p>
+      <w:pPr>
+        <w:pStyle w:val="5"/>
+        <w:ind w:left="0" w:leftChars="0" w:firstLine="0" w:firstLineChars="0"/>
+        <w:rPr>
+          <w:rFonts w:ascii="Times New Roman" w:hAnsi="Times New Roman" w:cs="Times New Roman"/>
+          <w:sz w:val="26"/>
+          <w:szCs w:val="26"/>
+        </w:rPr>
+      </w:pPr>
+    </w:p>
+    <w:p>
+      <w:pPr>
+        <w:pStyle w:val="5"/>
+        <w:numPr>
+          <w:ilvl w:val="0"/>
+          <w:numId w:val="1"/>
+        </w:numPr>
+        <w:ind w:left="628" w:leftChars="0" w:firstLine="0" w:firstLineChars="0"/>
+        <w:outlineLvl w:val="2"/>
+        <w:rPr>
+          <w:rFonts w:ascii="Times New Roman" w:hAnsi="Times New Roman" w:cs="Times New Roman"/>
+          <w:b/>
+          <w:sz w:val="26"/>
+          <w:szCs w:val="26"/>
+        </w:rPr>
+      </w:pPr>
+      <w:r>
+        <w:rPr>
+          <w:rFonts w:ascii="Times New Roman" w:hAnsi="Times New Roman" w:cs="Times New Roman"/>
+          <w:b/>
+          <w:sz w:val="26"/>
+          <w:szCs w:val="26"/>
+        </w:rPr>
+        <w:t>Tra cứu thông tin học sinh:</w:t>
+      </w:r>
+    </w:p>
+    <w:p>
+      <w:pPr>
+        <w:pStyle w:val="5"/>
+        <w:numPr>
+          <w:ilvl w:val="0"/>
+          <w:numId w:val="2"/>
+        </w:numPr>
+        <w:rPr>
+          <w:rFonts w:ascii="Times New Roman" w:hAnsi="Times New Roman" w:cs="Times New Roman"/>
+          <w:b/>
+          <w:bCs/>
+          <w:sz w:val="26"/>
+          <w:szCs w:val="26"/>
+        </w:rPr>
+      </w:pPr>
+      <w:r>
+        <w:rPr>
+          <w:rFonts w:ascii="Times New Roman" w:hAnsi="Times New Roman" w:cs="Times New Roman"/>
+          <w:b/>
+          <w:bCs/>
           <w:sz w:val="26"/>
           <w:szCs w:val="26"/>
           <w:lang w:val="en-GB" w:eastAsia="en-GB"/>
@@ -2767,6 +2828,8 @@
       <w:r>
         <w:rPr>
           <w:rFonts w:ascii="Times New Roman" w:hAnsi="Times New Roman" w:cs="Times New Roman"/>
+          <w:b/>
+          <w:bCs/>
           <w:sz w:val="26"/>
           <w:szCs w:val="26"/>
         </w:rPr>
@@ -2808,26 +2871,44 @@
           <w:sz w:val="26"/>
           <w:szCs w:val="26"/>
         </w:rPr>
+        <w:t>+ D3: Danh sách học sinh thỏa kết quả tra cứu, gồm: tất cả thông tin học sinh và tất cả các cột điểm</w:t>
+      </w:r>
+      <w:r>
+        <w:rPr>
+          <w:rFonts w:ascii="Times New Roman" w:hAnsi="Times New Roman" w:cs="Times New Roman"/>
+          <w:sz w:val="26"/>
+          <w:szCs w:val="26"/>
+          <w:lang w:val="en-US"/>
+        </w:rPr>
+        <w:t>.</w:t>
+      </w:r>
+    </w:p>
+    <w:p>
+      <w:pPr>
+        <w:pStyle w:val="5"/>
+        <w:ind w:left="1440"/>
+        <w:rPr>
+          <w:rFonts w:ascii="Times New Roman" w:hAnsi="Times New Roman" w:cs="Times New Roman"/>
+          <w:sz w:val="26"/>
+          <w:szCs w:val="26"/>
+        </w:rPr>
+      </w:pPr>
+      <w:r>
+        <w:rPr>
+          <w:rFonts w:ascii="Times New Roman" w:hAnsi="Times New Roman" w:cs="Times New Roman"/>
+          <w:sz w:val="26"/>
+          <w:szCs w:val="26"/>
+        </w:rPr>
         <w:t>+ D2: Kết quả tra cứu, D3</w:t>
       </w:r>
-    </w:p>
-    <w:p>
-      <w:pPr>
-        <w:pStyle w:val="5"/>
-        <w:ind w:left="1440"/>
-        <w:rPr>
-          <w:rFonts w:ascii="Times New Roman" w:hAnsi="Times New Roman" w:cs="Times New Roman"/>
-          <w:sz w:val="26"/>
-          <w:szCs w:val="26"/>
-        </w:rPr>
-      </w:pPr>
-      <w:r>
-        <w:rPr>
-          <w:rFonts w:ascii="Times New Roman" w:hAnsi="Times New Roman" w:cs="Times New Roman"/>
-          <w:sz w:val="26"/>
-          <w:szCs w:val="26"/>
-        </w:rPr>
-        <w:t>+ D3: Danh sách học sinh thỏa kết quả tra cứu, gồm: tất cả thông tin học sinh và tất cả các cột điểm</w:t>
+      <w:r>
+        <w:rPr>
+          <w:rFonts w:ascii="Times New Roman" w:hAnsi="Times New Roman" w:cs="Times New Roman"/>
+          <w:sz w:val="26"/>
+          <w:szCs w:val="26"/>
+          <w:lang w:val="en-US"/>
+        </w:rPr>
+        <w:t>.</w:t>
       </w:r>
     </w:p>
     <w:p>
@@ -2839,13 +2920,17 @@
         </w:numPr>
         <w:rPr>
           <w:rFonts w:ascii="Times New Roman" w:hAnsi="Times New Roman" w:cs="Times New Roman"/>
-          <w:sz w:val="26"/>
-          <w:szCs w:val="26"/>
-        </w:rPr>
-      </w:pPr>
-      <w:r>
-        <w:rPr>
-          <w:rFonts w:ascii="Times New Roman" w:hAnsi="Times New Roman" w:cs="Times New Roman"/>
+          <w:b/>
+          <w:bCs/>
+          <w:sz w:val="26"/>
+          <w:szCs w:val="26"/>
+        </w:rPr>
+      </w:pPr>
+      <w:r>
+        <w:rPr>
+          <w:rFonts w:ascii="Times New Roman" w:hAnsi="Times New Roman" w:cs="Times New Roman"/>
+          <w:b/>
+          <w:bCs/>
           <w:sz w:val="26"/>
           <w:szCs w:val="26"/>
         </w:rPr>
@@ -2889,24 +2974,50 @@
         </w:rPr>
         <w:t>+ Bước 2: Xuất ra Danh sách học sinh thỏa kết quả tra cứu, gồm: tất cả thông tin học sinh và tất cả các cột điểm</w:t>
       </w:r>
-    </w:p>
-    <w:p>
-      <w:pPr>
-        <w:pStyle w:val="5"/>
-        <w:ind w:left="1440"/>
-        <w:rPr>
-          <w:rFonts w:ascii="Times New Roman" w:hAnsi="Times New Roman" w:cs="Times New Roman"/>
-          <w:sz w:val="26"/>
-          <w:szCs w:val="26"/>
-        </w:rPr>
-      </w:pPr>
-      <w:r>
-        <w:rPr>
-          <w:rFonts w:ascii="Times New Roman" w:hAnsi="Times New Roman" w:cs="Times New Roman"/>
-          <w:sz w:val="26"/>
-          <w:szCs w:val="26"/>
-        </w:rPr>
-        <w:t>+ Bước 4: Nếu muốn tra cứu tiếp thì quay lại bước 1. Ngược lại nhấn nút Thoát để kết thúc.</w:t>
+      <w:r>
+        <w:rPr>
+          <w:rFonts w:ascii="Times New Roman" w:hAnsi="Times New Roman" w:cs="Times New Roman"/>
+          <w:sz w:val="26"/>
+          <w:szCs w:val="26"/>
+          <w:lang w:val="en-US"/>
+        </w:rPr>
+        <w:t>.</w:t>
+      </w:r>
+    </w:p>
+    <w:p>
+      <w:pPr>
+        <w:pStyle w:val="5"/>
+        <w:ind w:left="1440"/>
+        <w:rPr>
+          <w:rFonts w:ascii="Times New Roman" w:hAnsi="Times New Roman" w:cs="Times New Roman"/>
+          <w:sz w:val="26"/>
+          <w:szCs w:val="26"/>
+        </w:rPr>
+      </w:pPr>
+      <w:r>
+        <w:rPr>
+          <w:rFonts w:ascii="Times New Roman" w:hAnsi="Times New Roman" w:cs="Times New Roman"/>
+          <w:sz w:val="26"/>
+          <w:szCs w:val="26"/>
+        </w:rPr>
+        <w:t>+ Bước 4: Nếu muốn tra cứu tiếp thì quay lại</w:t>
+      </w:r>
+      <w:r>
+        <w:rPr>
+          <w:rFonts w:ascii="Times New Roman" w:hAnsi="Times New Roman" w:cs="Times New Roman"/>
+          <w:sz w:val="26"/>
+          <w:szCs w:val="26"/>
+          <w:lang w:val="en-US"/>
+        </w:rPr>
+        <w:t>.</w:t>
+      </w:r>
+      <w:r>
+        <w:rPr>
+          <w:rFonts w:ascii="Times New Roman" w:hAnsi="Times New Roman" w:cs="Times New Roman"/>
+          <w:sz w:val="26"/>
+          <w:szCs w:val="26"/>
+        </w:rPr>
+        <w:t xml:space="preserve"> bước 1. Ngược lại nhấn nút Thoát để kết thúc.</w:t>
       </w:r>
     </w:p>
     <w:p>
@@ -2936,8 +3047,9 @@
         <w:pStyle w:val="5"/>
         <w:numPr>
           <w:ilvl w:val="0"/>
-          <w:numId w:val="3"/>
+          <w:numId w:val="1"/>
         </w:numPr>
+        <w:ind w:left="628" w:leftChars="0" w:firstLine="0" w:firstLineChars="0"/>
         <w:outlineLvl w:val="2"/>
         <w:rPr>
           <w:rFonts w:ascii="Times New Roman" w:hAnsi="Times New Roman" w:cs="Times New Roman"/>
@@ -2952,51 +3064,49 @@
           <w:b/>
           <w:sz w:val="26"/>
           <w:szCs w:val="26"/>
-        </w:rPr>
-        <w:t>Cập nhật bảng điểm môn học của học sinh:</w:t>
+          <w:lang w:val="en-US"/>
+        </w:rPr>
+        <w:t>Thêm</w:t>
+      </w:r>
+      <w:r>
+        <w:rPr>
+          <w:rFonts w:ascii="Times New Roman" w:hAnsi="Times New Roman" w:cs="Times New Roman"/>
+          <w:b/>
+          <w:sz w:val="26"/>
+          <w:szCs w:val="26"/>
+        </w:rPr>
+        <w:t xml:space="preserve"> bảng điểm môn học của học sinh:</w:t>
       </w:r>
     </w:p>
     <w:p>
       <w:pPr>
         <w:pStyle w:val="5"/>
         <w:numPr>
-          <w:ilvl w:val="0"/>
-          <w:numId w:val="2"/>
+          <w:numId w:val="0"/>
         </w:numPr>
-        <w:rPr>
-          <w:rFonts w:ascii="Times New Roman" w:hAnsi="Times New Roman" w:cs="Times New Roman"/>
-          <w:sz w:val="26"/>
-          <w:szCs w:val="26"/>
-        </w:rPr>
-      </w:pPr>
-      <w:r>
-        <w:rPr>
-          <w:rFonts w:ascii="Times New Roman" w:hAnsi="Times New Roman" w:cs="Times New Roman"/>
-          <w:sz w:val="26"/>
-          <w:szCs w:val="26"/>
-          <w:lang w:val="en-GB" w:eastAsia="en-GB"/>
-        </w:rPr>
+        <w:ind w:left="628" w:leftChars="0"/>
+        <w:outlineLvl w:val="2"/>
+        <w:rPr>
+          <w:rFonts w:ascii="Times New Roman" w:hAnsi="Times New Roman" w:cs="Times New Roman"/>
+          <w:b/>
+          <w:sz w:val="26"/>
+          <w:szCs w:val="26"/>
+        </w:rPr>
+      </w:pPr>
+      <w:r>
         <w:drawing>
-          <wp:anchor distT="0" distB="0" distL="114300" distR="114300" simplePos="0" relativeHeight="251662336" behindDoc="1" locked="0" layoutInCell="1" allowOverlap="1">
+          <wp:anchor distT="0" distB="0" distL="114300" distR="114300" simplePos="0" relativeHeight="251719680" behindDoc="0" locked="0" layoutInCell="1" allowOverlap="1">
             <wp:simplePos x="0" y="0"/>
             <wp:positionH relativeFrom="column">
-              <wp:posOffset>0</wp:posOffset>
+              <wp:posOffset>523875</wp:posOffset>
             </wp:positionH>
             <wp:positionV relativeFrom="paragraph">
-              <wp:posOffset>635</wp:posOffset>
+              <wp:posOffset>114300</wp:posOffset>
             </wp:positionV>
-            <wp:extent cx="2450465" cy="2541905"/>
-            <wp:effectExtent l="0" t="0" r="6985" b="0"/>
-            <wp:wrapTight wrapText="right">
-              <wp:wrapPolygon>
-                <wp:start x="0" y="0"/>
-                <wp:lineTo x="0" y="21368"/>
-                <wp:lineTo x="21494" y="21368"/>
-                <wp:lineTo x="21494" y="0"/>
-                <wp:lineTo x="0" y="0"/>
-              </wp:wrapPolygon>
-            </wp:wrapTight>
-            <wp:docPr id="6" name="Picture 6"/>
+            <wp:extent cx="2162175" cy="2580640"/>
+            <wp:effectExtent l="0" t="0" r="9525" b="10160"/>
+            <wp:wrapSquare wrapText="bothSides"/>
+            <wp:docPr id="11" name="Picture 5"/>
             <wp:cNvGraphicFramePr>
               <a:graphicFrameLocks xmlns:a="http://schemas.openxmlformats.org/drawingml/2006/main" noChangeAspect="1"/>
             </wp:cNvGraphicFramePr>
@@ -3004,19 +3114,13 @@
               <a:graphicData uri="http://schemas.openxmlformats.org/drawingml/2006/picture">
                 <pic:pic xmlns:pic="http://schemas.openxmlformats.org/drawingml/2006/picture">
                   <pic:nvPicPr>
-                    <pic:cNvPr id="6" name="Picture 6"/>
+                    <pic:cNvPr id="11" name="Picture 5"/>
                     <pic:cNvPicPr>
                       <a:picLocks noChangeAspect="1"/>
                     </pic:cNvPicPr>
                   </pic:nvPicPr>
                   <pic:blipFill>
-                    <a:blip r:embed="rId9">
-                      <a:extLst>
-                        <a:ext uri="{28A0092B-C50C-407E-A947-70E740481C1C}">
-                          <a14:useLocalDpi xmlns:a14="http://schemas.microsoft.com/office/drawing/2010/main" val="0"/>
-                        </a:ext>
-                      </a:extLst>
-                    </a:blip>
+                    <a:blip r:embed="rId9"/>
                     <a:stretch>
                       <a:fillRect/>
                     </a:stretch>
@@ -3024,11 +3128,15 @@
                   <pic:spPr>
                     <a:xfrm>
                       <a:off x="0" y="0"/>
-                      <a:ext cx="2450592" cy="2542032"/>
+                      <a:ext cx="2162175" cy="2580640"/>
                     </a:xfrm>
                     <a:prstGeom prst="rect">
                       <a:avLst/>
                     </a:prstGeom>
+                    <a:noFill/>
+                    <a:ln w="9525">
+                      <a:noFill/>
+                    </a:ln>
                   </pic:spPr>
                 </pic:pic>
               </a:graphicData>
@@ -3036,182 +3144,6 @@
           </wp:anchor>
         </w:drawing>
       </w:r>
-      <w:r>
-        <w:rPr>
-          <w:rFonts w:ascii="Times New Roman" w:hAnsi="Times New Roman" w:cs="Times New Roman"/>
-          <w:sz w:val="26"/>
-          <w:szCs w:val="26"/>
-        </w:rPr>
-        <w:t>Ý nghĩa từng dòng lệnh:</w:t>
-      </w:r>
-    </w:p>
-    <w:p>
-      <w:pPr>
-        <w:pStyle w:val="5"/>
-        <w:ind w:left="1440"/>
-        <w:rPr>
-          <w:rFonts w:ascii="Times New Roman" w:hAnsi="Times New Roman" w:cs="Times New Roman"/>
-          <w:sz w:val="26"/>
-          <w:szCs w:val="26"/>
-        </w:rPr>
-      </w:pPr>
-      <w:r>
-        <w:rPr>
-          <w:rFonts w:ascii="Times New Roman" w:hAnsi="Times New Roman" w:cs="Times New Roman"/>
-          <w:sz w:val="26"/>
-          <w:szCs w:val="26"/>
-        </w:rPr>
-        <w:t>+ D1: Nhập: Mã lớp, mã môn, mã học kì, họ tên, điểm miệng, điểm 15’, điểm 1 tiết, điểm thi,</w:t>
-      </w:r>
-      <w:r>
-        <w:rPr>
-          <w:rFonts w:ascii="Times New Roman" w:hAnsi="Times New Roman" w:cs="Times New Roman"/>
-          <w:color w:val="FF0000"/>
-          <w:sz w:val="26"/>
-          <w:szCs w:val="26"/>
-        </w:rPr>
-        <w:t xml:space="preserve"> </w:t>
-      </w:r>
-      <w:r>
-        <w:rPr>
-          <w:rFonts w:ascii="Times New Roman" w:hAnsi="Times New Roman" w:cs="Times New Roman"/>
-          <w:sz w:val="26"/>
-          <w:szCs w:val="26"/>
-        </w:rPr>
-        <w:t>mã học sinh</w:t>
-      </w:r>
-      <w:r>
-        <w:rPr>
-          <w:rFonts w:ascii="Times New Roman" w:hAnsi="Times New Roman" w:cs="Times New Roman"/>
-          <w:color w:val="FF0000"/>
-          <w:sz w:val="26"/>
-          <w:szCs w:val="26"/>
-        </w:rPr>
-        <w:t>.</w:t>
-      </w:r>
-    </w:p>
-    <w:p>
-      <w:pPr>
-        <w:pStyle w:val="5"/>
-        <w:ind w:left="1440"/>
-        <w:rPr>
-          <w:rFonts w:ascii="Times New Roman" w:hAnsi="Times New Roman" w:cs="Times New Roman"/>
-          <w:sz w:val="26"/>
-          <w:szCs w:val="26"/>
-        </w:rPr>
-      </w:pPr>
-      <w:r>
-        <w:rPr>
-          <w:rFonts w:ascii="Times New Roman" w:hAnsi="Times New Roman" w:cs="Times New Roman"/>
-          <w:sz w:val="26"/>
-          <w:szCs w:val="26"/>
-        </w:rPr>
-        <w:t>+ D2: Kết quả cập nhật bảng điểm môn học của học sinh</w:t>
-      </w:r>
-    </w:p>
-    <w:p>
-      <w:pPr>
-        <w:pStyle w:val="5"/>
-        <w:ind w:left="1440"/>
-        <w:rPr>
-          <w:rFonts w:ascii="Times New Roman" w:hAnsi="Times New Roman" w:cs="Times New Roman"/>
-          <w:sz w:val="26"/>
-          <w:szCs w:val="26"/>
-        </w:rPr>
-      </w:pPr>
-      <w:r>
-        <w:rPr>
-          <w:rFonts w:ascii="Times New Roman" w:hAnsi="Times New Roman" w:cs="Times New Roman"/>
-          <w:sz w:val="26"/>
-          <w:szCs w:val="26"/>
-        </w:rPr>
-        <w:t>+ D3: Có 2 học kỳ (I, II). Có 9 môn học (Toán, Lý, Hóa, Sinh, Sử, Địa, Văn, Đạo Đức, Thể Dục). 0 &lt;= Điểm &lt;= 10.</w:t>
-      </w:r>
-    </w:p>
-    <w:p>
-      <w:pPr>
-        <w:pStyle w:val="5"/>
-        <w:ind w:left="1440"/>
-        <w:rPr>
-          <w:rFonts w:ascii="Times New Roman" w:hAnsi="Times New Roman" w:cs="Times New Roman"/>
-          <w:sz w:val="26"/>
-          <w:szCs w:val="26"/>
-        </w:rPr>
-      </w:pPr>
-      <w:r>
-        <w:rPr>
-          <w:rFonts w:ascii="Times New Roman" w:hAnsi="Times New Roman" w:cs="Times New Roman"/>
-          <w:sz w:val="26"/>
-          <w:szCs w:val="26"/>
-        </w:rPr>
-        <w:t>+ D4: Lưu mã lớp, mã môn, mã học kì, họ tên, mã học sinh, điểm miệng, điểm 15’, điểm 1 tiết, điểm thi.</w:t>
-      </w:r>
-    </w:p>
-    <w:p>
-      <w:pPr>
-        <w:pStyle w:val="5"/>
-        <w:ind w:left="1440"/>
-        <w:rPr>
-          <w:rFonts w:ascii="Times New Roman" w:hAnsi="Times New Roman" w:cs="Times New Roman"/>
-          <w:sz w:val="26"/>
-          <w:szCs w:val="26"/>
-        </w:rPr>
-      </w:pPr>
-    </w:p>
-    <w:p>
-      <w:pPr>
-        <w:pStyle w:val="5"/>
-        <w:ind w:left="1440"/>
-        <w:rPr>
-          <w:rFonts w:ascii="Times New Roman" w:hAnsi="Times New Roman" w:cs="Times New Roman"/>
-          <w:sz w:val="26"/>
-          <w:szCs w:val="26"/>
-        </w:rPr>
-      </w:pPr>
-    </w:p>
-    <w:p>
-      <w:pPr>
-        <w:pStyle w:val="5"/>
-        <w:ind w:left="1440"/>
-        <w:rPr>
-          <w:rFonts w:ascii="Times New Roman" w:hAnsi="Times New Roman" w:cs="Times New Roman"/>
-          <w:sz w:val="26"/>
-          <w:szCs w:val="26"/>
-        </w:rPr>
-      </w:pPr>
-    </w:p>
-    <w:p>
-      <w:pPr>
-        <w:pStyle w:val="5"/>
-        <w:ind w:left="1440"/>
-        <w:rPr>
-          <w:rFonts w:ascii="Times New Roman" w:hAnsi="Times New Roman" w:cs="Times New Roman"/>
-          <w:sz w:val="26"/>
-          <w:szCs w:val="26"/>
-        </w:rPr>
-      </w:pPr>
-    </w:p>
-    <w:p>
-      <w:pPr>
-        <w:pStyle w:val="5"/>
-        <w:ind w:left="1440"/>
-        <w:rPr>
-          <w:rFonts w:ascii="Times New Roman" w:hAnsi="Times New Roman" w:cs="Times New Roman"/>
-          <w:sz w:val="26"/>
-          <w:szCs w:val="26"/>
-        </w:rPr>
-      </w:pPr>
-    </w:p>
-    <w:p>
-      <w:pPr>
-        <w:pStyle w:val="5"/>
-        <w:ind w:left="1440"/>
-        <w:rPr>
-          <w:rFonts w:ascii="Times New Roman" w:hAnsi="Times New Roman" w:cs="Times New Roman"/>
-          <w:sz w:val="26"/>
-          <w:szCs w:val="26"/>
-        </w:rPr>
-      </w:pPr>
     </w:p>
     <w:p>
       <w:pPr>
@@ -3222,539 +3154,159 @@
         </w:numPr>
         <w:rPr>
           <w:rFonts w:ascii="Times New Roman" w:hAnsi="Times New Roman" w:cs="Times New Roman"/>
-          <w:sz w:val="26"/>
-          <w:szCs w:val="26"/>
-        </w:rPr>
-      </w:pPr>
-      <w:r>
-        <w:rPr>
-          <w:rFonts w:ascii="Times New Roman" w:hAnsi="Times New Roman" w:cs="Times New Roman"/>
-          <w:sz w:val="26"/>
-          <w:szCs w:val="26"/>
-        </w:rPr>
-        <w:t xml:space="preserve">Thuật toán xử lí: </w:t>
-      </w:r>
-    </w:p>
-    <w:p>
-      <w:pPr>
-        <w:pStyle w:val="5"/>
-        <w:ind w:left="1440"/>
-        <w:rPr>
-          <w:rFonts w:ascii="Times New Roman" w:hAnsi="Times New Roman" w:cs="Times New Roman"/>
-          <w:sz w:val="26"/>
-          <w:szCs w:val="26"/>
-        </w:rPr>
-      </w:pPr>
-      <w:r>
-        <w:rPr>
-          <w:rFonts w:ascii="Times New Roman" w:hAnsi="Times New Roman" w:cs="Times New Roman"/>
-          <w:sz w:val="26"/>
-          <w:szCs w:val="26"/>
-        </w:rPr>
-        <w:t>+ Bước 1: Chọn nút thao tác cần hiện: Thêm, Xóa, Sửa</w:t>
-      </w:r>
-    </w:p>
-    <w:tbl>
-      <w:tblPr>
-        <w:tblStyle w:val="4"/>
-        <w:tblW w:w="10080" w:type="dxa"/>
-        <w:tblInd w:w="-275" w:type="dxa"/>
-        <w:tblBorders>
-          <w:top w:val="single" w:color="auto" w:sz="4" w:space="0"/>
-          <w:left w:val="single" w:color="auto" w:sz="4" w:space="0"/>
-          <w:bottom w:val="single" w:color="auto" w:sz="4" w:space="0"/>
-          <w:right w:val="single" w:color="auto" w:sz="4" w:space="0"/>
-          <w:insideH w:val="single" w:color="auto" w:sz="4" w:space="0"/>
-          <w:insideV w:val="single" w:color="auto" w:sz="4" w:space="0"/>
-        </w:tblBorders>
-        <w:tblLayout w:type="fixed"/>
-        <w:tblCellMar>
-          <w:top w:w="0" w:type="dxa"/>
-          <w:left w:w="108" w:type="dxa"/>
-          <w:bottom w:w="0" w:type="dxa"/>
-          <w:right w:w="108" w:type="dxa"/>
-        </w:tblCellMar>
-      </w:tblPr>
-      <w:tblGrid>
-        <w:gridCol w:w="3150"/>
-        <w:gridCol w:w="3240"/>
-        <w:gridCol w:w="3690"/>
-      </w:tblGrid>
-      <w:tr>
-        <w:tblPrEx>
-          <w:tblBorders>
-            <w:top w:val="single" w:color="auto" w:sz="4" w:space="0"/>
-            <w:left w:val="single" w:color="auto" w:sz="4" w:space="0"/>
-            <w:bottom w:val="single" w:color="auto" w:sz="4" w:space="0"/>
-            <w:right w:val="single" w:color="auto" w:sz="4" w:space="0"/>
-            <w:insideH w:val="single" w:color="auto" w:sz="4" w:space="0"/>
-            <w:insideV w:val="single" w:color="auto" w:sz="4" w:space="0"/>
-          </w:tblBorders>
-          <w:tblLayout w:type="fixed"/>
-          <w:tblCellMar>
-            <w:top w:w="0" w:type="dxa"/>
-            <w:left w:w="108" w:type="dxa"/>
-            <w:bottom w:w="0" w:type="dxa"/>
-            <w:right w:w="108" w:type="dxa"/>
-          </w:tblCellMar>
-        </w:tblPrEx>
-        <w:tc>
-          <w:tcPr>
-            <w:tcW w:w="3150" w:type="dxa"/>
-          </w:tcPr>
-          <w:p>
-            <w:pPr>
-              <w:pStyle w:val="5"/>
-              <w:spacing w:after="0" w:line="240" w:lineRule="auto"/>
-              <w:ind w:left="0"/>
-              <w:jc w:val="center"/>
-              <w:rPr>
-                <w:rFonts w:ascii="Times New Roman" w:hAnsi="Times New Roman" w:cs="Times New Roman"/>
-                <w:b/>
-                <w:sz w:val="26"/>
-                <w:szCs w:val="26"/>
-              </w:rPr>
-            </w:pPr>
-            <w:r>
-              <w:rPr>
-                <w:rFonts w:ascii="Times New Roman" w:hAnsi="Times New Roman" w:cs="Times New Roman"/>
-                <w:b/>
-                <w:sz w:val="26"/>
-                <w:szCs w:val="26"/>
-              </w:rPr>
-              <w:t>Thêm</w:t>
-            </w:r>
-          </w:p>
-        </w:tc>
-        <w:tc>
-          <w:tcPr>
-            <w:tcW w:w="3240" w:type="dxa"/>
-          </w:tcPr>
-          <w:p>
-            <w:pPr>
-              <w:pStyle w:val="5"/>
-              <w:spacing w:after="0" w:line="240" w:lineRule="auto"/>
-              <w:ind w:left="0"/>
-              <w:jc w:val="center"/>
-              <w:rPr>
-                <w:rFonts w:ascii="Times New Roman" w:hAnsi="Times New Roman" w:cs="Times New Roman"/>
-                <w:b/>
-                <w:sz w:val="26"/>
-                <w:szCs w:val="26"/>
-              </w:rPr>
-            </w:pPr>
-            <w:r>
-              <w:rPr>
-                <w:rFonts w:ascii="Times New Roman" w:hAnsi="Times New Roman" w:cs="Times New Roman"/>
-                <w:b/>
-                <w:sz w:val="26"/>
-                <w:szCs w:val="26"/>
-              </w:rPr>
-              <w:t>Xóa</w:t>
-            </w:r>
-          </w:p>
-        </w:tc>
-        <w:tc>
-          <w:tcPr>
-            <w:tcW w:w="3690" w:type="dxa"/>
-          </w:tcPr>
-          <w:p>
-            <w:pPr>
-              <w:pStyle w:val="5"/>
-              <w:spacing w:after="0" w:line="240" w:lineRule="auto"/>
-              <w:ind w:left="0"/>
-              <w:jc w:val="center"/>
-              <w:rPr>
-                <w:rFonts w:ascii="Times New Roman" w:hAnsi="Times New Roman" w:cs="Times New Roman"/>
-                <w:b/>
-                <w:sz w:val="26"/>
-                <w:szCs w:val="26"/>
-              </w:rPr>
-            </w:pPr>
-            <w:r>
-              <w:rPr>
-                <w:rFonts w:ascii="Times New Roman" w:hAnsi="Times New Roman" w:cs="Times New Roman"/>
-                <w:b/>
-                <w:sz w:val="26"/>
-                <w:szCs w:val="26"/>
-              </w:rPr>
-              <w:t>Sửa</w:t>
-            </w:r>
-          </w:p>
-        </w:tc>
-      </w:tr>
-      <w:tr>
-        <w:tblPrEx>
-          <w:tblBorders>
-            <w:top w:val="single" w:color="auto" w:sz="4" w:space="0"/>
-            <w:left w:val="single" w:color="auto" w:sz="4" w:space="0"/>
-            <w:bottom w:val="single" w:color="auto" w:sz="4" w:space="0"/>
-            <w:right w:val="single" w:color="auto" w:sz="4" w:space="0"/>
-            <w:insideH w:val="single" w:color="auto" w:sz="4" w:space="0"/>
-            <w:insideV w:val="single" w:color="auto" w:sz="4" w:space="0"/>
-          </w:tblBorders>
-          <w:tblLayout w:type="fixed"/>
-          <w:tblCellMar>
-            <w:top w:w="0" w:type="dxa"/>
-            <w:left w:w="108" w:type="dxa"/>
-            <w:bottom w:w="0" w:type="dxa"/>
-            <w:right w:w="108" w:type="dxa"/>
-          </w:tblCellMar>
-        </w:tblPrEx>
-        <w:tc>
-          <w:tcPr>
-            <w:tcW w:w="3150" w:type="dxa"/>
-          </w:tcPr>
-          <w:p>
-            <w:pPr>
-              <w:pStyle w:val="5"/>
-              <w:spacing w:after="0" w:line="240" w:lineRule="auto"/>
-              <w:ind w:left="0"/>
-              <w:rPr>
-                <w:rFonts w:ascii="Times New Roman" w:hAnsi="Times New Roman" w:cs="Times New Roman"/>
-                <w:sz w:val="26"/>
-                <w:szCs w:val="26"/>
-              </w:rPr>
-            </w:pPr>
-            <w:r>
-              <w:rPr>
-                <w:rFonts w:ascii="Times New Roman" w:hAnsi="Times New Roman" w:cs="Times New Roman"/>
-                <w:sz w:val="26"/>
-                <w:szCs w:val="26"/>
-              </w:rPr>
-              <w:t>+ Bước 2: Nhập: Mã lớp, tên môn, mã học kì, họ tên, mã học sinh, điểm miệng, điểm 15’, điểm 1 tiết, điểm thi</w:t>
-            </w:r>
-          </w:p>
-          <w:p>
-            <w:pPr>
-              <w:pStyle w:val="5"/>
-              <w:spacing w:after="0" w:line="240" w:lineRule="auto"/>
-              <w:ind w:left="0"/>
-              <w:rPr>
-                <w:rFonts w:ascii="Times New Roman" w:hAnsi="Times New Roman" w:cs="Times New Roman"/>
-                <w:sz w:val="26"/>
-                <w:szCs w:val="26"/>
-              </w:rPr>
-            </w:pPr>
-            <w:r>
-              <w:rPr>
-                <w:rFonts w:ascii="Times New Roman" w:hAnsi="Times New Roman" w:cs="Times New Roman"/>
-                <w:sz w:val="26"/>
-                <w:szCs w:val="26"/>
-              </w:rPr>
-              <w:t>+ Bước 3: Chọn nút thêm</w:t>
-            </w:r>
-          </w:p>
-          <w:p>
-            <w:pPr>
-              <w:pStyle w:val="5"/>
-              <w:spacing w:after="0" w:line="240" w:lineRule="auto"/>
-              <w:ind w:left="0"/>
-              <w:rPr>
-                <w:rFonts w:ascii="Times New Roman" w:hAnsi="Times New Roman" w:cs="Times New Roman"/>
-                <w:sz w:val="26"/>
-                <w:szCs w:val="26"/>
-              </w:rPr>
-            </w:pPr>
-            <w:r>
-              <w:rPr>
-                <w:rFonts w:ascii="Times New Roman" w:hAnsi="Times New Roman" w:cs="Times New Roman"/>
-                <w:sz w:val="26"/>
-                <w:szCs w:val="26"/>
-              </w:rPr>
-              <w:t>+ Bước 4: Nếu mã học kì = {1, 2}, tên môn = { Toán, Lý, Hóa, Sinh, Sử, Địa, Văn, Đạo Đức, Thể Dục } và 0 &lt;= Điểm &lt;= 10 thì thêm thành công. Ngược lại không thêm được.</w:t>
-            </w:r>
-          </w:p>
-          <w:p>
-            <w:pPr>
-              <w:pStyle w:val="5"/>
-              <w:spacing w:after="0" w:line="240" w:lineRule="auto"/>
-              <w:ind w:left="0"/>
-              <w:rPr>
-                <w:rFonts w:ascii="Times New Roman" w:hAnsi="Times New Roman" w:cs="Times New Roman"/>
-                <w:sz w:val="26"/>
-                <w:szCs w:val="26"/>
-              </w:rPr>
-            </w:pPr>
-            <w:r>
-              <w:rPr>
-                <w:rFonts w:ascii="Times New Roman" w:hAnsi="Times New Roman" w:cs="Times New Roman"/>
-                <w:sz w:val="26"/>
-                <w:szCs w:val="26"/>
-              </w:rPr>
-              <w:t>+ Bước 5: Thêm tiếp quay về bước 2, ngược lại chọn nút Thoát để kết thúc</w:t>
-            </w:r>
-          </w:p>
-          <w:p>
-            <w:pPr>
-              <w:pStyle w:val="5"/>
-              <w:spacing w:after="0" w:line="240" w:lineRule="auto"/>
-              <w:ind w:left="0"/>
-              <w:rPr>
-                <w:rFonts w:ascii="Times New Roman" w:hAnsi="Times New Roman" w:cs="Times New Roman"/>
-                <w:sz w:val="26"/>
-                <w:szCs w:val="26"/>
-              </w:rPr>
-            </w:pPr>
-          </w:p>
-        </w:tc>
-        <w:tc>
-          <w:tcPr>
-            <w:tcW w:w="3240" w:type="dxa"/>
-          </w:tcPr>
-          <w:p>
-            <w:pPr>
-              <w:pStyle w:val="5"/>
-              <w:spacing w:after="0" w:line="240" w:lineRule="auto"/>
-              <w:ind w:left="0"/>
-              <w:rPr>
-                <w:rFonts w:ascii="Times New Roman" w:hAnsi="Times New Roman" w:cs="Times New Roman"/>
-                <w:sz w:val="26"/>
-                <w:szCs w:val="26"/>
-              </w:rPr>
-            </w:pPr>
-            <w:r>
-              <w:rPr>
-                <w:rFonts w:ascii="Times New Roman" w:hAnsi="Times New Roman" w:cs="Times New Roman"/>
-                <w:sz w:val="26"/>
-                <w:szCs w:val="26"/>
-              </w:rPr>
-              <w:t>+ Bước 2: Nhập: Mã lớp, tên môn, mã học kì, họ tên, mã học sinh</w:t>
-            </w:r>
-          </w:p>
-          <w:p>
-            <w:pPr>
-              <w:pStyle w:val="5"/>
-              <w:spacing w:after="0" w:line="240" w:lineRule="auto"/>
-              <w:ind w:left="0"/>
-              <w:rPr>
-                <w:rFonts w:ascii="Times New Roman" w:hAnsi="Times New Roman" w:cs="Times New Roman"/>
-                <w:sz w:val="26"/>
-                <w:szCs w:val="26"/>
-              </w:rPr>
-            </w:pPr>
-            <w:r>
-              <w:rPr>
-                <w:rFonts w:ascii="Times New Roman" w:hAnsi="Times New Roman" w:cs="Times New Roman"/>
-                <w:sz w:val="26"/>
-                <w:szCs w:val="26"/>
-              </w:rPr>
-              <w:t>+ Bước 3: Nếu mã học kì = {1, 2}, tên môn = { Toán, Lý, Hóa, Sinh, Sử, Địa, Văn, Đạo Đức, Thể Dục } thì chọn 1 học sinh cần xóa điểm. Ngược lại thì không xóa điểm được</w:t>
-            </w:r>
-          </w:p>
-          <w:p>
-            <w:pPr>
-              <w:pStyle w:val="5"/>
-              <w:spacing w:after="0" w:line="240" w:lineRule="auto"/>
-              <w:ind w:left="0"/>
-              <w:rPr>
-                <w:rFonts w:ascii="Times New Roman" w:hAnsi="Times New Roman" w:cs="Times New Roman"/>
-                <w:sz w:val="26"/>
-                <w:szCs w:val="26"/>
-              </w:rPr>
-            </w:pPr>
-            <w:r>
-              <w:rPr>
-                <w:rFonts w:ascii="Times New Roman" w:hAnsi="Times New Roman" w:cs="Times New Roman"/>
-                <w:sz w:val="26"/>
-                <w:szCs w:val="26"/>
-              </w:rPr>
-              <w:t xml:space="preserve">+ Bước 4: Xóa các cột điểm </w:t>
-            </w:r>
-          </w:p>
-          <w:p>
-            <w:pPr>
-              <w:pStyle w:val="5"/>
-              <w:spacing w:after="0" w:line="240" w:lineRule="auto"/>
-              <w:ind w:left="0"/>
-              <w:rPr>
-                <w:rFonts w:ascii="Times New Roman" w:hAnsi="Times New Roman" w:cs="Times New Roman"/>
-                <w:sz w:val="26"/>
-                <w:szCs w:val="26"/>
-              </w:rPr>
-            </w:pPr>
-            <w:r>
-              <w:rPr>
-                <w:rFonts w:ascii="Times New Roman" w:hAnsi="Times New Roman" w:cs="Times New Roman"/>
-                <w:sz w:val="26"/>
-                <w:szCs w:val="26"/>
-              </w:rPr>
-              <w:t>+ Bước 5: Nhấn OK để xóa.</w:t>
-            </w:r>
-          </w:p>
-          <w:p>
-            <w:pPr>
-              <w:pStyle w:val="5"/>
-              <w:spacing w:after="0" w:line="240" w:lineRule="auto"/>
-              <w:ind w:left="0"/>
-              <w:rPr>
-                <w:rFonts w:ascii="Times New Roman" w:hAnsi="Times New Roman" w:cs="Times New Roman"/>
-                <w:sz w:val="26"/>
-                <w:szCs w:val="26"/>
-              </w:rPr>
-            </w:pPr>
-            <w:r>
-              <w:rPr>
-                <w:rFonts w:ascii="Times New Roman" w:hAnsi="Times New Roman" w:cs="Times New Roman"/>
-                <w:sz w:val="26"/>
-                <w:szCs w:val="26"/>
-              </w:rPr>
-              <w:t>+ Bước 6: Nếu muốn xóa tiếp quay lại bước 2, ngược lại nhấn Thoát để kết thúc.</w:t>
-            </w:r>
-          </w:p>
-        </w:tc>
-        <w:tc>
-          <w:tcPr>
-            <w:tcW w:w="3690" w:type="dxa"/>
-          </w:tcPr>
-          <w:p>
-            <w:pPr>
-              <w:pStyle w:val="5"/>
-              <w:spacing w:after="0" w:line="240" w:lineRule="auto"/>
-              <w:ind w:left="0"/>
-              <w:rPr>
-                <w:rFonts w:ascii="Times New Roman" w:hAnsi="Times New Roman" w:cs="Times New Roman"/>
-                <w:sz w:val="26"/>
-                <w:szCs w:val="26"/>
-              </w:rPr>
-            </w:pPr>
-            <w:r>
-              <w:rPr>
-                <w:rFonts w:ascii="Times New Roman" w:hAnsi="Times New Roman" w:cs="Times New Roman"/>
-                <w:sz w:val="26"/>
-                <w:szCs w:val="26"/>
-              </w:rPr>
-              <w:t>+ Bước 2: Nhập: Mã lớp, tên môn, mã học kì, họ tên, mã học sinh</w:t>
-            </w:r>
-          </w:p>
-          <w:p>
-            <w:pPr>
-              <w:pStyle w:val="5"/>
-              <w:spacing w:after="0" w:line="240" w:lineRule="auto"/>
-              <w:ind w:left="0"/>
-              <w:rPr>
-                <w:rFonts w:ascii="Times New Roman" w:hAnsi="Times New Roman" w:cs="Times New Roman"/>
-                <w:sz w:val="26"/>
-                <w:szCs w:val="26"/>
-              </w:rPr>
-            </w:pPr>
-            <w:r>
-              <w:rPr>
-                <w:rFonts w:ascii="Times New Roman" w:hAnsi="Times New Roman" w:cs="Times New Roman"/>
-                <w:sz w:val="26"/>
-                <w:szCs w:val="26"/>
-              </w:rPr>
-              <w:t>+ Bước 3: Nếu mã học kì = {1, 2}, tên môn = { Toán, Lý, Hóa, Sinh, Sử, Địa, Văn, Đạo Đức, Thể Dục } và 0 &lt;= Điểm &lt;= 10 thì chọn 1 học sinh cần sửa điểm. Ngược lại thì không sửa điểm được</w:t>
-            </w:r>
-          </w:p>
-          <w:p>
-            <w:pPr>
-              <w:pStyle w:val="5"/>
-              <w:spacing w:after="0" w:line="240" w:lineRule="auto"/>
-              <w:ind w:left="0"/>
-              <w:rPr>
-                <w:rFonts w:ascii="Times New Roman" w:hAnsi="Times New Roman" w:cs="Times New Roman"/>
-                <w:sz w:val="26"/>
-                <w:szCs w:val="26"/>
-              </w:rPr>
-            </w:pPr>
-            <w:r>
-              <w:rPr>
-                <w:rFonts w:ascii="Times New Roman" w:hAnsi="Times New Roman" w:cs="Times New Roman"/>
-                <w:sz w:val="26"/>
-                <w:szCs w:val="26"/>
-              </w:rPr>
-              <w:t xml:space="preserve">+ Bước 4: Sửa các cột điểm </w:t>
-            </w:r>
-          </w:p>
-          <w:p>
-            <w:pPr>
-              <w:pStyle w:val="5"/>
-              <w:spacing w:after="0" w:line="240" w:lineRule="auto"/>
-              <w:ind w:left="0"/>
-              <w:rPr>
-                <w:rFonts w:ascii="Times New Roman" w:hAnsi="Times New Roman" w:cs="Times New Roman"/>
-                <w:sz w:val="26"/>
-                <w:szCs w:val="26"/>
-              </w:rPr>
-            </w:pPr>
-            <w:r>
-              <w:rPr>
-                <w:rFonts w:ascii="Times New Roman" w:hAnsi="Times New Roman" w:cs="Times New Roman"/>
-                <w:sz w:val="26"/>
-                <w:szCs w:val="26"/>
-              </w:rPr>
-              <w:t>+ Bước 5: Nhấn OK để sửa.</w:t>
-            </w:r>
-          </w:p>
-          <w:p>
-            <w:pPr>
-              <w:pStyle w:val="5"/>
-              <w:spacing w:after="0" w:line="240" w:lineRule="auto"/>
-              <w:ind w:left="0"/>
-              <w:rPr>
-                <w:rFonts w:ascii="Times New Roman" w:hAnsi="Times New Roman" w:cs="Times New Roman"/>
-                <w:sz w:val="26"/>
-                <w:szCs w:val="26"/>
-              </w:rPr>
-            </w:pPr>
-            <w:r>
-              <w:rPr>
-                <w:rFonts w:ascii="Times New Roman" w:hAnsi="Times New Roman" w:cs="Times New Roman"/>
-                <w:sz w:val="26"/>
-                <w:szCs w:val="26"/>
-              </w:rPr>
-              <w:t>+ Bước 6: Nếu 0 &lt;= Điểm &lt;= 10 thì sửa thành công, ngược lại không sửa.</w:t>
-            </w:r>
-          </w:p>
-          <w:p>
-            <w:pPr>
-              <w:pStyle w:val="5"/>
-              <w:spacing w:after="0" w:line="240" w:lineRule="auto"/>
-              <w:ind w:left="0"/>
-              <w:rPr>
-                <w:rFonts w:ascii="Times New Roman" w:hAnsi="Times New Roman" w:cs="Times New Roman"/>
-                <w:sz w:val="26"/>
-                <w:szCs w:val="26"/>
-              </w:rPr>
-            </w:pPr>
-            <w:r>
-              <w:rPr>
-                <w:rFonts w:ascii="Times New Roman" w:hAnsi="Times New Roman" w:cs="Times New Roman"/>
-                <w:sz w:val="26"/>
-                <w:szCs w:val="26"/>
-              </w:rPr>
-              <w:t>+ Bước 7: Nếu muốn sửa tiếp quay lại bước 2, ngược lại nhấn Thoát để kết thúc.</w:t>
-            </w:r>
-          </w:p>
-        </w:tc>
-      </w:tr>
-    </w:tbl>
-    <w:p>
-      <w:pPr>
-        <w:rPr>
-          <w:rFonts w:ascii="Times New Roman" w:hAnsi="Times New Roman" w:cs="Times New Roman"/>
-          <w:b/>
-          <w:sz w:val="26"/>
-          <w:szCs w:val="26"/>
-        </w:rPr>
-      </w:pPr>
-    </w:p>
-    <w:p>
-      <w:pPr>
-        <w:rPr>
-          <w:rFonts w:ascii="Times New Roman" w:hAnsi="Times New Roman" w:cs="Times New Roman"/>
-          <w:b/>
-          <w:sz w:val="26"/>
-          <w:szCs w:val="26"/>
-        </w:rPr>
-      </w:pPr>
-    </w:p>
-    <w:p>
-      <w:pPr>
-        <w:rPr>
-          <w:rFonts w:ascii="Times New Roman" w:hAnsi="Times New Roman" w:cs="Times New Roman"/>
-          <w:b/>
+          <w:b/>
+          <w:bCs/>
+          <w:sz w:val="26"/>
+          <w:szCs w:val="26"/>
+        </w:rPr>
+      </w:pPr>
+      <w:r>
+        <w:rPr>
+          <w:rFonts w:ascii="Times New Roman" w:hAnsi="Times New Roman" w:cs="Times New Roman"/>
+          <w:b/>
+          <w:bCs/>
+          <w:sz w:val="26"/>
+          <w:szCs w:val="26"/>
+        </w:rPr>
+        <w:t>Ý nghĩa từng dòng lệnh:</w:t>
+      </w:r>
+    </w:p>
+    <w:p>
+      <w:pPr>
+        <w:pStyle w:val="5"/>
+        <w:ind w:left="1440"/>
+        <w:rPr>
+          <w:rFonts w:ascii="Times New Roman" w:hAnsi="Times New Roman" w:cs="Times New Roman"/>
+          <w:color w:val="FF0000"/>
+          <w:sz w:val="26"/>
+          <w:szCs w:val="26"/>
+        </w:rPr>
+      </w:pPr>
+      <w:r>
+        <w:rPr>
+          <w:rFonts w:ascii="Times New Roman" w:hAnsi="Times New Roman" w:cs="Times New Roman"/>
+          <w:sz w:val="26"/>
+          <w:szCs w:val="26"/>
+        </w:rPr>
+        <w:t>+ D1: Nhập: Mã lớp, mã môn, mã học kì, họ tên, điểm miệng, điểm 15’, điểm 1 tiết, điểm thi,</w:t>
+      </w:r>
+      <w:r>
+        <w:rPr>
+          <w:rFonts w:ascii="Times New Roman" w:hAnsi="Times New Roman" w:cs="Times New Roman"/>
+          <w:color w:val="FF0000"/>
+          <w:sz w:val="26"/>
+          <w:szCs w:val="26"/>
+        </w:rPr>
+        <w:t xml:space="preserve"> </w:t>
+      </w:r>
+      <w:r>
+        <w:rPr>
+          <w:rFonts w:ascii="Times New Roman" w:hAnsi="Times New Roman" w:cs="Times New Roman"/>
+          <w:sz w:val="26"/>
+          <w:szCs w:val="26"/>
+        </w:rPr>
+        <w:t>mã học sinh</w:t>
+      </w:r>
+      <w:r>
+        <w:rPr>
+          <w:rFonts w:ascii="Times New Roman" w:hAnsi="Times New Roman" w:cs="Times New Roman"/>
+          <w:color w:val="FF0000"/>
+          <w:sz w:val="26"/>
+          <w:szCs w:val="26"/>
+        </w:rPr>
+        <w:t>.</w:t>
+      </w:r>
+    </w:p>
+    <w:p>
+      <w:pPr>
+        <w:pStyle w:val="5"/>
+        <w:ind w:left="1440"/>
+        <w:rPr>
+          <w:rFonts w:ascii="Times New Roman" w:hAnsi="Times New Roman" w:cs="Times New Roman"/>
+          <w:color w:val="FF0000"/>
+          <w:sz w:val="26"/>
+          <w:szCs w:val="26"/>
+        </w:rPr>
+      </w:pPr>
+      <w:r>
+        <w:rPr>
+          <w:rFonts w:ascii="Times New Roman" w:hAnsi="Times New Roman" w:cs="Times New Roman"/>
+          <w:sz w:val="26"/>
+          <w:szCs w:val="26"/>
+        </w:rPr>
+        <w:t>+ D3: Có 2 học kỳ (I, II). Có 9 môn học (Toán, Lý, Hóa, Sinh, Sử, Địa, Văn, Đạo Đức, Thể Dục). 0 &lt;= Điểm &lt;= 10.</w:t>
+      </w:r>
+    </w:p>
+    <w:p>
+      <w:pPr>
+        <w:pStyle w:val="5"/>
+        <w:ind w:left="1440"/>
+        <w:rPr>
+          <w:rFonts w:ascii="Times New Roman" w:hAnsi="Times New Roman" w:cs="Times New Roman"/>
+          <w:sz w:val="26"/>
+          <w:szCs w:val="26"/>
+        </w:rPr>
+      </w:pPr>
+      <w:r>
+        <w:rPr>
+          <w:rFonts w:ascii="Times New Roman" w:hAnsi="Times New Roman" w:cs="Times New Roman"/>
+          <w:sz w:val="26"/>
+          <w:szCs w:val="26"/>
+        </w:rPr>
+        <w:t xml:space="preserve">+ D2: Kết quả </w:t>
+      </w:r>
+      <w:r>
+        <w:rPr>
+          <w:rFonts w:ascii="Times New Roman" w:hAnsi="Times New Roman" w:cs="Times New Roman"/>
+          <w:sz w:val="26"/>
+          <w:szCs w:val="26"/>
+          <w:lang w:val="en-US"/>
+        </w:rPr>
+        <w:t>thêm</w:t>
+      </w:r>
+      <w:r>
+        <w:rPr>
+          <w:rFonts w:ascii="Times New Roman" w:hAnsi="Times New Roman" w:cs="Times New Roman"/>
+          <w:sz w:val="26"/>
+          <w:szCs w:val="26"/>
+        </w:rPr>
+        <w:t xml:space="preserve"> bảng điểm môn học của học sinh</w:t>
+      </w:r>
+      <w:r>
+        <w:rPr>
+          <w:rFonts w:ascii="Times New Roman" w:hAnsi="Times New Roman" w:cs="Times New Roman"/>
+          <w:sz w:val="26"/>
+          <w:szCs w:val="26"/>
+          <w:lang w:val="en-US"/>
+        </w:rPr>
+        <w:t>.</w:t>
+      </w:r>
+    </w:p>
+    <w:p>
+      <w:pPr>
+        <w:pStyle w:val="5"/>
+        <w:ind w:left="1440"/>
+        <w:rPr>
+          <w:rFonts w:ascii="Times New Roman" w:hAnsi="Times New Roman" w:cs="Times New Roman"/>
+          <w:sz w:val="26"/>
+          <w:szCs w:val="26"/>
+        </w:rPr>
+      </w:pPr>
+      <w:r>
+        <w:rPr>
+          <w:rFonts w:ascii="Times New Roman" w:hAnsi="Times New Roman" w:cs="Times New Roman"/>
+          <w:sz w:val="26"/>
+          <w:szCs w:val="26"/>
+        </w:rPr>
+        <w:t>+ D4: Lưu mã lớp, mã môn, mã học kì, họ tên, mã học sinh, điểm miệng, điểm 15’, điểm 1 tiết, điểm thi.</w:t>
+      </w:r>
+    </w:p>
+    <w:p>
+      <w:pPr>
+        <w:pStyle w:val="5"/>
+        <w:ind w:left="1440"/>
+        <w:rPr>
+          <w:rFonts w:ascii="Times New Roman" w:hAnsi="Times New Roman" w:cs="Times New Roman"/>
           <w:sz w:val="26"/>
           <w:szCs w:val="26"/>
         </w:rPr>
@@ -3765,12 +3317,1366 @@
         <w:pStyle w:val="5"/>
         <w:numPr>
           <w:ilvl w:val="0"/>
-          <w:numId w:val="3"/>
+          <w:numId w:val="2"/>
         </w:numPr>
+        <w:rPr>
+          <w:rFonts w:ascii="Times New Roman" w:hAnsi="Times New Roman" w:cs="Times New Roman"/>
+          <w:b/>
+          <w:bCs/>
+          <w:sz w:val="26"/>
+          <w:szCs w:val="26"/>
+        </w:rPr>
+      </w:pPr>
+      <w:r>
+        <w:rPr>
+          <w:rFonts w:ascii="Times New Roman" w:hAnsi="Times New Roman" w:cs="Times New Roman"/>
+          <w:b/>
+          <w:bCs/>
+          <w:sz w:val="26"/>
+          <w:szCs w:val="26"/>
+        </w:rPr>
+        <w:t xml:space="preserve">Thuật toán xử lí: </w:t>
+      </w:r>
+    </w:p>
+    <w:p>
+      <w:pPr>
+        <w:pStyle w:val="5"/>
+        <w:ind w:left="1440"/>
+        <w:rPr>
+          <w:rFonts w:ascii="Times New Roman" w:hAnsi="Times New Roman" w:cs="Times New Roman"/>
+          <w:sz w:val="26"/>
+          <w:szCs w:val="26"/>
+          <w:lang w:val="en-US"/>
+        </w:rPr>
+      </w:pPr>
+      <w:r>
+        <w:rPr>
+          <w:rFonts w:ascii="Times New Roman" w:hAnsi="Times New Roman" w:cs="Times New Roman"/>
+          <w:sz w:val="26"/>
+          <w:szCs w:val="26"/>
+        </w:rPr>
+        <w:t>+ Bước 1: Nhập: Mã lớp, tên môn, mã học kì, họ tên, mã học sinh, điểm miệng, điểm 15’, điểm 1 tiết, điểm thi</w:t>
+      </w:r>
+      <w:r>
+        <w:rPr>
+          <w:rFonts w:ascii="Times New Roman" w:hAnsi="Times New Roman" w:cs="Times New Roman"/>
+          <w:sz w:val="26"/>
+          <w:szCs w:val="26"/>
+          <w:lang w:val="en-US"/>
+        </w:rPr>
+        <w:t>.</w:t>
+      </w:r>
+    </w:p>
+    <w:p>
+      <w:pPr>
+        <w:pStyle w:val="5"/>
+        <w:ind w:left="1440"/>
+        <w:rPr>
+          <w:rFonts w:ascii="Times New Roman" w:hAnsi="Times New Roman" w:cs="Times New Roman"/>
+          <w:sz w:val="26"/>
+          <w:szCs w:val="26"/>
+          <w:lang w:val="en-US"/>
+        </w:rPr>
+      </w:pPr>
+      <w:r>
+        <w:rPr>
+          <w:rFonts w:ascii="Times New Roman" w:hAnsi="Times New Roman" w:cs="Times New Roman"/>
+          <w:sz w:val="26"/>
+          <w:szCs w:val="26"/>
+          <w:lang w:val="en-US"/>
+        </w:rPr>
+        <w:t>+ Bước 2: Chọn nút Thêm.</w:t>
+      </w:r>
+    </w:p>
+    <w:p>
+      <w:pPr>
+        <w:pStyle w:val="5"/>
+        <w:ind w:left="1440"/>
+        <w:rPr>
+          <w:rFonts w:ascii="Times New Roman" w:hAnsi="Times New Roman" w:cs="Times New Roman"/>
+          <w:sz w:val="26"/>
+          <w:szCs w:val="26"/>
+        </w:rPr>
+      </w:pPr>
+      <w:r>
+        <w:rPr>
+          <w:rFonts w:ascii="Times New Roman" w:hAnsi="Times New Roman" w:cs="Times New Roman"/>
+          <w:sz w:val="26"/>
+          <w:szCs w:val="26"/>
+          <w:lang w:val="en-US"/>
+        </w:rPr>
+        <w:t xml:space="preserve">+ </w:t>
+      </w:r>
+      <w:r>
+        <w:rPr>
+          <w:rFonts w:ascii="Times New Roman" w:hAnsi="Times New Roman" w:cs="Times New Roman"/>
+          <w:sz w:val="26"/>
+          <w:szCs w:val="26"/>
+        </w:rPr>
+        <w:t xml:space="preserve">Bước </w:t>
+      </w:r>
+      <w:r>
+        <w:rPr>
+          <w:rFonts w:ascii="Times New Roman" w:hAnsi="Times New Roman" w:cs="Times New Roman"/>
+          <w:sz w:val="26"/>
+          <w:szCs w:val="26"/>
+          <w:lang w:val="en-US"/>
+        </w:rPr>
+        <w:t>3</w:t>
+      </w:r>
+      <w:r>
+        <w:rPr>
+          <w:rFonts w:ascii="Times New Roman" w:hAnsi="Times New Roman" w:cs="Times New Roman"/>
+          <w:sz w:val="26"/>
+          <w:szCs w:val="26"/>
+        </w:rPr>
+        <w:t>: Nếu mã học kì = {1, 2}, tên môn = { Toán, Lý, Hóa, Sinh, Sử, Địa, Văn, Đạo Đức, Thể Dục } và 0 &lt;= Điểm &lt;= 10 thì thêm thành công. Ngược lại không thêm được.</w:t>
+      </w:r>
+    </w:p>
+    <w:p>
+      <w:pPr>
+        <w:pStyle w:val="5"/>
+        <w:ind w:left="1440"/>
+        <w:rPr>
+          <w:rFonts w:ascii="Times New Roman" w:hAnsi="Times New Roman" w:cs="Times New Roman"/>
+          <w:sz w:val="26"/>
+          <w:szCs w:val="26"/>
+          <w:lang w:val="en-US"/>
+        </w:rPr>
+      </w:pPr>
+      <w:r>
+        <w:rPr>
+          <w:rFonts w:ascii="Times New Roman" w:hAnsi="Times New Roman" w:cs="Times New Roman"/>
+          <w:sz w:val="26"/>
+          <w:szCs w:val="26"/>
+          <w:lang w:val="en-US"/>
+        </w:rPr>
+        <w:t xml:space="preserve">+ </w:t>
+      </w:r>
+      <w:r>
+        <w:rPr>
+          <w:rFonts w:ascii="Times New Roman" w:hAnsi="Times New Roman" w:cs="Times New Roman"/>
+          <w:sz w:val="26"/>
+          <w:szCs w:val="26"/>
+        </w:rPr>
+        <w:t xml:space="preserve">Bước </w:t>
+      </w:r>
+      <w:r>
+        <w:rPr>
+          <w:rFonts w:ascii="Times New Roman" w:hAnsi="Times New Roman" w:cs="Times New Roman"/>
+          <w:sz w:val="26"/>
+          <w:szCs w:val="26"/>
+          <w:lang w:val="en-US"/>
+        </w:rPr>
+        <w:t>4</w:t>
+      </w:r>
+      <w:r>
+        <w:rPr>
+          <w:rFonts w:ascii="Times New Roman" w:hAnsi="Times New Roman" w:cs="Times New Roman"/>
+          <w:sz w:val="26"/>
+          <w:szCs w:val="26"/>
+        </w:rPr>
+        <w:t xml:space="preserve">: Thêm tiếp quay về bước </w:t>
+      </w:r>
+      <w:r>
+        <w:rPr>
+          <w:rFonts w:ascii="Times New Roman" w:hAnsi="Times New Roman" w:cs="Times New Roman"/>
+          <w:sz w:val="26"/>
+          <w:szCs w:val="26"/>
+          <w:lang w:val="en-US"/>
+        </w:rPr>
+        <w:t>1</w:t>
+      </w:r>
+      <w:r>
+        <w:rPr>
+          <w:rFonts w:ascii="Times New Roman" w:hAnsi="Times New Roman" w:cs="Times New Roman"/>
+          <w:sz w:val="26"/>
+          <w:szCs w:val="26"/>
+        </w:rPr>
+        <w:t>, ngược lại chọn nút Thoát để kết thúc</w:t>
+      </w:r>
+      <w:r>
+        <w:rPr>
+          <w:rFonts w:ascii="Times New Roman" w:hAnsi="Times New Roman" w:cs="Times New Roman"/>
+          <w:sz w:val="26"/>
+          <w:szCs w:val="26"/>
+          <w:lang w:val="en-US"/>
+        </w:rPr>
+        <w:t>.</w:t>
+      </w:r>
+    </w:p>
+    <w:p>
+      <w:pPr>
+        <w:pStyle w:val="5"/>
+        <w:ind w:left="1440"/>
+        <w:rPr>
+          <w:rFonts w:ascii="Times New Roman" w:hAnsi="Times New Roman" w:cs="Times New Roman"/>
+          <w:sz w:val="26"/>
+          <w:szCs w:val="26"/>
+          <w:lang w:val="en-US"/>
+        </w:rPr>
+      </w:pPr>
+    </w:p>
+    <w:p>
+      <w:pPr>
+        <w:pStyle w:val="5"/>
+        <w:numPr>
+          <w:ilvl w:val="0"/>
+          <w:numId w:val="1"/>
+        </w:numPr>
+        <w:ind w:left="628" w:leftChars="0" w:firstLine="0" w:firstLineChars="0"/>
         <w:outlineLvl w:val="2"/>
         <w:rPr>
           <w:rFonts w:ascii="Times New Roman" w:hAnsi="Times New Roman" w:cs="Times New Roman"/>
           <w:b/>
+          <w:sz w:val="26"/>
+          <w:szCs w:val="26"/>
+        </w:rPr>
+      </w:pPr>
+      <w:r>
+        <w:rPr>
+          <w:rFonts w:ascii="Times New Roman" w:hAnsi="Times New Roman" w:cs="Times New Roman"/>
+          <w:b/>
+          <w:sz w:val="26"/>
+          <w:szCs w:val="26"/>
+          <w:lang w:val="en-US"/>
+        </w:rPr>
+        <w:t xml:space="preserve">Xóa </w:t>
+      </w:r>
+      <w:r>
+        <w:rPr>
+          <w:rFonts w:ascii="Times New Roman" w:hAnsi="Times New Roman" w:cs="Times New Roman"/>
+          <w:b/>
+          <w:sz w:val="26"/>
+          <w:szCs w:val="26"/>
+        </w:rPr>
+        <w:t>bảng điểm môn học của học sinh:</w:t>
+      </w:r>
+    </w:p>
+    <w:p>
+      <w:pPr>
+        <w:pStyle w:val="5"/>
+        <w:numPr>
+          <w:numId w:val="0"/>
+        </w:numPr>
+        <w:ind w:left="628" w:leftChars="0"/>
+        <w:outlineLvl w:val="2"/>
+        <w:rPr>
+          <w:rFonts w:ascii="Times New Roman" w:hAnsi="Times New Roman" w:cs="Times New Roman"/>
+          <w:b/>
+          <w:sz w:val="26"/>
+          <w:szCs w:val="26"/>
+        </w:rPr>
+      </w:pPr>
+      <w:r>
+        <w:drawing>
+          <wp:anchor distT="0" distB="0" distL="114300" distR="114300" simplePos="0" relativeHeight="251783168" behindDoc="0" locked="0" layoutInCell="1" allowOverlap="1">
+            <wp:simplePos x="0" y="0"/>
+            <wp:positionH relativeFrom="column">
+              <wp:posOffset>447675</wp:posOffset>
+            </wp:positionH>
+            <wp:positionV relativeFrom="paragraph">
+              <wp:posOffset>95250</wp:posOffset>
+            </wp:positionV>
+            <wp:extent cx="2256790" cy="2676525"/>
+            <wp:effectExtent l="0" t="0" r="10160" b="9525"/>
+            <wp:wrapSquare wrapText="bothSides"/>
+            <wp:docPr id="13" name="Picture 6"/>
+            <wp:cNvGraphicFramePr>
+              <a:graphicFrameLocks xmlns:a="http://schemas.openxmlformats.org/drawingml/2006/main" noChangeAspect="1"/>
+            </wp:cNvGraphicFramePr>
+            <a:graphic xmlns:a="http://schemas.openxmlformats.org/drawingml/2006/main">
+              <a:graphicData uri="http://schemas.openxmlformats.org/drawingml/2006/picture">
+                <pic:pic xmlns:pic="http://schemas.openxmlformats.org/drawingml/2006/picture">
+                  <pic:nvPicPr>
+                    <pic:cNvPr id="13" name="Picture 6"/>
+                    <pic:cNvPicPr>
+                      <a:picLocks noChangeAspect="1"/>
+                    </pic:cNvPicPr>
+                  </pic:nvPicPr>
+                  <pic:blipFill>
+                    <a:blip r:embed="rId10"/>
+                    <a:stretch>
+                      <a:fillRect/>
+                    </a:stretch>
+                  </pic:blipFill>
+                  <pic:spPr>
+                    <a:xfrm>
+                      <a:off x="0" y="0"/>
+                      <a:ext cx="2256790" cy="2676525"/>
+                    </a:xfrm>
+                    <a:prstGeom prst="rect">
+                      <a:avLst/>
+                    </a:prstGeom>
+                    <a:noFill/>
+                    <a:ln w="9525">
+                      <a:noFill/>
+                    </a:ln>
+                  </pic:spPr>
+                </pic:pic>
+              </a:graphicData>
+            </a:graphic>
+          </wp:anchor>
+        </w:drawing>
+      </w:r>
+    </w:p>
+    <w:p>
+      <w:pPr>
+        <w:pStyle w:val="5"/>
+        <w:numPr>
+          <w:ilvl w:val="0"/>
+          <w:numId w:val="2"/>
+        </w:numPr>
+        <w:rPr>
+          <w:rFonts w:ascii="Times New Roman" w:hAnsi="Times New Roman" w:cs="Times New Roman"/>
+          <w:b/>
+          <w:bCs/>
+          <w:sz w:val="26"/>
+          <w:szCs w:val="26"/>
+        </w:rPr>
+      </w:pPr>
+      <w:r>
+        <w:rPr>
+          <w:rFonts w:ascii="Times New Roman" w:hAnsi="Times New Roman" w:cs="Times New Roman"/>
+          <w:b/>
+          <w:bCs/>
+          <w:sz w:val="26"/>
+          <w:szCs w:val="26"/>
+        </w:rPr>
+        <w:t>Ý nghĩa từng dòng lệnh:</w:t>
+      </w:r>
+    </w:p>
+    <w:p>
+      <w:pPr>
+        <w:pStyle w:val="5"/>
+        <w:ind w:left="1440"/>
+        <w:rPr>
+          <w:rFonts w:ascii="Times New Roman" w:hAnsi="Times New Roman" w:cs="Times New Roman"/>
+          <w:color w:val="FF0000"/>
+          <w:sz w:val="26"/>
+          <w:szCs w:val="26"/>
+        </w:rPr>
+      </w:pPr>
+      <w:r>
+        <w:rPr>
+          <w:rFonts w:ascii="Times New Roman" w:hAnsi="Times New Roman" w:cs="Times New Roman"/>
+          <w:sz w:val="26"/>
+          <w:szCs w:val="26"/>
+        </w:rPr>
+        <w:t>+ D1: Nhập: Mã lớp, mã môn, mã học kì, họ tên, điểm miệng, điểm 15’, điểm 1 tiết, điểm thi,</w:t>
+      </w:r>
+      <w:r>
+        <w:rPr>
+          <w:rFonts w:ascii="Times New Roman" w:hAnsi="Times New Roman" w:cs="Times New Roman"/>
+          <w:color w:val="FF0000"/>
+          <w:sz w:val="26"/>
+          <w:szCs w:val="26"/>
+        </w:rPr>
+        <w:t xml:space="preserve"> </w:t>
+      </w:r>
+      <w:r>
+        <w:rPr>
+          <w:rFonts w:ascii="Times New Roman" w:hAnsi="Times New Roman" w:cs="Times New Roman"/>
+          <w:sz w:val="26"/>
+          <w:szCs w:val="26"/>
+        </w:rPr>
+        <w:t>mã học sinh</w:t>
+      </w:r>
+      <w:r>
+        <w:rPr>
+          <w:rFonts w:ascii="Times New Roman" w:hAnsi="Times New Roman" w:cs="Times New Roman"/>
+          <w:color w:val="FF0000"/>
+          <w:sz w:val="26"/>
+          <w:szCs w:val="26"/>
+        </w:rPr>
+        <w:t>.</w:t>
+      </w:r>
+    </w:p>
+    <w:p>
+      <w:pPr>
+        <w:pStyle w:val="5"/>
+        <w:ind w:left="1440"/>
+        <w:rPr>
+          <w:rFonts w:ascii="Times New Roman" w:hAnsi="Times New Roman" w:cs="Times New Roman"/>
+          <w:color w:val="FF0000"/>
+          <w:sz w:val="26"/>
+          <w:szCs w:val="26"/>
+        </w:rPr>
+      </w:pPr>
+      <w:r>
+        <w:rPr>
+          <w:rFonts w:ascii="Times New Roman" w:hAnsi="Times New Roman" w:cs="Times New Roman"/>
+          <w:sz w:val="26"/>
+          <w:szCs w:val="26"/>
+        </w:rPr>
+        <w:t>+ D3: Có 2 học kỳ (I, II). Có 9 môn học (Toán, Lý, Hóa, Sinh, Sử, Địa, Văn, Đạo Đức, Thể Dục). 0 &lt;= Điểm &lt;= 10.</w:t>
+      </w:r>
+    </w:p>
+    <w:p>
+      <w:pPr>
+        <w:pStyle w:val="5"/>
+        <w:ind w:left="1440"/>
+        <w:rPr>
+          <w:rFonts w:ascii="Times New Roman" w:hAnsi="Times New Roman" w:cs="Times New Roman"/>
+          <w:sz w:val="26"/>
+          <w:szCs w:val="26"/>
+        </w:rPr>
+      </w:pPr>
+      <w:r>
+        <w:rPr>
+          <w:rFonts w:ascii="Times New Roman" w:hAnsi="Times New Roman" w:cs="Times New Roman"/>
+          <w:sz w:val="26"/>
+          <w:szCs w:val="26"/>
+        </w:rPr>
+        <w:t xml:space="preserve">+ D2: Kết quả </w:t>
+      </w:r>
+      <w:r>
+        <w:rPr>
+          <w:rFonts w:ascii="Times New Roman" w:hAnsi="Times New Roman" w:cs="Times New Roman"/>
+          <w:sz w:val="26"/>
+          <w:szCs w:val="26"/>
+          <w:lang w:val="en-US"/>
+        </w:rPr>
+        <w:t>xóa</w:t>
+      </w:r>
+      <w:r>
+        <w:rPr>
+          <w:rFonts w:ascii="Times New Roman" w:hAnsi="Times New Roman" w:cs="Times New Roman"/>
+          <w:sz w:val="26"/>
+          <w:szCs w:val="26"/>
+        </w:rPr>
+        <w:t xml:space="preserve"> bảng điểm môn học của học sinh</w:t>
+      </w:r>
+      <w:r>
+        <w:rPr>
+          <w:rFonts w:ascii="Times New Roman" w:hAnsi="Times New Roman" w:cs="Times New Roman"/>
+          <w:sz w:val="26"/>
+          <w:szCs w:val="26"/>
+          <w:lang w:val="en-US"/>
+        </w:rPr>
+        <w:t>.</w:t>
+      </w:r>
+    </w:p>
+    <w:p>
+      <w:pPr>
+        <w:pStyle w:val="5"/>
+        <w:ind w:left="1440"/>
+        <w:rPr>
+          <w:rFonts w:ascii="Times New Roman" w:hAnsi="Times New Roman" w:cs="Times New Roman"/>
+          <w:sz w:val="26"/>
+          <w:szCs w:val="26"/>
+        </w:rPr>
+      </w:pPr>
+      <w:r>
+        <w:rPr>
+          <w:rFonts w:ascii="Times New Roman" w:hAnsi="Times New Roman" w:cs="Times New Roman"/>
+          <w:sz w:val="26"/>
+          <w:szCs w:val="26"/>
+        </w:rPr>
+        <w:t>+ D4: Lưu mã lớp, mã môn, mã học kì, họ tên, mã học sinh, điểm miệng, điểm 15’, điểm 1 tiết, điểm thi.</w:t>
+      </w:r>
+    </w:p>
+    <w:p>
+      <w:pPr>
+        <w:pStyle w:val="5"/>
+        <w:ind w:left="1440"/>
+        <w:rPr>
+          <w:rFonts w:ascii="Times New Roman" w:hAnsi="Times New Roman" w:cs="Times New Roman"/>
+          <w:sz w:val="26"/>
+          <w:szCs w:val="26"/>
+        </w:rPr>
+      </w:pPr>
+    </w:p>
+    <w:p>
+      <w:pPr>
+        <w:pStyle w:val="5"/>
+        <w:numPr>
+          <w:ilvl w:val="0"/>
+          <w:numId w:val="2"/>
+        </w:numPr>
+        <w:rPr>
+          <w:rFonts w:ascii="Times New Roman" w:hAnsi="Times New Roman" w:cs="Times New Roman"/>
+          <w:b/>
+          <w:bCs/>
+          <w:sz w:val="26"/>
+          <w:szCs w:val="26"/>
+        </w:rPr>
+      </w:pPr>
+      <w:r>
+        <w:rPr>
+          <w:rFonts w:ascii="Times New Roman" w:hAnsi="Times New Roman" w:cs="Times New Roman"/>
+          <w:b/>
+          <w:bCs/>
+          <w:sz w:val="26"/>
+          <w:szCs w:val="26"/>
+        </w:rPr>
+        <w:t xml:space="preserve">Thuật toán xử lí: </w:t>
+      </w:r>
+    </w:p>
+    <w:p>
+      <w:pPr>
+        <w:pStyle w:val="5"/>
+        <w:ind w:left="1440"/>
+        <w:rPr>
+          <w:rFonts w:ascii="Times New Roman" w:hAnsi="Times New Roman" w:cs="Times New Roman"/>
+          <w:sz w:val="26"/>
+          <w:szCs w:val="26"/>
+          <w:lang w:val="en-US"/>
+        </w:rPr>
+      </w:pPr>
+      <w:r>
+        <w:rPr>
+          <w:rFonts w:ascii="Times New Roman" w:hAnsi="Times New Roman" w:cs="Times New Roman"/>
+          <w:sz w:val="26"/>
+          <w:szCs w:val="26"/>
+        </w:rPr>
+        <w:t>+ Bước 1: Nhập: Mã lớp, tên môn, mã học kì, họ tên, mã học sinh</w:t>
+      </w:r>
+      <w:r>
+        <w:rPr>
+          <w:rFonts w:ascii="Times New Roman" w:hAnsi="Times New Roman" w:cs="Times New Roman"/>
+          <w:sz w:val="26"/>
+          <w:szCs w:val="26"/>
+          <w:lang w:val="en-US"/>
+        </w:rPr>
+        <w:t>.</w:t>
+      </w:r>
+    </w:p>
+    <w:p>
+      <w:pPr>
+        <w:pStyle w:val="5"/>
+        <w:ind w:left="1440"/>
+        <w:rPr>
+          <w:rFonts w:ascii="Times New Roman" w:hAnsi="Times New Roman" w:cs="Times New Roman"/>
+          <w:sz w:val="26"/>
+          <w:szCs w:val="26"/>
+          <w:lang w:val="en-US"/>
+        </w:rPr>
+      </w:pPr>
+      <w:r>
+        <w:rPr>
+          <w:rFonts w:ascii="Times New Roman" w:hAnsi="Times New Roman" w:cs="Times New Roman"/>
+          <w:sz w:val="26"/>
+          <w:szCs w:val="26"/>
+          <w:lang w:val="en-US"/>
+        </w:rPr>
+        <w:t xml:space="preserve">+ Bước 2: </w:t>
+      </w:r>
+      <w:r>
+        <w:rPr>
+          <w:rFonts w:ascii="Times New Roman" w:hAnsi="Times New Roman" w:cs="Times New Roman"/>
+          <w:sz w:val="26"/>
+          <w:szCs w:val="26"/>
+        </w:rPr>
+        <w:t>Nếu mã học kì = {1, 2}, tên môn = { Toán, Lý, Hóa, Sinh, Sử, Địa, Văn, Đạo Đức, Thể Dục } thì chọn 1 học sinh cần xóa điểm. Ngược lại thì không xóa điểm được</w:t>
+      </w:r>
+      <w:r>
+        <w:rPr>
+          <w:rFonts w:ascii="Times New Roman" w:hAnsi="Times New Roman" w:cs="Times New Roman"/>
+          <w:sz w:val="26"/>
+          <w:szCs w:val="26"/>
+          <w:lang w:val="en-US"/>
+        </w:rPr>
+        <w:t>.</w:t>
+      </w:r>
+    </w:p>
+    <w:p>
+      <w:pPr>
+        <w:pStyle w:val="5"/>
+        <w:ind w:left="1440"/>
+        <w:rPr>
+          <w:rFonts w:ascii="Times New Roman" w:hAnsi="Times New Roman" w:cs="Times New Roman"/>
+          <w:sz w:val="26"/>
+          <w:szCs w:val="26"/>
+        </w:rPr>
+      </w:pPr>
+      <w:r>
+        <w:rPr>
+          <w:rFonts w:ascii="Times New Roman" w:hAnsi="Times New Roman" w:cs="Times New Roman"/>
+          <w:sz w:val="26"/>
+          <w:szCs w:val="26"/>
+          <w:lang w:val="en-US"/>
+        </w:rPr>
+        <w:t xml:space="preserve">+ </w:t>
+      </w:r>
+      <w:r>
+        <w:rPr>
+          <w:rFonts w:ascii="Times New Roman" w:hAnsi="Times New Roman" w:cs="Times New Roman"/>
+          <w:sz w:val="26"/>
+          <w:szCs w:val="26"/>
+        </w:rPr>
+        <w:t xml:space="preserve">Bước </w:t>
+      </w:r>
+      <w:r>
+        <w:rPr>
+          <w:rFonts w:ascii="Times New Roman" w:hAnsi="Times New Roman" w:cs="Times New Roman"/>
+          <w:sz w:val="26"/>
+          <w:szCs w:val="26"/>
+          <w:lang w:val="en-US"/>
+        </w:rPr>
+        <w:t>3</w:t>
+      </w:r>
+      <w:r>
+        <w:rPr>
+          <w:rFonts w:ascii="Times New Roman" w:hAnsi="Times New Roman" w:cs="Times New Roman"/>
+          <w:sz w:val="26"/>
+          <w:szCs w:val="26"/>
+        </w:rPr>
+        <w:t xml:space="preserve">: </w:t>
+      </w:r>
+      <w:r>
+        <w:rPr>
+          <w:rFonts w:ascii="Times New Roman" w:hAnsi="Times New Roman" w:cs="Times New Roman"/>
+          <w:sz w:val="26"/>
+          <w:szCs w:val="26"/>
+          <w:lang w:val="en-US"/>
+        </w:rPr>
+        <w:t>Chọn các cột điểm muốn xóa</w:t>
+      </w:r>
+      <w:r>
+        <w:rPr>
+          <w:rFonts w:ascii="Times New Roman" w:hAnsi="Times New Roman" w:cs="Times New Roman"/>
+          <w:sz w:val="26"/>
+          <w:szCs w:val="26"/>
+        </w:rPr>
+        <w:t>.</w:t>
+      </w:r>
+    </w:p>
+    <w:p>
+      <w:pPr>
+        <w:pStyle w:val="5"/>
+        <w:ind w:left="1440"/>
+        <w:rPr>
+          <w:rFonts w:ascii="Times New Roman" w:hAnsi="Times New Roman" w:cs="Times New Roman"/>
+          <w:sz w:val="26"/>
+          <w:szCs w:val="26"/>
+          <w:lang w:val="en-US"/>
+        </w:rPr>
+      </w:pPr>
+      <w:r>
+        <w:rPr>
+          <w:rFonts w:ascii="Times New Roman" w:hAnsi="Times New Roman" w:cs="Times New Roman"/>
+          <w:sz w:val="26"/>
+          <w:szCs w:val="26"/>
+          <w:lang w:val="en-US"/>
+        </w:rPr>
+        <w:t xml:space="preserve">+ </w:t>
+      </w:r>
+      <w:r>
+        <w:rPr>
+          <w:rFonts w:ascii="Times New Roman" w:hAnsi="Times New Roman" w:cs="Times New Roman"/>
+          <w:sz w:val="26"/>
+          <w:szCs w:val="26"/>
+        </w:rPr>
+        <w:t xml:space="preserve">Bước </w:t>
+      </w:r>
+      <w:r>
+        <w:rPr>
+          <w:rFonts w:ascii="Times New Roman" w:hAnsi="Times New Roman" w:cs="Times New Roman"/>
+          <w:sz w:val="26"/>
+          <w:szCs w:val="26"/>
+          <w:lang w:val="en-US"/>
+        </w:rPr>
+        <w:t>4</w:t>
+      </w:r>
+      <w:r>
+        <w:rPr>
+          <w:rFonts w:ascii="Times New Roman" w:hAnsi="Times New Roman" w:cs="Times New Roman"/>
+          <w:sz w:val="26"/>
+          <w:szCs w:val="26"/>
+        </w:rPr>
+        <w:t xml:space="preserve">: </w:t>
+      </w:r>
+      <w:r>
+        <w:rPr>
+          <w:rFonts w:ascii="Times New Roman" w:hAnsi="Times New Roman" w:cs="Times New Roman"/>
+          <w:sz w:val="26"/>
+          <w:szCs w:val="26"/>
+          <w:lang w:val="en-US"/>
+        </w:rPr>
+        <w:t>Nhấn OK để xóa.</w:t>
+      </w:r>
+    </w:p>
+    <w:p>
+      <w:pPr>
+        <w:pStyle w:val="5"/>
+        <w:ind w:left="1440"/>
+        <w:rPr>
+          <w:rFonts w:ascii="Times New Roman" w:hAnsi="Times New Roman" w:cs="Times New Roman"/>
+          <w:sz w:val="26"/>
+          <w:szCs w:val="26"/>
+        </w:rPr>
+      </w:pPr>
+      <w:r>
+        <w:rPr>
+          <w:rFonts w:ascii="Times New Roman" w:hAnsi="Times New Roman" w:cs="Times New Roman"/>
+          <w:sz w:val="26"/>
+          <w:szCs w:val="26"/>
+          <w:lang w:val="en-US"/>
+        </w:rPr>
+        <w:t xml:space="preserve">+ Bước 5: </w:t>
+      </w:r>
+      <w:r>
+        <w:rPr>
+          <w:rFonts w:ascii="Times New Roman" w:hAnsi="Times New Roman" w:cs="Times New Roman"/>
+          <w:sz w:val="26"/>
+          <w:szCs w:val="26"/>
+        </w:rPr>
+        <w:t xml:space="preserve">Nếu muốn xóa tiếp quay lại bước </w:t>
+      </w:r>
+      <w:r>
+        <w:rPr>
+          <w:rFonts w:ascii="Times New Roman" w:hAnsi="Times New Roman" w:cs="Times New Roman"/>
+          <w:sz w:val="26"/>
+          <w:szCs w:val="26"/>
+          <w:lang w:val="en-US"/>
+        </w:rPr>
+        <w:t>1</w:t>
+      </w:r>
+      <w:r>
+        <w:rPr>
+          <w:rFonts w:ascii="Times New Roman" w:hAnsi="Times New Roman" w:cs="Times New Roman"/>
+          <w:sz w:val="26"/>
+          <w:szCs w:val="26"/>
+        </w:rPr>
+        <w:t>, ngược lại nhấn Thoát để kết thúc.</w:t>
+      </w:r>
+    </w:p>
+    <w:p>
+      <w:pPr>
+        <w:pStyle w:val="5"/>
+        <w:ind w:left="1440"/>
+        <w:rPr>
+          <w:rFonts w:ascii="Times New Roman" w:hAnsi="Times New Roman" w:cs="Times New Roman"/>
+          <w:sz w:val="26"/>
+          <w:szCs w:val="26"/>
+        </w:rPr>
+      </w:pPr>
+    </w:p>
+    <w:p>
+      <w:pPr>
+        <w:pStyle w:val="5"/>
+        <w:numPr>
+          <w:ilvl w:val="0"/>
+          <w:numId w:val="1"/>
+        </w:numPr>
+        <w:ind w:left="628" w:leftChars="0" w:firstLine="0" w:firstLineChars="0"/>
+        <w:outlineLvl w:val="2"/>
+        <w:rPr>
+          <w:rFonts w:ascii="Times New Roman" w:hAnsi="Times New Roman" w:cs="Times New Roman"/>
+          <w:b/>
+          <w:sz w:val="26"/>
+          <w:szCs w:val="26"/>
+        </w:rPr>
+      </w:pPr>
+      <w:r>
+        <w:rPr>
+          <w:rFonts w:ascii="Times New Roman" w:hAnsi="Times New Roman" w:cs="Times New Roman"/>
+          <w:b/>
+          <w:sz w:val="26"/>
+          <w:szCs w:val="26"/>
+          <w:lang w:val="en-US"/>
+        </w:rPr>
+        <w:t xml:space="preserve">Sửa </w:t>
+      </w:r>
+      <w:r>
+        <w:rPr>
+          <w:rFonts w:ascii="Times New Roman" w:hAnsi="Times New Roman" w:cs="Times New Roman"/>
+          <w:b/>
+          <w:sz w:val="26"/>
+          <w:szCs w:val="26"/>
+        </w:rPr>
+        <w:t>bảng điểm môn học của học sinh:</w:t>
+      </w:r>
+    </w:p>
+    <w:p>
+      <w:pPr>
+        <w:pStyle w:val="5"/>
+        <w:numPr>
+          <w:ilvl w:val="0"/>
+          <w:numId w:val="0"/>
+        </w:numPr>
+        <w:ind w:left="628" w:leftChars="0"/>
+        <w:outlineLvl w:val="2"/>
+        <w:rPr>
+          <w:rFonts w:ascii="Times New Roman" w:hAnsi="Times New Roman" w:cs="Times New Roman"/>
+          <w:b/>
+          <w:sz w:val="26"/>
+          <w:szCs w:val="26"/>
+        </w:rPr>
+      </w:pPr>
+      <w:bookmarkStart w:id="0" w:name="_GoBack"/>
+      <w:r>
+        <w:drawing>
+          <wp:anchor distT="0" distB="0" distL="114300" distR="114300" simplePos="0" relativeHeight="251784192" behindDoc="0" locked="0" layoutInCell="1" allowOverlap="1">
+            <wp:simplePos x="0" y="0"/>
+            <wp:positionH relativeFrom="column">
+              <wp:posOffset>408305</wp:posOffset>
+            </wp:positionH>
+            <wp:positionV relativeFrom="paragraph">
+              <wp:posOffset>142875</wp:posOffset>
+            </wp:positionV>
+            <wp:extent cx="2295525" cy="2486025"/>
+            <wp:effectExtent l="0" t="0" r="9525" b="9525"/>
+            <wp:wrapSquare wrapText="bothSides"/>
+            <wp:docPr id="14" name="Picture 7"/>
+            <wp:cNvGraphicFramePr>
+              <a:graphicFrameLocks xmlns:a="http://schemas.openxmlformats.org/drawingml/2006/main" noChangeAspect="1"/>
+            </wp:cNvGraphicFramePr>
+            <a:graphic xmlns:a="http://schemas.openxmlformats.org/drawingml/2006/main">
+              <a:graphicData uri="http://schemas.openxmlformats.org/drawingml/2006/picture">
+                <pic:pic xmlns:pic="http://schemas.openxmlformats.org/drawingml/2006/picture">
+                  <pic:nvPicPr>
+                    <pic:cNvPr id="14" name="Picture 7"/>
+                    <pic:cNvPicPr>
+                      <a:picLocks noChangeAspect="1"/>
+                    </pic:cNvPicPr>
+                  </pic:nvPicPr>
+                  <pic:blipFill>
+                    <a:blip r:embed="rId11"/>
+                    <a:stretch>
+                      <a:fillRect/>
+                    </a:stretch>
+                  </pic:blipFill>
+                  <pic:spPr>
+                    <a:xfrm>
+                      <a:off x="0" y="0"/>
+                      <a:ext cx="2295525" cy="2486025"/>
+                    </a:xfrm>
+                    <a:prstGeom prst="rect">
+                      <a:avLst/>
+                    </a:prstGeom>
+                    <a:noFill/>
+                    <a:ln w="9525">
+                      <a:noFill/>
+                    </a:ln>
+                  </pic:spPr>
+                </pic:pic>
+              </a:graphicData>
+            </a:graphic>
+          </wp:anchor>
+        </w:drawing>
+      </w:r>
+      <w:bookmarkEnd w:id="0"/>
+    </w:p>
+    <w:p>
+      <w:pPr>
+        <w:pStyle w:val="5"/>
+        <w:numPr>
+          <w:ilvl w:val="0"/>
+          <w:numId w:val="2"/>
+        </w:numPr>
+        <w:rPr>
+          <w:rFonts w:ascii="Times New Roman" w:hAnsi="Times New Roman" w:cs="Times New Roman"/>
+          <w:b/>
+          <w:bCs/>
+          <w:sz w:val="26"/>
+          <w:szCs w:val="26"/>
+        </w:rPr>
+      </w:pPr>
+      <w:r>
+        <w:rPr>
+          <w:rFonts w:ascii="Times New Roman" w:hAnsi="Times New Roman" w:cs="Times New Roman"/>
+          <w:b/>
+          <w:bCs/>
+          <w:sz w:val="26"/>
+          <w:szCs w:val="26"/>
+        </w:rPr>
+        <w:t>Ý nghĩa từng dòng lệnh:</w:t>
+      </w:r>
+    </w:p>
+    <w:p>
+      <w:pPr>
+        <w:pStyle w:val="5"/>
+        <w:ind w:left="1440"/>
+        <w:rPr>
+          <w:rFonts w:ascii="Times New Roman" w:hAnsi="Times New Roman" w:cs="Times New Roman"/>
+          <w:color w:val="FF0000"/>
+          <w:sz w:val="26"/>
+          <w:szCs w:val="26"/>
+        </w:rPr>
+      </w:pPr>
+      <w:r>
+        <w:rPr>
+          <w:rFonts w:ascii="Times New Roman" w:hAnsi="Times New Roman" w:cs="Times New Roman"/>
+          <w:sz w:val="26"/>
+          <w:szCs w:val="26"/>
+        </w:rPr>
+        <w:t>+ D1: Nhập: Mã lớp, mã môn, mã học kì, họ tên, điểm miệng, điểm 15’, điểm 1 tiết, điểm thi,</w:t>
+      </w:r>
+      <w:r>
+        <w:rPr>
+          <w:rFonts w:ascii="Times New Roman" w:hAnsi="Times New Roman" w:cs="Times New Roman"/>
+          <w:color w:val="FF0000"/>
+          <w:sz w:val="26"/>
+          <w:szCs w:val="26"/>
+        </w:rPr>
+        <w:t xml:space="preserve"> </w:t>
+      </w:r>
+      <w:r>
+        <w:rPr>
+          <w:rFonts w:ascii="Times New Roman" w:hAnsi="Times New Roman" w:cs="Times New Roman"/>
+          <w:sz w:val="26"/>
+          <w:szCs w:val="26"/>
+        </w:rPr>
+        <w:t>mã học sinh</w:t>
+      </w:r>
+      <w:r>
+        <w:rPr>
+          <w:rFonts w:ascii="Times New Roman" w:hAnsi="Times New Roman" w:cs="Times New Roman"/>
+          <w:color w:val="FF0000"/>
+          <w:sz w:val="26"/>
+          <w:szCs w:val="26"/>
+        </w:rPr>
+        <w:t>.</w:t>
+      </w:r>
+    </w:p>
+    <w:p>
+      <w:pPr>
+        <w:pStyle w:val="5"/>
+        <w:ind w:left="1440"/>
+        <w:rPr>
+          <w:rFonts w:ascii="Times New Roman" w:hAnsi="Times New Roman" w:cs="Times New Roman"/>
+          <w:color w:val="FF0000"/>
+          <w:sz w:val="26"/>
+          <w:szCs w:val="26"/>
+        </w:rPr>
+      </w:pPr>
+      <w:r>
+        <w:rPr>
+          <w:rFonts w:ascii="Times New Roman" w:hAnsi="Times New Roman" w:cs="Times New Roman"/>
+          <w:sz w:val="26"/>
+          <w:szCs w:val="26"/>
+        </w:rPr>
+        <w:t>+ D3: Có 2 học kỳ (I, II). Có 9 môn học (Toán, Lý, Hóa, Sinh, Sử, Địa, Văn, Đạo Đức, Thể Dục). 0 &lt;= Điểm &lt;= 10.</w:t>
+      </w:r>
+    </w:p>
+    <w:p>
+      <w:pPr>
+        <w:pStyle w:val="5"/>
+        <w:ind w:left="1440"/>
+        <w:rPr>
+          <w:rFonts w:ascii="Times New Roman" w:hAnsi="Times New Roman" w:cs="Times New Roman"/>
+          <w:sz w:val="26"/>
+          <w:szCs w:val="26"/>
+        </w:rPr>
+      </w:pPr>
+      <w:r>
+        <w:rPr>
+          <w:rFonts w:ascii="Times New Roman" w:hAnsi="Times New Roman" w:cs="Times New Roman"/>
+          <w:sz w:val="26"/>
+          <w:szCs w:val="26"/>
+        </w:rPr>
+        <w:t xml:space="preserve">+ D2: Kết quả </w:t>
+      </w:r>
+      <w:r>
+        <w:rPr>
+          <w:rFonts w:ascii="Times New Roman" w:hAnsi="Times New Roman" w:cs="Times New Roman"/>
+          <w:sz w:val="26"/>
+          <w:szCs w:val="26"/>
+          <w:lang w:val="en-US"/>
+        </w:rPr>
+        <w:t xml:space="preserve">sửa </w:t>
+      </w:r>
+      <w:r>
+        <w:rPr>
+          <w:rFonts w:ascii="Times New Roman" w:hAnsi="Times New Roman" w:cs="Times New Roman"/>
+          <w:sz w:val="26"/>
+          <w:szCs w:val="26"/>
+        </w:rPr>
+        <w:t>bảng điểm môn học của học sinh</w:t>
+      </w:r>
+      <w:r>
+        <w:rPr>
+          <w:rFonts w:ascii="Times New Roman" w:hAnsi="Times New Roman" w:cs="Times New Roman"/>
+          <w:sz w:val="26"/>
+          <w:szCs w:val="26"/>
+          <w:lang w:val="en-US"/>
+        </w:rPr>
+        <w:t>.</w:t>
+      </w:r>
+    </w:p>
+    <w:p>
+      <w:pPr>
+        <w:pStyle w:val="5"/>
+        <w:ind w:left="1440"/>
+        <w:rPr>
+          <w:rFonts w:ascii="Times New Roman" w:hAnsi="Times New Roman" w:cs="Times New Roman"/>
+          <w:sz w:val="26"/>
+          <w:szCs w:val="26"/>
+        </w:rPr>
+      </w:pPr>
+      <w:r>
+        <w:rPr>
+          <w:rFonts w:ascii="Times New Roman" w:hAnsi="Times New Roman" w:cs="Times New Roman"/>
+          <w:sz w:val="26"/>
+          <w:szCs w:val="26"/>
+        </w:rPr>
+        <w:t>+ D4: Lưu mã lớp, mã môn, mã học kì, họ tên, mã học sinh, điểm miệng, điểm 15’, điểm 1 tiết, điểm thi.</w:t>
+      </w:r>
+    </w:p>
+    <w:p>
+      <w:pPr>
+        <w:pStyle w:val="5"/>
+        <w:ind w:left="1440"/>
+        <w:rPr>
+          <w:rFonts w:ascii="Times New Roman" w:hAnsi="Times New Roman" w:cs="Times New Roman"/>
+          <w:sz w:val="26"/>
+          <w:szCs w:val="26"/>
+        </w:rPr>
+      </w:pPr>
+    </w:p>
+    <w:p>
+      <w:pPr>
+        <w:pStyle w:val="5"/>
+        <w:numPr>
+          <w:ilvl w:val="0"/>
+          <w:numId w:val="2"/>
+        </w:numPr>
+        <w:rPr>
+          <w:rFonts w:ascii="Times New Roman" w:hAnsi="Times New Roman" w:cs="Times New Roman"/>
+          <w:b/>
+          <w:bCs/>
+          <w:sz w:val="26"/>
+          <w:szCs w:val="26"/>
+        </w:rPr>
+      </w:pPr>
+      <w:r>
+        <w:rPr>
+          <w:rFonts w:ascii="Times New Roman" w:hAnsi="Times New Roman" w:cs="Times New Roman"/>
+          <w:b/>
+          <w:bCs/>
+          <w:sz w:val="26"/>
+          <w:szCs w:val="26"/>
+        </w:rPr>
+        <w:t xml:space="preserve">Thuật toán xử lí: </w:t>
+      </w:r>
+    </w:p>
+    <w:p>
+      <w:pPr>
+        <w:pStyle w:val="5"/>
+        <w:ind w:left="1440"/>
+        <w:rPr>
+          <w:rFonts w:ascii="Times New Roman" w:hAnsi="Times New Roman" w:cs="Times New Roman"/>
+          <w:sz w:val="26"/>
+          <w:szCs w:val="26"/>
+          <w:lang w:val="en-US"/>
+        </w:rPr>
+      </w:pPr>
+      <w:r>
+        <w:rPr>
+          <w:rFonts w:ascii="Times New Roman" w:hAnsi="Times New Roman" w:cs="Times New Roman"/>
+          <w:sz w:val="26"/>
+          <w:szCs w:val="26"/>
+        </w:rPr>
+        <w:t>+ Bước 1: Nhập: Mã lớp, tên môn, mã học kì, họ tên, mã học sinh</w:t>
+      </w:r>
+      <w:r>
+        <w:rPr>
+          <w:rFonts w:ascii="Times New Roman" w:hAnsi="Times New Roman" w:cs="Times New Roman"/>
+          <w:sz w:val="26"/>
+          <w:szCs w:val="26"/>
+          <w:lang w:val="en-US"/>
+        </w:rPr>
+        <w:t>.</w:t>
+      </w:r>
+    </w:p>
+    <w:p>
+      <w:pPr>
+        <w:pStyle w:val="5"/>
+        <w:ind w:left="1440"/>
+        <w:rPr>
+          <w:rFonts w:ascii="Times New Roman" w:hAnsi="Times New Roman" w:cs="Times New Roman"/>
+          <w:sz w:val="26"/>
+          <w:szCs w:val="26"/>
+          <w:lang w:val="en-US"/>
+        </w:rPr>
+      </w:pPr>
+      <w:r>
+        <w:rPr>
+          <w:rFonts w:ascii="Times New Roman" w:hAnsi="Times New Roman" w:cs="Times New Roman"/>
+          <w:sz w:val="26"/>
+          <w:szCs w:val="26"/>
+          <w:lang w:val="en-US"/>
+        </w:rPr>
+        <w:t xml:space="preserve">+ Bước 2: </w:t>
+      </w:r>
+      <w:r>
+        <w:rPr>
+          <w:rFonts w:ascii="Times New Roman" w:hAnsi="Times New Roman" w:cs="Times New Roman"/>
+          <w:sz w:val="26"/>
+          <w:szCs w:val="26"/>
+        </w:rPr>
+        <w:t>Nếu mã học kì = {1, 2}, tên môn = { Toán, Lý, Hóa, Sinh, Sử, Địa, Văn, Đạo Đức, Thể Dục } và 0 &lt;= Điểm &lt;= 10 thì chọn 1 học sinh cần sửa điểm. Ngược lại thì không sửa điểm được</w:t>
+      </w:r>
+      <w:r>
+        <w:rPr>
+          <w:rFonts w:ascii="Times New Roman" w:hAnsi="Times New Roman" w:cs="Times New Roman"/>
+          <w:sz w:val="26"/>
+          <w:szCs w:val="26"/>
+          <w:lang w:val="en-US"/>
+        </w:rPr>
+        <w:t>.</w:t>
+      </w:r>
+    </w:p>
+    <w:p>
+      <w:pPr>
+        <w:pStyle w:val="5"/>
+        <w:ind w:left="1440"/>
+        <w:rPr>
+          <w:rFonts w:ascii="Times New Roman" w:hAnsi="Times New Roman" w:cs="Times New Roman"/>
+          <w:sz w:val="26"/>
+          <w:szCs w:val="26"/>
+        </w:rPr>
+      </w:pPr>
+      <w:r>
+        <w:rPr>
+          <w:rFonts w:ascii="Times New Roman" w:hAnsi="Times New Roman" w:cs="Times New Roman"/>
+          <w:sz w:val="26"/>
+          <w:szCs w:val="26"/>
+          <w:lang w:val="en-US"/>
+        </w:rPr>
+        <w:t xml:space="preserve">+ </w:t>
+      </w:r>
+      <w:r>
+        <w:rPr>
+          <w:rFonts w:ascii="Times New Roman" w:hAnsi="Times New Roman" w:cs="Times New Roman"/>
+          <w:sz w:val="26"/>
+          <w:szCs w:val="26"/>
+        </w:rPr>
+        <w:t xml:space="preserve">Bước </w:t>
+      </w:r>
+      <w:r>
+        <w:rPr>
+          <w:rFonts w:ascii="Times New Roman" w:hAnsi="Times New Roman" w:cs="Times New Roman"/>
+          <w:sz w:val="26"/>
+          <w:szCs w:val="26"/>
+          <w:lang w:val="en-US"/>
+        </w:rPr>
+        <w:t>3</w:t>
+      </w:r>
+      <w:r>
+        <w:rPr>
+          <w:rFonts w:ascii="Times New Roman" w:hAnsi="Times New Roman" w:cs="Times New Roman"/>
+          <w:sz w:val="26"/>
+          <w:szCs w:val="26"/>
+        </w:rPr>
+        <w:t xml:space="preserve">: </w:t>
+      </w:r>
+      <w:r>
+        <w:rPr>
+          <w:rFonts w:ascii="Times New Roman" w:hAnsi="Times New Roman" w:cs="Times New Roman"/>
+          <w:sz w:val="26"/>
+          <w:szCs w:val="26"/>
+          <w:lang w:val="en-US"/>
+        </w:rPr>
+        <w:t>Sửa các cột điểm cần sửa</w:t>
+      </w:r>
+      <w:r>
+        <w:rPr>
+          <w:rFonts w:ascii="Times New Roman" w:hAnsi="Times New Roman" w:cs="Times New Roman"/>
+          <w:sz w:val="26"/>
+          <w:szCs w:val="26"/>
+        </w:rPr>
+        <w:t>.</w:t>
+      </w:r>
+    </w:p>
+    <w:p>
+      <w:pPr>
+        <w:pStyle w:val="5"/>
+        <w:ind w:left="1440"/>
+        <w:rPr>
+          <w:rFonts w:ascii="Times New Roman" w:hAnsi="Times New Roman" w:cs="Times New Roman"/>
+          <w:sz w:val="26"/>
+          <w:szCs w:val="26"/>
+          <w:lang w:val="en-US"/>
+        </w:rPr>
+      </w:pPr>
+      <w:r>
+        <w:rPr>
+          <w:rFonts w:ascii="Times New Roman" w:hAnsi="Times New Roman" w:cs="Times New Roman"/>
+          <w:sz w:val="26"/>
+          <w:szCs w:val="26"/>
+          <w:lang w:val="en-US"/>
+        </w:rPr>
+        <w:t>+ Bước 4: Nhấn OK để sửa.</w:t>
+      </w:r>
+    </w:p>
+    <w:p>
+      <w:pPr>
+        <w:pStyle w:val="5"/>
+        <w:ind w:left="1440"/>
+        <w:rPr>
+          <w:rFonts w:ascii="Times New Roman" w:hAnsi="Times New Roman" w:cs="Times New Roman"/>
+          <w:sz w:val="26"/>
+          <w:szCs w:val="26"/>
+          <w:lang w:val="en-US"/>
+        </w:rPr>
+      </w:pPr>
+      <w:r>
+        <w:rPr>
+          <w:rFonts w:ascii="Times New Roman" w:hAnsi="Times New Roman" w:cs="Times New Roman"/>
+          <w:sz w:val="26"/>
+          <w:szCs w:val="26"/>
+          <w:lang w:val="en-US"/>
+        </w:rPr>
+        <w:t xml:space="preserve">+ </w:t>
+      </w:r>
+      <w:r>
+        <w:rPr>
+          <w:rFonts w:ascii="Times New Roman" w:hAnsi="Times New Roman" w:cs="Times New Roman"/>
+          <w:sz w:val="26"/>
+          <w:szCs w:val="26"/>
+        </w:rPr>
+        <w:t xml:space="preserve">Bước </w:t>
+      </w:r>
+      <w:r>
+        <w:rPr>
+          <w:rFonts w:ascii="Times New Roman" w:hAnsi="Times New Roman" w:cs="Times New Roman"/>
+          <w:sz w:val="26"/>
+          <w:szCs w:val="26"/>
+          <w:lang w:val="en-US"/>
+        </w:rPr>
+        <w:t>5</w:t>
+      </w:r>
+      <w:r>
+        <w:rPr>
+          <w:rFonts w:ascii="Times New Roman" w:hAnsi="Times New Roman" w:cs="Times New Roman"/>
+          <w:sz w:val="26"/>
+          <w:szCs w:val="26"/>
+        </w:rPr>
+        <w:t xml:space="preserve">: </w:t>
+      </w:r>
+      <w:r>
+        <w:rPr>
+          <w:rFonts w:ascii="Times New Roman" w:hAnsi="Times New Roman" w:cs="Times New Roman"/>
+          <w:sz w:val="26"/>
+          <w:szCs w:val="26"/>
+          <w:lang w:val="en-US"/>
+        </w:rPr>
+        <w:t>Kiểm tra n</w:t>
+      </w:r>
+      <w:r>
+        <w:rPr>
+          <w:rFonts w:ascii="Times New Roman" w:hAnsi="Times New Roman" w:cs="Times New Roman"/>
+          <w:sz w:val="26"/>
+          <w:szCs w:val="26"/>
+        </w:rPr>
+        <w:t>ếu 0 &lt;= Điểm &lt;= 10 thì sửa thành công, ngược lại không sửa</w:t>
+      </w:r>
+      <w:r>
+        <w:rPr>
+          <w:rFonts w:ascii="Times New Roman" w:hAnsi="Times New Roman" w:cs="Times New Roman"/>
+          <w:sz w:val="26"/>
+          <w:szCs w:val="26"/>
+          <w:lang w:val="en-US"/>
+        </w:rPr>
+        <w:t xml:space="preserve"> được.</w:t>
+      </w:r>
+    </w:p>
+    <w:p>
+      <w:pPr>
+        <w:pStyle w:val="5"/>
+        <w:ind w:left="1440"/>
+        <w:rPr>
+          <w:rFonts w:ascii="Times New Roman" w:hAnsi="Times New Roman" w:cs="Times New Roman"/>
+          <w:sz w:val="26"/>
+          <w:szCs w:val="26"/>
+          <w:lang w:val="en-US"/>
+        </w:rPr>
+      </w:pPr>
+      <w:r>
+        <w:rPr>
+          <w:rFonts w:ascii="Times New Roman" w:hAnsi="Times New Roman" w:cs="Times New Roman"/>
+          <w:sz w:val="26"/>
+          <w:szCs w:val="26"/>
+          <w:lang w:val="en-US"/>
+        </w:rPr>
+        <w:t xml:space="preserve">+ Bước 6: </w:t>
+      </w:r>
+      <w:r>
+        <w:rPr>
+          <w:rFonts w:ascii="Times New Roman" w:hAnsi="Times New Roman" w:cs="Times New Roman"/>
+          <w:sz w:val="26"/>
+          <w:szCs w:val="26"/>
+        </w:rPr>
+        <w:t>Nếu muốn sửa tiếp quay lại bước 2, ngược lại nhấn Thoát để kết thúc</w:t>
+      </w:r>
+      <w:r>
+        <w:rPr>
+          <w:rFonts w:ascii="Times New Roman" w:hAnsi="Times New Roman" w:cs="Times New Roman"/>
+          <w:sz w:val="26"/>
+          <w:szCs w:val="26"/>
+          <w:lang w:val="en-US"/>
+        </w:rPr>
+        <w:t>.</w:t>
+      </w:r>
+    </w:p>
+    <w:p>
+      <w:pPr>
+        <w:pStyle w:val="5"/>
+        <w:ind w:left="1440"/>
+        <w:rPr>
+          <w:rFonts w:ascii="Times New Roman" w:hAnsi="Times New Roman" w:cs="Times New Roman"/>
+          <w:sz w:val="26"/>
+          <w:szCs w:val="26"/>
+          <w:lang w:val="en-US"/>
+        </w:rPr>
+      </w:pPr>
+    </w:p>
+    <w:p>
+      <w:pPr>
+        <w:pStyle w:val="5"/>
+        <w:numPr>
+          <w:ilvl w:val="0"/>
+          <w:numId w:val="1"/>
+        </w:numPr>
+        <w:ind w:left="628" w:leftChars="0" w:firstLine="0" w:firstLineChars="0"/>
+        <w:outlineLvl w:val="2"/>
+        <w:rPr>
+          <w:rFonts w:ascii="Times New Roman" w:hAnsi="Times New Roman" w:cs="Times New Roman"/>
+          <w:b/>
+          <w:sz w:val="26"/>
+          <w:szCs w:val="26"/>
+        </w:rPr>
+      </w:pPr>
+      <w:r>
+        <w:rPr>
+          <w:rFonts w:ascii="Times New Roman" w:hAnsi="Times New Roman" w:cs="Times New Roman"/>
+          <w:b/>
+          <w:sz w:val="26"/>
+          <w:szCs w:val="26"/>
+        </w:rPr>
+        <w:t>Lập báo cáo điểm từng môn:</w:t>
+      </w:r>
+    </w:p>
+    <w:p>
+      <w:pPr>
+        <w:pStyle w:val="5"/>
+        <w:numPr>
+          <w:numId w:val="0"/>
+        </w:numPr>
+        <w:ind w:left="628" w:leftChars="0"/>
+        <w:outlineLvl w:val="2"/>
+        <w:rPr>
+          <w:rFonts w:ascii="Times New Roman" w:hAnsi="Times New Roman" w:cs="Times New Roman"/>
+          <w:b/>
+          <w:sz w:val="26"/>
+          <w:szCs w:val="26"/>
+        </w:rPr>
+      </w:pPr>
+    </w:p>
+    <w:p>
+      <w:pPr>
+        <w:pStyle w:val="5"/>
+        <w:numPr>
+          <w:ilvl w:val="0"/>
+          <w:numId w:val="2"/>
+        </w:numPr>
+        <w:rPr>
+          <w:rFonts w:ascii="Times New Roman" w:hAnsi="Times New Roman" w:cs="Times New Roman"/>
+          <w:b/>
+          <w:bCs/>
           <w:sz w:val="26"/>
           <w:szCs w:val="26"/>
         </w:rPr>
@@ -3786,10 +4692,10 @@
           <wp:anchor distT="0" distB="0" distL="114300" distR="114300" simplePos="0" relativeHeight="251663360" behindDoc="1" locked="0" layoutInCell="1" allowOverlap="1">
             <wp:simplePos x="0" y="0"/>
             <wp:positionH relativeFrom="margin">
-              <wp:align>left</wp:align>
+              <wp:posOffset>-57150</wp:posOffset>
             </wp:positionH>
             <wp:positionV relativeFrom="paragraph">
-              <wp:posOffset>180975</wp:posOffset>
+              <wp:posOffset>176530</wp:posOffset>
             </wp:positionV>
             <wp:extent cx="2669540" cy="2314575"/>
             <wp:effectExtent l="0" t="0" r="0" b="9525"/>
@@ -3816,7 +4722,7 @@
                     </pic:cNvPicPr>
                   </pic:nvPicPr>
                   <pic:blipFill>
-                    <a:blip r:embed="rId10">
+                    <a:blip r:embed="rId12">
                       <a:extLst>
                         <a:ext uri="{28A0092B-C50C-407E-A947-70E740481C1C}">
                           <a14:useLocalDpi xmlns:a14="http://schemas.microsoft.com/office/drawing/2010/main" val="0"/>
@@ -3846,11 +4752,128 @@
         <w:rPr>
           <w:rFonts w:ascii="Times New Roman" w:hAnsi="Times New Roman" w:cs="Times New Roman"/>
           <w:b/>
-          <w:sz w:val="26"/>
-          <w:szCs w:val="26"/>
-        </w:rPr>
-        <w:t>Lập báo cáo điểm từng môn:</w:t>
-      </w:r>
+          <w:bCs/>
+          <w:sz w:val="26"/>
+          <w:szCs w:val="26"/>
+        </w:rPr>
+        <w:t>Ý nghĩa từng dòng lệnh:</w:t>
+      </w:r>
+    </w:p>
+    <w:p>
+      <w:pPr>
+        <w:pStyle w:val="5"/>
+        <w:ind w:left="1440"/>
+        <w:rPr>
+          <w:rFonts w:ascii="Times New Roman" w:hAnsi="Times New Roman" w:cs="Times New Roman"/>
+          <w:sz w:val="26"/>
+          <w:szCs w:val="26"/>
+        </w:rPr>
+      </w:pPr>
+      <w:r>
+        <w:rPr>
+          <w:rFonts w:ascii="Times New Roman" w:hAnsi="Times New Roman" w:cs="Times New Roman"/>
+          <w:b w:val="0"/>
+          <w:bCs w:val="0"/>
+          <w:sz w:val="26"/>
+          <w:szCs w:val="26"/>
+          <w:lang w:val="en-US"/>
+        </w:rPr>
+        <w:t>+ D1</w:t>
+      </w:r>
+      <w:r>
+        <w:rPr>
+          <w:rFonts w:ascii="Times New Roman" w:hAnsi="Times New Roman" w:cs="Times New Roman"/>
+          <w:b/>
+          <w:bCs/>
+          <w:sz w:val="26"/>
+          <w:szCs w:val="26"/>
+          <w:lang w:val="en-US"/>
+        </w:rPr>
+        <w:t xml:space="preserve">: </w:t>
+      </w:r>
+      <w:r>
+        <w:rPr>
+          <w:rFonts w:ascii="Times New Roman" w:hAnsi="Times New Roman" w:cs="Times New Roman"/>
+          <w:sz w:val="26"/>
+          <w:szCs w:val="26"/>
+        </w:rPr>
+        <w:t>Nhập: Mã môn, học kỳ, năm học</w:t>
+      </w:r>
+    </w:p>
+    <w:p>
+      <w:pPr>
+        <w:pStyle w:val="5"/>
+        <w:ind w:left="1440"/>
+        <w:rPr>
+          <w:rFonts w:ascii="Times New Roman" w:hAnsi="Times New Roman" w:cs="Times New Roman"/>
+          <w:sz w:val="26"/>
+          <w:szCs w:val="26"/>
+        </w:rPr>
+      </w:pPr>
+      <w:r>
+        <w:rPr>
+          <w:rFonts w:ascii="Times New Roman" w:hAnsi="Times New Roman" w:cs="Times New Roman"/>
+          <w:sz w:val="26"/>
+          <w:szCs w:val="26"/>
+        </w:rPr>
+        <w:t>+D2: Kết quả trả về báo cáo tổng kết môn: lớp, sỉ số, số lượng đạt, tỷ lệ.</w:t>
+      </w:r>
+    </w:p>
+    <w:p>
+      <w:pPr>
+        <w:pStyle w:val="5"/>
+        <w:ind w:left="1440"/>
+        <w:rPr>
+          <w:rFonts w:ascii="Times New Roman" w:hAnsi="Times New Roman" w:cs="Times New Roman"/>
+          <w:sz w:val="26"/>
+          <w:szCs w:val="26"/>
+        </w:rPr>
+      </w:pPr>
+      <w:r>
+        <w:rPr>
+          <w:rFonts w:ascii="Times New Roman" w:hAnsi="Times New Roman" w:cs="Times New Roman"/>
+          <w:sz w:val="26"/>
+          <w:szCs w:val="26"/>
+        </w:rPr>
+        <w:t>+D3: Học sinh đạt môn/đạt nếu có điểm trung bình &gt;= 5.</w:t>
+      </w:r>
+    </w:p>
+    <w:p>
+      <w:pPr>
+        <w:pStyle w:val="5"/>
+        <w:numPr>
+          <w:numId w:val="0"/>
+        </w:numPr>
+        <w:ind w:left="1080" w:leftChars="0"/>
+        <w:rPr>
+          <w:rFonts w:ascii="Times New Roman" w:hAnsi="Times New Roman" w:cs="Times New Roman"/>
+          <w:sz w:val="26"/>
+          <w:szCs w:val="26"/>
+        </w:rPr>
+      </w:pPr>
+      <w:r>
+        <w:rPr>
+          <w:rFonts w:ascii="Times New Roman" w:hAnsi="Times New Roman" w:cs="Times New Roman"/>
+          <w:sz w:val="26"/>
+          <w:szCs w:val="26"/>
+        </w:rPr>
+        <w:t>+D4: Lưu kết quả báo cáo điểm từng môn.</w:t>
+      </w:r>
+    </w:p>
+    <w:p>
+      <w:pPr>
+        <w:pStyle w:val="5"/>
+        <w:numPr>
+          <w:numId w:val="0"/>
+        </w:numPr>
+        <w:ind w:left="1080" w:leftChars="0"/>
+        <w:rPr>
+          <w:rFonts w:ascii="Times New Roman" w:hAnsi="Times New Roman" w:cs="Times New Roman"/>
+          <w:sz w:val="26"/>
+          <w:szCs w:val="26"/>
+          <w:lang w:val="en-US"/>
+        </w:rPr>
+      </w:pPr>
     </w:p>
     <w:p>
       <w:pPr>
@@ -3861,124 +4884,74 @@
         </w:numPr>
         <w:rPr>
           <w:rFonts w:ascii="Times New Roman" w:hAnsi="Times New Roman" w:cs="Times New Roman"/>
-          <w:sz w:val="26"/>
-          <w:szCs w:val="26"/>
-        </w:rPr>
-      </w:pPr>
-      <w:r>
-        <w:rPr>
-          <w:rFonts w:ascii="Times New Roman" w:hAnsi="Times New Roman" w:cs="Times New Roman"/>
-          <w:sz w:val="26"/>
-          <w:szCs w:val="26"/>
-        </w:rPr>
-        <w:t>Ý nghĩa từng dòng lệnh:</w:t>
-      </w:r>
-    </w:p>
-    <w:p>
-      <w:pPr>
-        <w:pStyle w:val="5"/>
-        <w:ind w:left="1440"/>
-        <w:rPr>
-          <w:rFonts w:ascii="Times New Roman" w:hAnsi="Times New Roman" w:cs="Times New Roman"/>
-          <w:sz w:val="26"/>
-          <w:szCs w:val="26"/>
-        </w:rPr>
-      </w:pPr>
-      <w:r>
-        <w:rPr>
-          <w:rFonts w:ascii="Times New Roman" w:hAnsi="Times New Roman" w:cs="Times New Roman"/>
-          <w:sz w:val="26"/>
-          <w:szCs w:val="26"/>
-        </w:rPr>
-        <w:t>+D1: Nhập: Mã môn, học kỳ, năm học</w:t>
-      </w:r>
-    </w:p>
-    <w:p>
-      <w:pPr>
-        <w:pStyle w:val="5"/>
-        <w:ind w:left="1440"/>
-        <w:rPr>
-          <w:rFonts w:ascii="Times New Roman" w:hAnsi="Times New Roman" w:cs="Times New Roman"/>
-          <w:sz w:val="26"/>
-          <w:szCs w:val="26"/>
-        </w:rPr>
-      </w:pPr>
-      <w:r>
-        <w:rPr>
-          <w:rFonts w:ascii="Times New Roman" w:hAnsi="Times New Roman" w:cs="Times New Roman"/>
-          <w:sz w:val="26"/>
-          <w:szCs w:val="26"/>
-        </w:rPr>
-        <w:t>+D2: Kết quả trả về báo cáo tổng kết môn: lớp, sỉ số, số lượng đạt, tỷ lệ.</w:t>
-      </w:r>
-    </w:p>
-    <w:p>
-      <w:pPr>
-        <w:pStyle w:val="5"/>
-        <w:ind w:left="1440"/>
-        <w:rPr>
-          <w:rFonts w:ascii="Times New Roman" w:hAnsi="Times New Roman" w:cs="Times New Roman"/>
-          <w:sz w:val="26"/>
-          <w:szCs w:val="26"/>
-        </w:rPr>
-      </w:pPr>
-      <w:r>
-        <w:rPr>
-          <w:rFonts w:ascii="Times New Roman" w:hAnsi="Times New Roman" w:cs="Times New Roman"/>
-          <w:sz w:val="26"/>
-          <w:szCs w:val="26"/>
-        </w:rPr>
-        <w:t>+D3: Học sinh đạt môn/đạt nếu có điểm trung bình &gt;= 5.</w:t>
-      </w:r>
-    </w:p>
-    <w:p>
-      <w:pPr>
-        <w:pStyle w:val="5"/>
-        <w:ind w:left="1440"/>
-        <w:rPr>
-          <w:rFonts w:ascii="Times New Roman" w:hAnsi="Times New Roman" w:cs="Times New Roman"/>
-          <w:sz w:val="26"/>
-          <w:szCs w:val="26"/>
-        </w:rPr>
-      </w:pPr>
-      <w:r>
-        <w:rPr>
-          <w:rFonts w:ascii="Times New Roman" w:hAnsi="Times New Roman" w:cs="Times New Roman"/>
-          <w:sz w:val="26"/>
-          <w:szCs w:val="26"/>
-        </w:rPr>
-        <w:t>+D4: Lưu kết quả báo cáo điểm từng môn.</w:t>
-      </w:r>
-    </w:p>
-    <w:p>
-      <w:pPr>
-        <w:pStyle w:val="5"/>
-        <w:ind w:left="1440"/>
-        <w:rPr>
-          <w:rFonts w:ascii="Times New Roman" w:hAnsi="Times New Roman" w:cs="Times New Roman"/>
-          <w:sz w:val="26"/>
-          <w:szCs w:val="26"/>
-        </w:rPr>
-      </w:pPr>
-      <w:r>
-        <w:rPr>
-          <w:rFonts w:ascii="Times New Roman" w:hAnsi="Times New Roman" w:cs="Times New Roman"/>
-          <w:sz w:val="26"/>
-          <w:szCs w:val="26"/>
-        </w:rPr>
-        <w:t>-Thuật toàn xử lý:</w:t>
-      </w:r>
-    </w:p>
-    <w:p>
-      <w:pPr>
-        <w:pStyle w:val="5"/>
-        <w:ind w:left="1440"/>
-        <w:rPr>
-          <w:rFonts w:ascii="Times New Roman" w:hAnsi="Times New Roman" w:cs="Times New Roman"/>
-          <w:sz w:val="26"/>
-          <w:szCs w:val="26"/>
-        </w:rPr>
-      </w:pPr>
+          <w:b/>
+          <w:bCs/>
+          <w:sz w:val="26"/>
+          <w:szCs w:val="26"/>
+        </w:rPr>
+      </w:pPr>
+      <w:r>
+        <w:rPr>
+          <w:rFonts w:ascii="Times New Roman" w:hAnsi="Times New Roman" w:cs="Times New Roman"/>
+          <w:b/>
+          <w:bCs/>
+          <w:sz w:val="26"/>
+          <w:szCs w:val="26"/>
+          <w:lang w:val="en-US"/>
+        </w:rPr>
+        <w:t>Th</w:t>
+      </w:r>
+      <w:r>
+        <w:rPr>
+          <w:rFonts w:ascii="Times New Roman" w:hAnsi="Times New Roman" w:cs="Times New Roman"/>
+          <w:b/>
+          <w:bCs/>
+          <w:sz w:val="26"/>
+          <w:szCs w:val="26"/>
+        </w:rPr>
+        <w:t>uật to</w:t>
+      </w:r>
+      <w:r>
+        <w:rPr>
+          <w:rFonts w:ascii="Times New Roman" w:hAnsi="Times New Roman" w:cs="Times New Roman"/>
+          <w:b/>
+          <w:bCs/>
+          <w:sz w:val="26"/>
+          <w:szCs w:val="26"/>
+          <w:lang w:val="en-US"/>
+        </w:rPr>
+        <w:t>á</w:t>
+      </w:r>
+      <w:r>
+        <w:rPr>
+          <w:rFonts w:ascii="Times New Roman" w:hAnsi="Times New Roman" w:cs="Times New Roman"/>
+          <w:b/>
+          <w:bCs/>
+          <w:sz w:val="26"/>
+          <w:szCs w:val="26"/>
+        </w:rPr>
+        <w:t>n xử lý:</w:t>
+      </w:r>
+    </w:p>
+    <w:p>
+      <w:pPr>
+        <w:pStyle w:val="5"/>
+        <w:ind w:left="1440"/>
+        <w:rPr>
+          <w:rFonts w:ascii="Times New Roman" w:hAnsi="Times New Roman" w:cs="Times New Roman"/>
+          <w:sz w:val="26"/>
+          <w:szCs w:val="26"/>
+        </w:rPr>
+      </w:pPr>
+      <w:r>
+        <w:rPr>
+          <w:rFonts w:ascii="Times New Roman" w:hAnsi="Times New Roman" w:cs="Times New Roman"/>
+          <w:sz w:val="26"/>
+          <w:szCs w:val="26"/>
+          <w:lang w:val="en-US"/>
+        </w:rPr>
+        <w:t xml:space="preserve">+ </w:t>
+      </w:r>
       <w:r>
         <w:rPr>
           <w:rFonts w:ascii="Times New Roman" w:hAnsi="Times New Roman" w:cs="Times New Roman"/>
@@ -4031,8 +5004,9 @@
         <w:pStyle w:val="5"/>
         <w:numPr>
           <w:ilvl w:val="0"/>
-          <w:numId w:val="3"/>
+          <w:numId w:val="1"/>
         </w:numPr>
+        <w:ind w:left="628" w:leftChars="0" w:firstLine="0" w:firstLineChars="0"/>
         <w:outlineLvl w:val="2"/>
         <w:rPr>
           <w:rFonts w:ascii="Times New Roman" w:hAnsi="Times New Roman" w:cs="Times New Roman"/>
@@ -4071,12 +5045,12 @@
             <v:path/>
             <v:fill on="f" focussize="0,0"/>
             <v:stroke on="f" joinstyle="miter"/>
-            <v:imagedata r:id="rId12" o:title=""/>
+            <v:imagedata r:id="rId14" o:title=""/>
             <o:lock v:ext="edit" aspectratio="t"/>
             <w10:wrap type="none"/>
             <w10:anchorlock/>
           </v:shape>
-          <o:OLEObject Type="Embed" ProgID="Visio.Drawing.15" ShapeID="_x0000_i1025" DrawAspect="Content" ObjectID="_1468075725" r:id="rId11">
+          <o:OLEObject Type="Embed" ProgID="Visio.Drawing.15" ShapeID="_x0000_i1025" DrawAspect="Content" ObjectID="_1468075725" r:id="rId13">
             <o:LockedField>false</o:LockedField>
           </o:OLEObject>
         </w:object>
@@ -4387,7 +5361,7 @@
                     </pic:cNvPicPr>
                   </pic:nvPicPr>
                   <pic:blipFill>
-                    <a:blip r:embed="rId13">
+                    <a:blip r:embed="rId15">
                       <a:extLst>
                         <a:ext uri="{28A0092B-C50C-407E-A947-70E740481C1C}">
                           <a14:useLocalDpi xmlns:a14="http://schemas.microsoft.com/office/drawing/2010/main" val="0"/>

</xml_diff>